<commit_message>
Updated v0.1 Project Manual, revised five main function explanations. To update SDs and add explanations for three additional functions: help, done, quit
</commit_message>
<xml_diff>
--- a/doc/[W09-3j][V0.1].docx
+++ b/doc/[W09-3j][V0.1].docx
@@ -591,7 +591,7 @@
       <w:r>
         <w:br w:type="page"/>
       </w:r>
-      <w:bookmarkStart w:id="0" w:name="_Toc338049426"/>
+      <w:bookmarkStart w:id="0" w:name="_Toc338109264"/>
       <w:r>
         <w:lastRenderedPageBreak/>
         <w:t>Contents</w:t>
@@ -604,6 +604,7 @@
         <w:tabs>
           <w:tab w:val="right" w:leader="dot" w:pos="10196"/>
         </w:tabs>
+        <w:spacing w:after="240"/>
         <w:rPr>
           <w:rFonts w:asciiTheme="minorHAnsi" w:eastAsiaTheme="minorEastAsia" w:hAnsiTheme="minorHAnsi" w:cstheme="minorBidi"/>
           <w:noProof/>
@@ -627,7 +628,7 @@
         </w:rPr>
         <w:fldChar w:fldCharType="separate"/>
       </w:r>
-      <w:hyperlink w:anchor="_Toc338049426" w:history="1">
+      <w:hyperlink w:anchor="_Toc338109264" w:history="1">
         <w:r>
           <w:rPr>
             <w:rStyle w:val="Hyperlink"/>
@@ -654,7 +655,7 @@
             <w:noProof/>
             <w:webHidden/>
           </w:rPr>
-          <w:instrText xml:space="preserve"> PAGEREF _Toc338049426 \h </w:instrText>
+          <w:instrText xml:space="preserve"> PAGEREF _Toc338109264 \h </w:instrText>
         </w:r>
         <w:r>
           <w:rPr>
@@ -692,12 +693,13 @@
           <w:tab w:val="left" w:pos="880"/>
           <w:tab w:val="right" w:leader="dot" w:pos="10196"/>
         </w:tabs>
+        <w:spacing w:after="240"/>
         <w:rPr>
           <w:rFonts w:asciiTheme="minorHAnsi" w:eastAsiaTheme="minorEastAsia" w:hAnsiTheme="minorHAnsi" w:cstheme="minorBidi"/>
           <w:noProof/>
         </w:rPr>
       </w:pPr>
-      <w:hyperlink w:anchor="_Toc338049427" w:history="1">
+      <w:hyperlink w:anchor="_Toc338109265" w:history="1">
         <w:r>
           <w:rPr>
             <w:rStyle w:val="Hyperlink"/>
@@ -739,7 +741,7 @@
             <w:noProof/>
             <w:webHidden/>
           </w:rPr>
-          <w:instrText xml:space="preserve"> PAGEREF _Toc338049427 \h </w:instrText>
+          <w:instrText xml:space="preserve"> PAGEREF _Toc338109265 \h </w:instrText>
         </w:r>
         <w:r>
           <w:rPr>
@@ -777,12 +779,13 @@
           <w:tab w:val="left" w:pos="880"/>
           <w:tab w:val="right" w:leader="dot" w:pos="10196"/>
         </w:tabs>
+        <w:spacing w:after="240"/>
         <w:rPr>
           <w:rFonts w:asciiTheme="minorHAnsi" w:eastAsiaTheme="minorEastAsia" w:hAnsiTheme="minorHAnsi" w:cstheme="minorBidi"/>
           <w:noProof/>
         </w:rPr>
       </w:pPr>
-      <w:hyperlink w:anchor="_Toc338049428" w:history="1">
+      <w:hyperlink w:anchor="_Toc338109266" w:history="1">
         <w:r>
           <w:rPr>
             <w:rStyle w:val="Hyperlink"/>
@@ -825,7 +828,7 @@
             <w:noProof/>
             <w:webHidden/>
           </w:rPr>
-          <w:instrText xml:space="preserve"> PAGEREF _Toc338049428 \h </w:instrText>
+          <w:instrText xml:space="preserve"> PAGEREF _Toc338109266 \h </w:instrText>
         </w:r>
         <w:r>
           <w:rPr>
@@ -863,12 +866,13 @@
           <w:tab w:val="left" w:pos="1100"/>
           <w:tab w:val="right" w:leader="dot" w:pos="10196"/>
         </w:tabs>
+        <w:spacing w:after="240"/>
         <w:rPr>
           <w:rFonts w:asciiTheme="minorHAnsi" w:eastAsiaTheme="minorEastAsia" w:hAnsiTheme="minorHAnsi" w:cstheme="minorBidi"/>
           <w:noProof/>
         </w:rPr>
       </w:pPr>
-      <w:hyperlink w:anchor="_Toc338049429" w:history="1">
+      <w:hyperlink w:anchor="_Toc338109267" w:history="1">
         <w:r>
           <w:rPr>
             <w:rStyle w:val="Hyperlink"/>
@@ -909,7 +913,7 @@
             <w:noProof/>
             <w:webHidden/>
           </w:rPr>
-          <w:instrText xml:space="preserve"> PAGEREF _Toc338049429 \h </w:instrText>
+          <w:instrText xml:space="preserve"> PAGEREF _Toc338109267 \h </w:instrText>
         </w:r>
         <w:r>
           <w:rPr>
@@ -947,12 +951,13 @@
           <w:tab w:val="left" w:pos="1100"/>
           <w:tab w:val="right" w:leader="dot" w:pos="10196"/>
         </w:tabs>
+        <w:spacing w:after="240"/>
         <w:rPr>
           <w:rFonts w:asciiTheme="minorHAnsi" w:eastAsiaTheme="minorEastAsia" w:hAnsiTheme="minorHAnsi" w:cstheme="minorBidi"/>
           <w:noProof/>
         </w:rPr>
       </w:pPr>
-      <w:hyperlink w:anchor="_Toc338049430" w:history="1">
+      <w:hyperlink w:anchor="_Toc338109268" w:history="1">
         <w:r>
           <w:rPr>
             <w:rStyle w:val="Hyperlink"/>
@@ -993,7 +998,7 @@
             <w:noProof/>
             <w:webHidden/>
           </w:rPr>
-          <w:instrText xml:space="preserve"> PAGEREF _Toc338049430 \h </w:instrText>
+          <w:instrText xml:space="preserve"> PAGEREF _Toc338109268 \h </w:instrText>
         </w:r>
         <w:r>
           <w:rPr>
@@ -1013,7 +1018,7 @@
             <w:noProof/>
             <w:webHidden/>
           </w:rPr>
-          <w:t>4</w:t>
+          <w:t>3</w:t>
         </w:r>
         <w:r>
           <w:rPr>
@@ -1031,12 +1036,13 @@
           <w:tab w:val="left" w:pos="1540"/>
           <w:tab w:val="right" w:leader="dot" w:pos="10196"/>
         </w:tabs>
+        <w:spacing w:after="240"/>
         <w:rPr>
           <w:rFonts w:asciiTheme="minorHAnsi" w:eastAsiaTheme="minorEastAsia" w:hAnsiTheme="minorHAnsi" w:cstheme="minorBidi"/>
           <w:noProof/>
         </w:rPr>
       </w:pPr>
-      <w:hyperlink w:anchor="_Toc338049431" w:history="1">
+      <w:hyperlink w:anchor="_Toc338109269" w:history="1">
         <w:r>
           <w:rPr>
             <w:rStyle w:val="Hyperlink"/>
@@ -1077,7 +1083,7 @@
             <w:noProof/>
             <w:webHidden/>
           </w:rPr>
-          <w:instrText xml:space="preserve"> PAGEREF _Toc338049431 \h </w:instrText>
+          <w:instrText xml:space="preserve"> PAGEREF _Toc338109269 \h </w:instrText>
         </w:r>
         <w:r>
           <w:rPr>
@@ -1115,12 +1121,13 @@
           <w:tab w:val="left" w:pos="1540"/>
           <w:tab w:val="right" w:leader="dot" w:pos="10196"/>
         </w:tabs>
+        <w:spacing w:after="240"/>
         <w:rPr>
           <w:rFonts w:asciiTheme="minorHAnsi" w:eastAsiaTheme="minorEastAsia" w:hAnsiTheme="minorHAnsi" w:cstheme="minorBidi"/>
           <w:noProof/>
         </w:rPr>
       </w:pPr>
-      <w:hyperlink w:anchor="_Toc338049432" w:history="1">
+      <w:hyperlink w:anchor="_Toc338109270" w:history="1">
         <w:r>
           <w:rPr>
             <w:rStyle w:val="Hyperlink"/>
@@ -1161,7 +1168,7 @@
             <w:noProof/>
             <w:webHidden/>
           </w:rPr>
-          <w:instrText xml:space="preserve"> PAGEREF _Toc338049432 \h </w:instrText>
+          <w:instrText xml:space="preserve"> PAGEREF _Toc338109270 \h </w:instrText>
         </w:r>
         <w:r>
           <w:rPr>
@@ -1199,12 +1206,13 @@
           <w:tab w:val="left" w:pos="1540"/>
           <w:tab w:val="right" w:leader="dot" w:pos="10196"/>
         </w:tabs>
+        <w:spacing w:after="240"/>
         <w:rPr>
           <w:rFonts w:asciiTheme="minorHAnsi" w:eastAsiaTheme="minorEastAsia" w:hAnsiTheme="minorHAnsi" w:cstheme="minorBidi"/>
           <w:noProof/>
         </w:rPr>
       </w:pPr>
-      <w:hyperlink w:anchor="_Toc338049433" w:history="1">
+      <w:hyperlink w:anchor="_Toc338109271" w:history="1">
         <w:r>
           <w:rPr>
             <w:rStyle w:val="Hyperlink"/>
@@ -1245,7 +1253,7 @@
             <w:noProof/>
             <w:webHidden/>
           </w:rPr>
-          <w:instrText xml:space="preserve"> PAGEREF _Toc338049433 \h </w:instrText>
+          <w:instrText xml:space="preserve"> PAGEREF _Toc338109271 \h </w:instrText>
         </w:r>
         <w:r>
           <w:rPr>
@@ -1283,12 +1291,13 @@
           <w:tab w:val="left" w:pos="1540"/>
           <w:tab w:val="right" w:leader="dot" w:pos="10196"/>
         </w:tabs>
+        <w:spacing w:after="240"/>
         <w:rPr>
           <w:rFonts w:asciiTheme="minorHAnsi" w:eastAsiaTheme="minorEastAsia" w:hAnsiTheme="minorHAnsi" w:cstheme="minorBidi"/>
           <w:noProof/>
         </w:rPr>
       </w:pPr>
-      <w:hyperlink w:anchor="_Toc338049434" w:history="1">
+      <w:hyperlink w:anchor="_Toc338109272" w:history="1">
         <w:r>
           <w:rPr>
             <w:rStyle w:val="Hyperlink"/>
@@ -1329,7 +1338,7 @@
             <w:noProof/>
             <w:webHidden/>
           </w:rPr>
-          <w:instrText xml:space="preserve"> PAGEREF _Toc338049434 \h </w:instrText>
+          <w:instrText xml:space="preserve"> PAGEREF _Toc338109272 \h </w:instrText>
         </w:r>
         <w:r>
           <w:rPr>
@@ -1367,12 +1376,13 @@
           <w:tab w:val="left" w:pos="1540"/>
           <w:tab w:val="right" w:leader="dot" w:pos="10196"/>
         </w:tabs>
+        <w:spacing w:after="240"/>
         <w:rPr>
           <w:rFonts w:asciiTheme="minorHAnsi" w:eastAsiaTheme="minorEastAsia" w:hAnsiTheme="minorHAnsi" w:cstheme="minorBidi"/>
           <w:noProof/>
         </w:rPr>
       </w:pPr>
-      <w:hyperlink w:anchor="_Toc338049435" w:history="1">
+      <w:hyperlink w:anchor="_Toc338109273" w:history="1">
         <w:r>
           <w:rPr>
             <w:rStyle w:val="Hyperlink"/>
@@ -1413,7 +1423,7 @@
             <w:noProof/>
             <w:webHidden/>
           </w:rPr>
-          <w:instrText xml:space="preserve"> PAGEREF _Toc338049435 \h </w:instrText>
+          <w:instrText xml:space="preserve"> PAGEREF _Toc338109273 \h </w:instrText>
         </w:r>
         <w:r>
           <w:rPr>
@@ -1450,12 +1460,13 @@
         <w:tabs>
           <w:tab w:val="right" w:leader="dot" w:pos="10196"/>
         </w:tabs>
+        <w:spacing w:after="240"/>
         <w:rPr>
           <w:rFonts w:asciiTheme="minorHAnsi" w:eastAsiaTheme="minorEastAsia" w:hAnsiTheme="minorHAnsi" w:cstheme="minorBidi"/>
           <w:noProof/>
         </w:rPr>
       </w:pPr>
-      <w:hyperlink w:anchor="_Toc338049436" w:history="1">
+      <w:hyperlink w:anchor="_Toc338109274" w:history="1">
         <w:r>
           <w:rPr>
             <w:rStyle w:val="Hyperlink"/>
@@ -1483,7 +1494,7 @@
             <w:noProof/>
             <w:webHidden/>
           </w:rPr>
-          <w:instrText xml:space="preserve"> PAGEREF _Toc338049436 \h </w:instrText>
+          <w:instrText xml:space="preserve"> PAGEREF _Toc338109274 \h </w:instrText>
         </w:r>
         <w:r>
           <w:rPr>
@@ -1503,7 +1514,7 @@
             <w:noProof/>
             <w:webHidden/>
           </w:rPr>
-          <w:t>5</w:t>
+          <w:t>6</w:t>
         </w:r>
         <w:r>
           <w:rPr>
@@ -1521,12 +1532,13 @@
           <w:tab w:val="left" w:pos="1100"/>
           <w:tab w:val="right" w:leader="dot" w:pos="10196"/>
         </w:tabs>
+        <w:spacing w:after="240"/>
         <w:rPr>
           <w:rFonts w:asciiTheme="minorHAnsi" w:eastAsiaTheme="minorEastAsia" w:hAnsiTheme="minorHAnsi" w:cstheme="minorBidi"/>
           <w:noProof/>
         </w:rPr>
       </w:pPr>
-      <w:hyperlink w:anchor="_Toc338049437" w:history="1">
+      <w:hyperlink w:anchor="_Toc338109275" w:history="1">
         <w:r>
           <w:rPr>
             <w:rStyle w:val="Hyperlink"/>
@@ -1578,7 +1590,7 @@
             <w:noProof/>
             <w:webHidden/>
           </w:rPr>
-          <w:instrText xml:space="preserve"> PAGEREF _Toc338049437 \h </w:instrText>
+          <w:instrText xml:space="preserve"> PAGEREF _Toc338109275 \h </w:instrText>
         </w:r>
         <w:r>
           <w:rPr>
@@ -1615,12 +1627,13 @@
         <w:tabs>
           <w:tab w:val="right" w:leader="dot" w:pos="10196"/>
         </w:tabs>
+        <w:spacing w:after="240"/>
         <w:rPr>
           <w:rFonts w:asciiTheme="minorHAnsi" w:eastAsiaTheme="minorEastAsia" w:hAnsiTheme="minorHAnsi" w:cstheme="minorBidi"/>
           <w:noProof/>
         </w:rPr>
       </w:pPr>
-      <w:hyperlink w:anchor="_Toc338049438" w:history="1">
+      <w:hyperlink w:anchor="_Toc338109276" w:history="1">
         <w:r>
           <w:rPr>
             <w:rStyle w:val="Hyperlink"/>
@@ -1674,7 +1687,7 @@
             <w:noProof/>
             <w:webHidden/>
           </w:rPr>
-          <w:instrText xml:space="preserve"> PAGEREF _Toc338049438 \h </w:instrText>
+          <w:instrText xml:space="preserve"> PAGEREF _Toc338109276 \h </w:instrText>
         </w:r>
         <w:r>
           <w:rPr>
@@ -1712,12 +1725,13 @@
           <w:tab w:val="left" w:pos="1100"/>
           <w:tab w:val="right" w:leader="dot" w:pos="10196"/>
         </w:tabs>
+        <w:spacing w:after="240"/>
         <w:rPr>
           <w:rFonts w:asciiTheme="minorHAnsi" w:eastAsiaTheme="minorEastAsia" w:hAnsiTheme="minorHAnsi" w:cstheme="minorBidi"/>
           <w:noProof/>
         </w:rPr>
       </w:pPr>
-      <w:hyperlink w:anchor="_Toc338049439" w:history="1">
+      <w:hyperlink w:anchor="_Toc338109277" w:history="1">
         <w:r>
           <w:rPr>
             <w:rStyle w:val="Hyperlink"/>
@@ -1767,7 +1781,7 @@
             <w:noProof/>
             <w:webHidden/>
           </w:rPr>
-          <w:instrText xml:space="preserve"> PAGEREF _Toc338049439 \h </w:instrText>
+          <w:instrText xml:space="preserve"> PAGEREF _Toc338109277 \h </w:instrText>
         </w:r>
         <w:r>
           <w:rPr>
@@ -1805,12 +1819,13 @@
           <w:tab w:val="left" w:pos="1540"/>
           <w:tab w:val="right" w:leader="dot" w:pos="10196"/>
         </w:tabs>
+        <w:spacing w:after="240"/>
         <w:rPr>
           <w:rFonts w:asciiTheme="minorHAnsi" w:eastAsiaTheme="minorEastAsia" w:hAnsiTheme="minorHAnsi" w:cstheme="minorBidi"/>
           <w:noProof/>
         </w:rPr>
       </w:pPr>
-      <w:hyperlink w:anchor="_Toc338049440" w:history="1">
+      <w:hyperlink w:anchor="_Toc338109278" w:history="1">
         <w:r>
           <w:rPr>
             <w:rStyle w:val="Hyperlink"/>
@@ -1851,7 +1866,7 @@
             <w:noProof/>
             <w:webHidden/>
           </w:rPr>
-          <w:instrText xml:space="preserve"> PAGEREF _Toc338049440 \h </w:instrText>
+          <w:instrText xml:space="preserve"> PAGEREF _Toc338109278 \h </w:instrText>
         </w:r>
         <w:r>
           <w:rPr>
@@ -1889,12 +1904,13 @@
           <w:tab w:val="left" w:pos="1540"/>
           <w:tab w:val="right" w:leader="dot" w:pos="10196"/>
         </w:tabs>
+        <w:spacing w:after="240"/>
         <w:rPr>
           <w:rFonts w:asciiTheme="minorHAnsi" w:eastAsiaTheme="minorEastAsia" w:hAnsiTheme="minorHAnsi" w:cstheme="minorBidi"/>
           <w:noProof/>
         </w:rPr>
       </w:pPr>
-      <w:hyperlink w:anchor="_Toc338049441" w:history="1">
+      <w:hyperlink w:anchor="_Toc338109279" w:history="1">
         <w:r>
           <w:rPr>
             <w:rStyle w:val="Hyperlink"/>
@@ -1935,7 +1951,7 @@
             <w:noProof/>
             <w:webHidden/>
           </w:rPr>
-          <w:instrText xml:space="preserve"> PAGEREF _Toc338049441 \h </w:instrText>
+          <w:instrText xml:space="preserve"> PAGEREF _Toc338109279 \h </w:instrText>
         </w:r>
         <w:r>
           <w:rPr>
@@ -1955,7 +1971,7 @@
             <w:noProof/>
             <w:webHidden/>
           </w:rPr>
-          <w:t>7</w:t>
+          <w:t>8</w:t>
         </w:r>
         <w:r>
           <w:rPr>
@@ -1973,12 +1989,13 @@
           <w:tab w:val="left" w:pos="1540"/>
           <w:tab w:val="right" w:leader="dot" w:pos="10196"/>
         </w:tabs>
+        <w:spacing w:after="240"/>
         <w:rPr>
           <w:rFonts w:asciiTheme="minorHAnsi" w:eastAsiaTheme="minorEastAsia" w:hAnsiTheme="minorHAnsi" w:cstheme="minorBidi"/>
           <w:noProof/>
         </w:rPr>
       </w:pPr>
-      <w:hyperlink w:anchor="_Toc338049442" w:history="1">
+      <w:hyperlink w:anchor="_Toc338109280" w:history="1">
         <w:r>
           <w:rPr>
             <w:rStyle w:val="Hyperlink"/>
@@ -2019,7 +2036,7 @@
             <w:noProof/>
             <w:webHidden/>
           </w:rPr>
-          <w:instrText xml:space="preserve"> PAGEREF _Toc338049442 \h </w:instrText>
+          <w:instrText xml:space="preserve"> PAGEREF _Toc338109280 \h </w:instrText>
         </w:r>
         <w:r>
           <w:rPr>
@@ -2057,12 +2074,13 @@
           <w:tab w:val="left" w:pos="1540"/>
           <w:tab w:val="right" w:leader="dot" w:pos="10196"/>
         </w:tabs>
+        <w:spacing w:after="240"/>
         <w:rPr>
           <w:rFonts w:asciiTheme="minorHAnsi" w:eastAsiaTheme="minorEastAsia" w:hAnsiTheme="minorHAnsi" w:cstheme="minorBidi"/>
           <w:noProof/>
         </w:rPr>
       </w:pPr>
-      <w:hyperlink w:anchor="_Toc338049443" w:history="1">
+      <w:hyperlink w:anchor="_Toc338109281" w:history="1">
         <w:r>
           <w:rPr>
             <w:rStyle w:val="Hyperlink"/>
@@ -2103,7 +2121,7 @@
             <w:noProof/>
             <w:webHidden/>
           </w:rPr>
-          <w:instrText xml:space="preserve"> PAGEREF _Toc338049443 \h </w:instrText>
+          <w:instrText xml:space="preserve"> PAGEREF _Toc338109281 \h </w:instrText>
         </w:r>
         <w:r>
           <w:rPr>
@@ -2123,7 +2141,7 @@
             <w:noProof/>
             <w:webHidden/>
           </w:rPr>
-          <w:t>8</w:t>
+          <w:t>9</w:t>
         </w:r>
         <w:r>
           <w:rPr>
@@ -2141,12 +2159,13 @@
           <w:tab w:val="left" w:pos="1320"/>
           <w:tab w:val="right" w:leader="dot" w:pos="10196"/>
         </w:tabs>
+        <w:spacing w:after="240"/>
         <w:rPr>
           <w:rFonts w:asciiTheme="minorHAnsi" w:eastAsiaTheme="minorEastAsia" w:hAnsiTheme="minorHAnsi" w:cstheme="minorBidi"/>
           <w:noProof/>
         </w:rPr>
       </w:pPr>
-      <w:hyperlink w:anchor="_Toc338049444" w:history="1">
+      <w:hyperlink w:anchor="_Toc338109282" w:history="1">
         <w:r>
           <w:rPr>
             <w:rStyle w:val="Hyperlink"/>
@@ -2214,7 +2233,7 @@
             <w:noProof/>
             <w:webHidden/>
           </w:rPr>
-          <w:instrText xml:space="preserve"> PAGEREF _Toc338049444 \h </w:instrText>
+          <w:instrText xml:space="preserve"> PAGEREF _Toc338109282 \h </w:instrText>
         </w:r>
         <w:r>
           <w:rPr>
@@ -2252,12 +2271,13 @@
           <w:tab w:val="left" w:pos="1320"/>
           <w:tab w:val="right" w:leader="dot" w:pos="10196"/>
         </w:tabs>
+        <w:spacing w:after="240"/>
         <w:rPr>
           <w:rFonts w:asciiTheme="minorHAnsi" w:eastAsiaTheme="minorEastAsia" w:hAnsiTheme="minorHAnsi" w:cstheme="minorBidi"/>
           <w:noProof/>
         </w:rPr>
       </w:pPr>
-      <w:hyperlink w:anchor="_Toc338049445" w:history="1">
+      <w:hyperlink w:anchor="_Toc338109283" w:history="1">
         <w:r>
           <w:rPr>
             <w:rStyle w:val="Hyperlink"/>
@@ -2318,7 +2338,7 @@
             <w:noProof/>
             <w:webHidden/>
           </w:rPr>
-          <w:instrText xml:space="preserve"> PAGEREF _Toc338049445 \h </w:instrText>
+          <w:instrText xml:space="preserve"> PAGEREF _Toc338109283 \h </w:instrText>
         </w:r>
         <w:r>
           <w:rPr>
@@ -2338,7 +2358,7 @@
             <w:noProof/>
             <w:webHidden/>
           </w:rPr>
-          <w:t>9</w:t>
+          <w:t>10</w:t>
         </w:r>
         <w:r>
           <w:rPr>
@@ -2356,12 +2376,13 @@
           <w:tab w:val="left" w:pos="1100"/>
           <w:tab w:val="right" w:leader="dot" w:pos="10196"/>
         </w:tabs>
+        <w:spacing w:after="240"/>
         <w:rPr>
           <w:rFonts w:asciiTheme="minorHAnsi" w:eastAsiaTheme="minorEastAsia" w:hAnsiTheme="minorHAnsi" w:cstheme="minorBidi"/>
           <w:noProof/>
         </w:rPr>
       </w:pPr>
-      <w:hyperlink w:anchor="_Toc338049446" w:history="1">
+      <w:hyperlink w:anchor="_Toc338109284" w:history="1">
         <w:r>
           <w:rPr>
             <w:rStyle w:val="Hyperlink"/>
@@ -2402,7 +2423,7 @@
             <w:noProof/>
             <w:webHidden/>
           </w:rPr>
-          <w:instrText xml:space="preserve"> PAGEREF _Toc338049446 \h </w:instrText>
+          <w:instrText xml:space="preserve"> PAGEREF _Toc338109284 \h </w:instrText>
         </w:r>
         <w:r>
           <w:rPr>
@@ -2440,12 +2461,13 @@
           <w:tab w:val="left" w:pos="1100"/>
           <w:tab w:val="right" w:leader="dot" w:pos="10196"/>
         </w:tabs>
+        <w:spacing w:after="240"/>
         <w:rPr>
           <w:rFonts w:asciiTheme="minorHAnsi" w:eastAsiaTheme="minorEastAsia" w:hAnsiTheme="minorHAnsi" w:cstheme="minorBidi"/>
           <w:noProof/>
         </w:rPr>
       </w:pPr>
-      <w:hyperlink w:anchor="_Toc338049447" w:history="1">
+      <w:hyperlink w:anchor="_Toc338109285" w:history="1">
         <w:r>
           <w:rPr>
             <w:rStyle w:val="Hyperlink"/>
@@ -2487,7 +2509,7 @@
             <w:noProof/>
             <w:webHidden/>
           </w:rPr>
-          <w:instrText xml:space="preserve"> PAGEREF _Toc338049447 \h </w:instrText>
+          <w:instrText xml:space="preserve"> PAGEREF _Toc338109285 \h </w:instrText>
         </w:r>
         <w:r>
           <w:rPr>
@@ -2525,12 +2547,13 @@
           <w:tab w:val="left" w:pos="1100"/>
           <w:tab w:val="right" w:leader="dot" w:pos="10196"/>
         </w:tabs>
+        <w:spacing w:after="240"/>
         <w:rPr>
           <w:rFonts w:asciiTheme="minorHAnsi" w:eastAsiaTheme="minorEastAsia" w:hAnsiTheme="minorHAnsi" w:cstheme="minorBidi"/>
           <w:noProof/>
         </w:rPr>
       </w:pPr>
-      <w:hyperlink w:anchor="_Toc338049448" w:history="1">
+      <w:hyperlink w:anchor="_Toc338109286" w:history="1">
         <w:r>
           <w:rPr>
             <w:rStyle w:val="Hyperlink"/>
@@ -2571,7 +2594,7 @@
             <w:noProof/>
             <w:webHidden/>
           </w:rPr>
-          <w:instrText xml:space="preserve"> PAGEREF _Toc338049448 \h </w:instrText>
+          <w:instrText xml:space="preserve"> PAGEREF _Toc338109286 \h </w:instrText>
         </w:r>
         <w:r>
           <w:rPr>
@@ -2608,12 +2631,13 @@
         <w:tabs>
           <w:tab w:val="right" w:leader="dot" w:pos="10196"/>
         </w:tabs>
+        <w:spacing w:after="240"/>
         <w:rPr>
           <w:rFonts w:asciiTheme="minorHAnsi" w:eastAsiaTheme="minorEastAsia" w:hAnsiTheme="minorHAnsi" w:cstheme="minorBidi"/>
           <w:noProof/>
         </w:rPr>
       </w:pPr>
-      <w:hyperlink w:anchor="_Toc338049449" w:history="1">
+      <w:hyperlink w:anchor="_Toc338109287" w:history="1">
         <w:r>
           <w:rPr>
             <w:rStyle w:val="Hyperlink"/>
@@ -2640,7 +2664,7 @@
             <w:noProof/>
             <w:webHidden/>
           </w:rPr>
-          <w:instrText xml:space="preserve"> PAGEREF _Toc338049449 \h </w:instrText>
+          <w:instrText xml:space="preserve"> PAGEREF _Toc338109287 \h </w:instrText>
         </w:r>
         <w:r>
           <w:rPr>
@@ -2677,12 +2701,13 @@
         <w:tabs>
           <w:tab w:val="right" w:leader="dot" w:pos="10196"/>
         </w:tabs>
+        <w:spacing w:after="240"/>
         <w:rPr>
           <w:rFonts w:asciiTheme="minorHAnsi" w:eastAsiaTheme="minorEastAsia" w:hAnsiTheme="minorHAnsi" w:cstheme="minorBidi"/>
           <w:noProof/>
         </w:rPr>
       </w:pPr>
-      <w:hyperlink w:anchor="_Toc338049450" w:history="1">
+      <w:hyperlink w:anchor="_Toc338109288" w:history="1">
         <w:r>
           <w:rPr>
             <w:rStyle w:val="Hyperlink"/>
@@ -2709,7 +2734,7 @@
             <w:noProof/>
             <w:webHidden/>
           </w:rPr>
-          <w:instrText xml:space="preserve"> PAGEREF _Toc338049450 \h </w:instrText>
+          <w:instrText xml:space="preserve"> PAGEREF _Toc338109288 \h </w:instrText>
         </w:r>
         <w:r>
           <w:rPr>
@@ -2742,215 +2767,119 @@
     </w:p>
     <w:p>
       <w:pPr>
-        <w:spacing w:before="240"/>
-        <w:rPr>
-          <w:sz w:val="24"/>
-          <w:szCs w:val="24"/>
-        </w:rPr>
-      </w:pPr>
-      <w:r>
-        <w:rPr>
+        <w:pStyle w:val="TOC1"/>
+        <w:tabs>
+          <w:tab w:val="left" w:pos="880"/>
+          <w:tab w:val="right" w:leader="dot" w:pos="10196"/>
+        </w:tabs>
+        <w:spacing w:after="240"/>
+        <w:rPr>
+          <w:rFonts w:eastAsia="Malgun Gothic" w:hint="eastAsia"/>
           <w:b/>
           <w:bCs/>
           <w:noProof/>
           <w:sz w:val="24"/>
+          <w:lang w:eastAsia="ko-KR"/>
+        </w:rPr>
+      </w:pPr>
+      <w:hyperlink w:anchor="_Toc338109289" w:history="1">
+        <w:r>
+          <w:rPr>
+            <w:rStyle w:val="Hyperlink"/>
+            <w:noProof/>
+            <w:lang w:eastAsia="ko-KR"/>
+          </w:rPr>
+          <w:t>4</w:t>
+        </w:r>
+        <w:r>
+          <w:rPr>
+            <w:rFonts w:asciiTheme="minorHAnsi" w:eastAsiaTheme="minorEastAsia" w:hAnsiTheme="minorHAnsi" w:cstheme="minorBidi"/>
+            <w:noProof/>
+          </w:rPr>
+          <w:tab/>
+        </w:r>
+        <w:r>
+          <w:rPr>
+            <w:rStyle w:val="Hyperlink"/>
+            <w:noProof/>
+            <w:lang w:eastAsia="ko-KR"/>
+          </w:rPr>
+          <w:t>Change Log</w:t>
+        </w:r>
+        <w:r>
+          <w:rPr>
+            <w:noProof/>
+            <w:webHidden/>
+          </w:rPr>
+          <w:tab/>
+        </w:r>
+        <w:r>
+          <w:rPr>
+            <w:noProof/>
+            <w:webHidden/>
+          </w:rPr>
+          <w:fldChar w:fldCharType="begin"/>
+        </w:r>
+        <w:r>
+          <w:rPr>
+            <w:noProof/>
+            <w:webHidden/>
+          </w:rPr>
+          <w:instrText xml:space="preserve"> PAGEREF _Toc338109289 \h </w:instrText>
+        </w:r>
+        <w:r>
+          <w:rPr>
+            <w:noProof/>
+            <w:webHidden/>
+          </w:rPr>
+        </w:r>
+        <w:r>
+          <w:rPr>
+            <w:noProof/>
+            <w:webHidden/>
+          </w:rPr>
+          <w:fldChar w:fldCharType="separate"/>
+        </w:r>
+        <w:r>
+          <w:rPr>
+            <w:noProof/>
+            <w:webHidden/>
+          </w:rPr>
+          <w:t>11</w:t>
+        </w:r>
+        <w:r>
+          <w:rPr>
+            <w:noProof/>
+            <w:webHidden/>
+          </w:rPr>
+          <w:fldChar w:fldCharType="end"/>
+        </w:r>
+      </w:hyperlink>
+      <w:r>
+        <w:rPr>
+          <w:b/>
+          <w:bCs/>
+          <w:noProof/>
+          <w:sz w:val="24"/>
         </w:rPr>
         <w:fldChar w:fldCharType="end"/>
       </w:r>
     </w:p>
     <w:p>
       <w:pPr>
-        <w:spacing w:line="360" w:lineRule="auto"/>
-        <w:rPr>
-          <w:rFonts w:ascii="Arial" w:eastAsia="Malgun Gothic" w:hAnsi="Arial" w:cs="Arial" w:hint="eastAsia"/>
-          <w:color w:val="000000"/>
-          <w:sz w:val="24"/>
-          <w:szCs w:val="24"/>
+        <w:rPr>
+          <w:rFonts w:eastAsia="Malgun Gothic" w:hint="eastAsia"/>
           <w:lang w:eastAsia="ko-KR"/>
         </w:rPr>
       </w:pPr>
     </w:p>
     <w:p>
       <w:pPr>
-        <w:spacing w:line="360" w:lineRule="auto"/>
-        <w:ind w:firstLine="0"/>
-        <w:rPr>
-          <w:rFonts w:ascii="Arial" w:eastAsia="Malgun Gothic" w:hAnsi="Arial" w:hint="eastAsia"/>
-          <w:b/>
-          <w:color w:val="365F91"/>
-          <w:sz w:val="24"/>
-          <w:szCs w:val="24"/>
-          <w:u w:val="single"/>
-          <w:lang w:eastAsia="ko-KR"/>
-        </w:rPr>
-      </w:pPr>
-    </w:p>
-    <w:p>
-      <w:pPr>
-        <w:spacing w:line="360" w:lineRule="auto"/>
-        <w:ind w:firstLine="0"/>
-        <w:rPr>
-          <w:rFonts w:ascii="Arial" w:eastAsia="Malgun Gothic" w:hAnsi="Arial" w:hint="eastAsia"/>
-          <w:b/>
-          <w:color w:val="365F91"/>
-          <w:sz w:val="24"/>
-          <w:szCs w:val="24"/>
-          <w:u w:val="single"/>
-          <w:lang w:eastAsia="ko-KR"/>
-        </w:rPr>
-      </w:pPr>
-    </w:p>
-    <w:p>
-      <w:pPr>
-        <w:spacing w:line="360" w:lineRule="auto"/>
-        <w:ind w:firstLine="0"/>
-        <w:rPr>
-          <w:rFonts w:ascii="Arial" w:eastAsia="Malgun Gothic" w:hAnsi="Arial" w:hint="eastAsia"/>
-          <w:b/>
-          <w:color w:val="365F91"/>
-          <w:sz w:val="24"/>
-          <w:szCs w:val="24"/>
-          <w:u w:val="single"/>
-          <w:lang w:eastAsia="ko-KR"/>
-        </w:rPr>
-      </w:pPr>
-    </w:p>
-    <w:p>
-      <w:pPr>
-        <w:spacing w:line="360" w:lineRule="auto"/>
-        <w:ind w:firstLine="0"/>
-        <w:rPr>
-          <w:rFonts w:ascii="Arial" w:eastAsia="Malgun Gothic" w:hAnsi="Arial" w:hint="eastAsia"/>
-          <w:b/>
-          <w:color w:val="365F91"/>
-          <w:sz w:val="24"/>
-          <w:szCs w:val="24"/>
-          <w:u w:val="single"/>
-          <w:lang w:eastAsia="ko-KR"/>
-        </w:rPr>
-      </w:pPr>
-    </w:p>
-    <w:p>
-      <w:pPr>
-        <w:spacing w:line="360" w:lineRule="auto"/>
-        <w:ind w:firstLine="0"/>
-        <w:rPr>
-          <w:rFonts w:ascii="Arial" w:eastAsia="Malgun Gothic" w:hAnsi="Arial" w:hint="eastAsia"/>
-          <w:b/>
-          <w:color w:val="365F91"/>
-          <w:sz w:val="24"/>
-          <w:szCs w:val="24"/>
-          <w:u w:val="single"/>
-          <w:lang w:eastAsia="ko-KR"/>
-        </w:rPr>
-      </w:pPr>
-    </w:p>
-    <w:p>
-      <w:pPr>
-        <w:spacing w:line="360" w:lineRule="auto"/>
-        <w:ind w:firstLine="0"/>
-        <w:rPr>
-          <w:rFonts w:ascii="Arial" w:eastAsia="Malgun Gothic" w:hAnsi="Arial" w:hint="eastAsia"/>
-          <w:b/>
-          <w:color w:val="365F91"/>
-          <w:sz w:val="24"/>
-          <w:szCs w:val="24"/>
-          <w:u w:val="single"/>
-          <w:lang w:eastAsia="ko-KR"/>
-        </w:rPr>
-      </w:pPr>
-    </w:p>
-    <w:p>
-      <w:pPr>
-        <w:spacing w:line="360" w:lineRule="auto"/>
-        <w:ind w:firstLine="0"/>
-        <w:rPr>
-          <w:rFonts w:ascii="Arial" w:eastAsia="Malgun Gothic" w:hAnsi="Arial" w:hint="eastAsia"/>
-          <w:b/>
-          <w:color w:val="365F91"/>
-          <w:sz w:val="24"/>
-          <w:szCs w:val="24"/>
-          <w:u w:val="single"/>
-          <w:lang w:eastAsia="ko-KR"/>
-        </w:rPr>
-      </w:pPr>
-    </w:p>
-    <w:p>
-      <w:pPr>
-        <w:spacing w:line="360" w:lineRule="auto"/>
-        <w:ind w:firstLine="0"/>
-        <w:rPr>
-          <w:rFonts w:ascii="Arial" w:eastAsia="Malgun Gothic" w:hAnsi="Arial" w:hint="eastAsia"/>
-          <w:b/>
-          <w:color w:val="365F91"/>
-          <w:sz w:val="24"/>
-          <w:szCs w:val="24"/>
-          <w:u w:val="single"/>
-          <w:lang w:eastAsia="ko-KR"/>
-        </w:rPr>
-      </w:pPr>
-    </w:p>
-    <w:p>
-      <w:pPr>
-        <w:spacing w:line="360" w:lineRule="auto"/>
-        <w:ind w:firstLine="0"/>
-        <w:rPr>
-          <w:rFonts w:ascii="Arial" w:eastAsia="Malgun Gothic" w:hAnsi="Arial" w:hint="eastAsia"/>
-          <w:b/>
-          <w:color w:val="365F91"/>
-          <w:sz w:val="24"/>
-          <w:szCs w:val="24"/>
-          <w:u w:val="single"/>
-          <w:lang w:eastAsia="ko-KR"/>
-        </w:rPr>
-      </w:pPr>
-    </w:p>
-    <w:p>
-      <w:pPr>
-        <w:spacing w:line="360" w:lineRule="auto"/>
-        <w:ind w:firstLine="0"/>
-        <w:rPr>
-          <w:rFonts w:ascii="Arial" w:eastAsia="Malgun Gothic" w:hAnsi="Arial" w:hint="eastAsia"/>
-          <w:b/>
-          <w:color w:val="365F91"/>
-          <w:sz w:val="24"/>
-          <w:szCs w:val="24"/>
-          <w:u w:val="single"/>
-          <w:lang w:eastAsia="ko-KR"/>
-        </w:rPr>
-      </w:pPr>
-    </w:p>
-    <w:p>
-      <w:pPr>
-        <w:spacing w:line="360" w:lineRule="auto"/>
-        <w:ind w:firstLine="0"/>
-        <w:rPr>
-          <w:rFonts w:ascii="Arial" w:eastAsia="Malgun Gothic" w:hAnsi="Arial" w:hint="eastAsia"/>
-          <w:b/>
-          <w:color w:val="365F91"/>
-          <w:sz w:val="24"/>
-          <w:szCs w:val="24"/>
-          <w:u w:val="single"/>
-          <w:lang w:eastAsia="ko-KR"/>
-        </w:rPr>
-      </w:pPr>
-    </w:p>
-    <w:p>
-      <w:pPr>
-        <w:spacing w:line="360" w:lineRule="auto"/>
-        <w:ind w:firstLine="0"/>
-        <w:rPr>
-          <w:rFonts w:ascii="Arial" w:eastAsia="Malgun Gothic" w:hAnsi="Arial"/>
-          <w:b/>
-          <w:color w:val="365F91"/>
-          <w:sz w:val="24"/>
-          <w:szCs w:val="24"/>
-          <w:u w:val="single"/>
-          <w:lang w:eastAsia="ko-KR"/>
-        </w:rPr>
-      </w:pPr>
-      <w:bookmarkStart w:id="1" w:name="_GoBack"/>
-      <w:bookmarkEnd w:id="1"/>
+        <w:rPr>
+          <w:rFonts w:eastAsia="Malgun Gothic" w:hint="eastAsia"/>
+          <w:lang w:eastAsia="ko-KR"/>
+        </w:rPr>
+      </w:pPr>
     </w:p>
     <w:p>
       <w:pPr>
@@ -2961,12 +2890,12 @@
         </w:numPr>
         <w:ind w:left="709"/>
       </w:pPr>
-      <w:bookmarkStart w:id="2" w:name="_Toc338049427"/>
+      <w:bookmarkStart w:id="1" w:name="_Toc338109265"/>
       <w:r>
         <w:lastRenderedPageBreak/>
         <w:t>Overview</w:t>
       </w:r>
-      <w:bookmarkEnd w:id="2"/>
+      <w:bookmarkEnd w:id="1"/>
     </w:p>
     <w:p>
       <w:pPr>
@@ -3441,17 +3370,17 @@
           <w:lang w:eastAsia="ko-KR"/>
         </w:rPr>
       </w:pPr>
-      <w:bookmarkStart w:id="3" w:name="_Toc338049428"/>
+      <w:bookmarkStart w:id="2" w:name="_Toc338109266"/>
       <w:r>
         <w:t>User Guide</w:t>
       </w:r>
-      <w:bookmarkEnd w:id="3"/>
+      <w:bookmarkEnd w:id="2"/>
     </w:p>
     <w:p>
       <w:pPr>
         <w:pStyle w:val="Heading2"/>
       </w:pPr>
-      <w:bookmarkStart w:id="4" w:name="_Toc338049429"/>
+      <w:bookmarkStart w:id="3" w:name="_Toc338109267"/>
       <w:r>
         <w:t>2.</w:t>
       </w:r>
@@ -3467,7 +3396,7 @@
       <w:r>
         <w:t>Basic Features</w:t>
       </w:r>
-      <w:bookmarkEnd w:id="4"/>
+      <w:bookmarkEnd w:id="3"/>
     </w:p>
     <w:p>
       <w:pPr>
@@ -3992,7 +3921,7 @@
         </w:numPr>
         <w:spacing w:line="360" w:lineRule="auto"/>
         <w:rPr>
-          <w:rFonts w:ascii="Arial" w:eastAsia="Calibri" w:hAnsi="Arial"/>
+          <w:rFonts w:ascii="Arial" w:eastAsia="Calibri" w:hAnsi="Arial" w:hint="eastAsia"/>
         </w:rPr>
       </w:pPr>
       <w:r>
@@ -4011,30 +3940,50 @@
     </w:p>
     <w:p>
       <w:pPr>
-        <w:pStyle w:val="Heading2"/>
-      </w:pPr>
-      <w:bookmarkStart w:id="5" w:name="_Toc338049430"/>
-      <w:r>
-        <w:t>2.2</w:t>
-      </w:r>
-      <w:r>
-        <w:rPr>
-          <w:rFonts w:hint="eastAsia"/>
-        </w:rPr>
-        <w:tab/>
-      </w:r>
-      <w:r>
-        <w:t>Basic Command Formats</w:t>
-      </w:r>
-      <w:bookmarkEnd w:id="5"/>
+        <w:spacing w:line="360" w:lineRule="auto"/>
+        <w:ind w:firstLine="0"/>
+        <w:rPr>
+          <w:rFonts w:ascii="Arial" w:eastAsia="Malgun Gothic" w:hAnsi="Arial" w:hint="eastAsia"/>
+          <w:b/>
+          <w:lang w:eastAsia="ko-KR"/>
+        </w:rPr>
+      </w:pPr>
     </w:p>
     <w:p>
       <w:pPr>
+        <w:spacing w:line="360" w:lineRule="auto"/>
+        <w:ind w:firstLine="0"/>
+        <w:rPr>
+          <w:rFonts w:ascii="Arial" w:eastAsia="Calibri" w:hAnsi="Arial"/>
+        </w:rPr>
+      </w:pPr>
+    </w:p>
+    <w:p>
+      <w:pPr>
+        <w:pStyle w:val="Heading2"/>
+      </w:pPr>
+      <w:bookmarkStart w:id="4" w:name="_Toc338109268"/>
+      <w:r>
+        <w:lastRenderedPageBreak/>
+        <w:t>2.2</w:t>
+      </w:r>
+      <w:r>
+        <w:rPr>
+          <w:rFonts w:hint="eastAsia"/>
+        </w:rPr>
+        <w:tab/>
+      </w:r>
+      <w:r>
+        <w:t>Basic Command Formats</w:t>
+      </w:r>
+      <w:bookmarkEnd w:id="4"/>
+    </w:p>
+    <w:p>
+      <w:pPr>
         <w:pStyle w:val="Heading3"/>
       </w:pPr>
-      <w:bookmarkStart w:id="6" w:name="_Toc338049431"/>
-      <w:r>
-        <w:lastRenderedPageBreak/>
+      <w:bookmarkStart w:id="5" w:name="_Toc338109269"/>
+      <w:r>
         <w:t>2.2.1</w:t>
       </w:r>
       <w:r>
@@ -4046,7 +3995,7 @@
       <w:r>
         <w:t>Add Event</w:t>
       </w:r>
-      <w:bookmarkEnd w:id="6"/>
+      <w:bookmarkEnd w:id="5"/>
     </w:p>
     <w:p>
       <w:pPr>
@@ -4355,7 +4304,7 @@
       <w:pPr>
         <w:pStyle w:val="Heading3"/>
       </w:pPr>
-      <w:bookmarkStart w:id="7" w:name="_Toc338049432"/>
+      <w:bookmarkStart w:id="6" w:name="_Toc338109270"/>
       <w:r>
         <w:t>2.2.</w:t>
       </w:r>
@@ -4372,7 +4321,7 @@
         <w:tab/>
         <w:t>Remove Event</w:t>
       </w:r>
-      <w:bookmarkEnd w:id="7"/>
+      <w:bookmarkEnd w:id="6"/>
     </w:p>
     <w:p>
       <w:pPr>
@@ -4613,7 +4562,7 @@
       <w:pPr>
         <w:pStyle w:val="Heading3"/>
       </w:pPr>
-      <w:bookmarkStart w:id="8" w:name="_Toc338049433"/>
+      <w:bookmarkStart w:id="7" w:name="_Toc338109271"/>
       <w:r>
         <w:t>2.2.</w:t>
       </w:r>
@@ -4632,7 +4581,7 @@
       <w:r>
         <w:t>Edit</w:t>
       </w:r>
-      <w:bookmarkEnd w:id="8"/>
+      <w:bookmarkEnd w:id="7"/>
     </w:p>
     <w:p>
       <w:pPr>
@@ -4910,6 +4859,7 @@
         <w:rPr>
           <w:rFonts w:ascii="Arial" w:eastAsia="Calibri" w:hAnsi="Arial"/>
         </w:rPr>
+        <w:lastRenderedPageBreak/>
         <w:t xml:space="preserve">If used without doing a </w:t>
       </w:r>
       <w:r>
@@ -4951,50 +4901,49 @@
       <w:pPr>
         <w:pStyle w:val="Heading3"/>
       </w:pPr>
-      <w:bookmarkStart w:id="9" w:name="_2.2.4_Undo_Last"/>
-      <w:bookmarkStart w:id="10" w:name="_Toc338049434"/>
+      <w:bookmarkStart w:id="8" w:name="_2.2.4_Undo_Last"/>
+      <w:bookmarkStart w:id="9" w:name="_Toc338109272"/>
+      <w:bookmarkEnd w:id="8"/>
+      <w:r>
+        <w:t>2.2.</w:t>
+      </w:r>
+      <w:r>
+        <w:rPr>
+          <w:rFonts w:hint="eastAsia"/>
+        </w:rPr>
+        <w:t>4</w:t>
+      </w:r>
+      <w:r>
+        <w:rPr>
+          <w:rFonts w:hint="eastAsia"/>
+        </w:rPr>
+        <w:tab/>
+      </w:r>
+      <w:r>
+        <w:t xml:space="preserve">Undo </w:t>
+      </w:r>
+      <w:r>
+        <w:rPr>
+          <w:rFonts w:hint="eastAsia"/>
+        </w:rPr>
+        <w:t>L</w:t>
+      </w:r>
+      <w:r>
+        <w:t xml:space="preserve">ast </w:t>
+      </w:r>
+      <w:r>
+        <w:rPr>
+          <w:rFonts w:hint="eastAsia"/>
+        </w:rPr>
+        <w:t>A</w:t>
+      </w:r>
+      <w:r>
+        <w:rPr>
+          <w:rFonts w:hint="eastAsia"/>
+        </w:rPr>
+        <w:t>ction</w:t>
+      </w:r>
       <w:bookmarkEnd w:id="9"/>
-      <w:r>
-        <w:lastRenderedPageBreak/>
-        <w:t>2.2.</w:t>
-      </w:r>
-      <w:r>
-        <w:rPr>
-          <w:rFonts w:hint="eastAsia"/>
-        </w:rPr>
-        <w:t>4</w:t>
-      </w:r>
-      <w:r>
-        <w:rPr>
-          <w:rFonts w:hint="eastAsia"/>
-        </w:rPr>
-        <w:tab/>
-      </w:r>
-      <w:r>
-        <w:t xml:space="preserve">Undo </w:t>
-      </w:r>
-      <w:r>
-        <w:rPr>
-          <w:rFonts w:hint="eastAsia"/>
-        </w:rPr>
-        <w:t>L</w:t>
-      </w:r>
-      <w:r>
-        <w:t xml:space="preserve">ast </w:t>
-      </w:r>
-      <w:r>
-        <w:rPr>
-          <w:rFonts w:hint="eastAsia"/>
-        </w:rPr>
-        <w:t>A</w:t>
-      </w:r>
-      <w:r>
-        <w:rPr>
-          <w:rFonts w:hint="eastAsia"/>
-        </w:rPr>
-        <w:t>ction</w:t>
-      </w:r>
-      <w:bookmarkEnd w:id="10"/>
     </w:p>
     <w:p>
       <w:pPr>
@@ -5160,28 +5109,28 @@
       <w:pPr>
         <w:pStyle w:val="Heading3"/>
       </w:pPr>
-      <w:bookmarkStart w:id="11" w:name="_2.2.5_Display"/>
-      <w:bookmarkStart w:id="12" w:name="_Toc338049435"/>
+      <w:bookmarkStart w:id="10" w:name="_2.2.5_Display"/>
+      <w:bookmarkStart w:id="11" w:name="_Toc338109273"/>
+      <w:bookmarkEnd w:id="10"/>
+      <w:r>
+        <w:t>2.2.</w:t>
+      </w:r>
+      <w:r>
+        <w:rPr>
+          <w:rFonts w:hint="eastAsia"/>
+        </w:rPr>
+        <w:t>5</w:t>
+      </w:r>
+      <w:r>
+        <w:rPr>
+          <w:rFonts w:hint="eastAsia"/>
+        </w:rPr>
+        <w:tab/>
+      </w:r>
+      <w:r>
+        <w:t>Display</w:t>
+      </w:r>
       <w:bookmarkEnd w:id="11"/>
-      <w:r>
-        <w:t>2.2.</w:t>
-      </w:r>
-      <w:r>
-        <w:rPr>
-          <w:rFonts w:hint="eastAsia"/>
-        </w:rPr>
-        <w:t>5</w:t>
-      </w:r>
-      <w:r>
-        <w:rPr>
-          <w:rFonts w:hint="eastAsia"/>
-        </w:rPr>
-        <w:tab/>
-      </w:r>
-      <w:r>
-        <w:t>Display</w:t>
-      </w:r>
-      <w:bookmarkEnd w:id="12"/>
     </w:p>
     <w:p>
       <w:pPr>
@@ -5493,7 +5442,7 @@
         <w:spacing w:before="240"/>
         <w:ind w:firstLine="0"/>
         <w:rPr>
-          <w:rFonts w:ascii="Arial" w:eastAsia="Malgun Gothic" w:hAnsi="Arial"/>
+          <w:rFonts w:ascii="Arial" w:eastAsia="Malgun Gothic" w:hAnsi="Arial" w:hint="eastAsia"/>
           <w:lang w:eastAsia="ko-KR"/>
         </w:rPr>
       </w:pPr>
@@ -5515,61 +5464,121 @@
           <w:lang w:eastAsia="ko-KR"/>
         </w:rPr>
       </w:pPr>
-      <w:bookmarkStart w:id="13" w:name="_Toc338049436"/>
+      <w:bookmarkStart w:id="12" w:name="_Toc338109274"/>
       <w:r>
         <w:rPr>
           <w:rFonts w:hint="eastAsia"/>
           <w:lang w:eastAsia="ko-KR"/>
         </w:rPr>
+        <w:lastRenderedPageBreak/>
         <w:t>3 Developer Guide</w:t>
+      </w:r>
+      <w:bookmarkEnd w:id="12"/>
+    </w:p>
+    <w:p>
+      <w:pPr>
+        <w:pStyle w:val="Heading2"/>
+        <w:rPr>
+          <w:lang w:val="en-US"/>
+        </w:rPr>
+      </w:pPr>
+      <w:bookmarkStart w:id="13" w:name="_Toc338109275"/>
+      <w:r>
+        <w:rPr>
+          <w:rFonts w:eastAsia="Malgun Gothic" w:hint="eastAsia"/>
+          <w:lang w:val="en-US" w:eastAsia="ko-KR"/>
+        </w:rPr>
+        <w:t>3</w:t>
+      </w:r>
+      <w:r>
+        <w:rPr>
+          <w:lang w:val="en-US"/>
+        </w:rPr>
+        <w:t>.1</w:t>
+      </w:r>
+      <w:r>
+        <w:rPr>
+          <w:rFonts w:eastAsia="Malgun Gothic" w:hint="eastAsia"/>
+          <w:lang w:eastAsia="ko-KR"/>
+        </w:rPr>
+        <w:tab/>
+      </w:r>
+      <w:r>
+        <w:rPr>
+          <w:lang w:val="en-US"/>
+        </w:rPr>
+        <w:t>Introduction</w:t>
       </w:r>
       <w:bookmarkEnd w:id="13"/>
     </w:p>
     <w:p>
       <w:pPr>
-        <w:pStyle w:val="Heading2"/>
-        <w:rPr>
-          <w:lang w:val="en-US"/>
-        </w:rPr>
-      </w:pPr>
-      <w:bookmarkStart w:id="14" w:name="_Toc338049437"/>
-      <w:r>
-        <w:rPr>
-          <w:rFonts w:eastAsia="Malgun Gothic" w:hint="eastAsia"/>
-          <w:lang w:val="en-US" w:eastAsia="ko-KR"/>
-        </w:rPr>
-        <w:lastRenderedPageBreak/>
-        <w:t>3</w:t>
-      </w:r>
-      <w:r>
-        <w:rPr>
-          <w:lang w:val="en-US"/>
-        </w:rPr>
-        <w:t>.1</w:t>
-      </w:r>
-      <w:r>
-        <w:rPr>
-          <w:rFonts w:eastAsia="Malgun Gothic" w:hint="eastAsia"/>
-          <w:lang w:eastAsia="ko-KR"/>
-        </w:rPr>
-        <w:tab/>
-      </w:r>
-      <w:r>
-        <w:rPr>
-          <w:lang w:val="en-US"/>
-        </w:rPr>
-        <w:t>Introduction</w:t>
-      </w:r>
-      <w:bookmarkEnd w:id="14"/>
+        <w:ind w:firstLine="0"/>
+        <w:rPr>
+          <w:rFonts w:eastAsiaTheme="minorEastAsia"/>
+          <w:lang w:eastAsia="ko-KR"/>
+        </w:rPr>
+      </w:pPr>
     </w:p>
     <w:p>
       <w:pPr>
-        <w:ind w:firstLine="0"/>
-        <w:rPr>
-          <w:rFonts w:eastAsiaTheme="minorEastAsia"/>
-          <w:lang w:eastAsia="ko-KR"/>
-        </w:rPr>
-      </w:pPr>
+        <w:rPr>
+          <w:rFonts w:eastAsia="Malgun Gothic"/>
+          <w:lang w:eastAsia="ko-KR"/>
+        </w:rPr>
+      </w:pPr>
+      <w:r>
+        <w:t xml:space="preserve">This developer guide helps the reader to familiarise the various aspects of </w:t>
+      </w:r>
+      <w:proofErr w:type="spellStart"/>
+      <w:r>
+        <w:rPr>
+          <w:b/>
+        </w:rPr>
+        <w:t>FingerTips</w:t>
+      </w:r>
+      <w:proofErr w:type="spellEnd"/>
+      <w:r>
+        <w:t xml:space="preserve"> </w:t>
+      </w:r>
+      <w:r>
+        <w:t>by</w:t>
+      </w:r>
+      <w:r>
+        <w:t xml:space="preserve"> walking through the development process of </w:t>
+      </w:r>
+      <w:proofErr w:type="spellStart"/>
+      <w:r>
+        <w:rPr>
+          <w:b/>
+        </w:rPr>
+        <w:t>FingerTips</w:t>
+      </w:r>
+      <w:proofErr w:type="spellEnd"/>
+      <w:r>
+        <w:t xml:space="preserve">. In addition to providing background information on the capabilities and core functions of </w:t>
+      </w:r>
+      <w:proofErr w:type="spellStart"/>
+      <w:r>
+        <w:rPr>
+          <w:b/>
+        </w:rPr>
+        <w:t>FingerTips</w:t>
+      </w:r>
+      <w:proofErr w:type="spellEnd"/>
+      <w:r>
+        <w:t>, this guide provides examples for interacting with the application by implementing</w:t>
+      </w:r>
+      <w:r>
+        <w:rPr>
+          <w:rFonts w:eastAsia="Malgun Gothic"/>
+          <w:lang w:eastAsia="ko-KR"/>
+        </w:rPr>
+        <w:t xml:space="preserve"> specific features</w:t>
+      </w:r>
+      <w:r>
+        <w:t>.</w:t>
+      </w:r>
     </w:p>
     <w:p>
       <w:pPr>
@@ -5578,58 +5587,6 @@
           <w:lang w:eastAsia="ko-KR"/>
         </w:rPr>
       </w:pPr>
-      <w:r>
-        <w:t xml:space="preserve">This developer guide helps the reader to familiarise the various aspects of </w:t>
-      </w:r>
-      <w:proofErr w:type="spellStart"/>
-      <w:r>
-        <w:rPr>
-          <w:b/>
-        </w:rPr>
-        <w:t>FingerTips</w:t>
-      </w:r>
-      <w:proofErr w:type="spellEnd"/>
-      <w:r>
-        <w:t xml:space="preserve"> </w:t>
-      </w:r>
-      <w:r>
-        <w:t>by</w:t>
-      </w:r>
-      <w:r>
-        <w:t xml:space="preserve"> walking through the development process of </w:t>
-      </w:r>
-      <w:proofErr w:type="spellStart"/>
-      <w:r>
-        <w:rPr>
-          <w:b/>
-        </w:rPr>
-        <w:t>FingerTips</w:t>
-      </w:r>
-      <w:proofErr w:type="spellEnd"/>
-      <w:r>
-        <w:t xml:space="preserve">. In addition to providing background information on the capabilities and core functions of </w:t>
-      </w:r>
-      <w:proofErr w:type="spellStart"/>
-      <w:r>
-        <w:rPr>
-          <w:b/>
-        </w:rPr>
-        <w:t>FingerTips</w:t>
-      </w:r>
-      <w:proofErr w:type="spellEnd"/>
-      <w:r>
-        <w:t>, this guide provides examples for interacting with the application by implementing</w:t>
-      </w:r>
-      <w:r>
-        <w:rPr>
-          <w:rFonts w:eastAsia="Malgun Gothic"/>
-          <w:lang w:eastAsia="ko-KR"/>
-        </w:rPr>
-        <w:t xml:space="preserve"> specific features</w:t>
-      </w:r>
-      <w:r>
-        <w:t>.</w:t>
-      </w:r>
     </w:p>
     <w:p>
       <w:pPr>
@@ -5638,6 +5595,103 @@
           <w:lang w:eastAsia="ko-KR"/>
         </w:rPr>
       </w:pPr>
+      <w:r>
+        <w:rPr>
+          <w:rFonts w:eastAsia="Malgun Gothic"/>
+          <w:lang w:eastAsia="ko-KR"/>
+        </w:rPr>
+        <w:t xml:space="preserve">This guide is intended for programmers who want to develop </w:t>
+      </w:r>
+      <w:proofErr w:type="spellStart"/>
+      <w:r>
+        <w:rPr>
+          <w:rFonts w:eastAsia="Malgun Gothic"/>
+          <w:b/>
+          <w:lang w:eastAsia="ko-KR"/>
+        </w:rPr>
+        <w:t>FingerTips</w:t>
+      </w:r>
+      <w:proofErr w:type="spellEnd"/>
+      <w:r>
+        <w:rPr>
+          <w:rFonts w:eastAsia="Malgun Gothic"/>
+          <w:lang w:eastAsia="ko-KR"/>
+        </w:rPr>
+        <w:t xml:space="preserve">. </w:t>
+      </w:r>
+      <w:r>
+        <w:rPr>
+          <w:rFonts w:eastAsia="Malgun Gothic"/>
+          <w:i/>
+          <w:lang w:eastAsia="ko-KR"/>
+        </w:rPr>
+        <w:t>Java</w:t>
+      </w:r>
+      <w:r>
+        <w:rPr>
+          <w:rFonts w:eastAsia="Malgun Gothic"/>
+          <w:lang w:eastAsia="ko-KR"/>
+        </w:rPr>
+        <w:t xml:space="preserve"> </w:t>
+      </w:r>
+      <w:r>
+        <w:rPr>
+          <w:rFonts w:eastAsia="Malgun Gothic" w:hint="eastAsia"/>
+          <w:lang w:eastAsia="ko-KR"/>
+        </w:rPr>
+        <w:t>is</w:t>
+      </w:r>
+      <w:r>
+        <w:rPr>
+          <w:rFonts w:eastAsia="Malgun Gothic"/>
+          <w:lang w:eastAsia="ko-KR"/>
+        </w:rPr>
+        <w:t xml:space="preserve"> the main language used for </w:t>
+      </w:r>
+      <w:proofErr w:type="spellStart"/>
+      <w:r>
+        <w:rPr>
+          <w:rFonts w:eastAsia="Malgun Gothic"/>
+          <w:b/>
+          <w:lang w:eastAsia="ko-KR"/>
+        </w:rPr>
+        <w:t>FingerTips</w:t>
+      </w:r>
+      <w:proofErr w:type="spellEnd"/>
+      <w:r>
+        <w:rPr>
+          <w:rFonts w:eastAsia="Malgun Gothic"/>
+          <w:lang w:eastAsia="ko-KR"/>
+        </w:rPr>
+        <w:t xml:space="preserve"> and t</w:t>
+      </w:r>
+      <w:r>
+        <w:t xml:space="preserve">his </w:t>
+      </w:r>
+      <w:r>
+        <w:t xml:space="preserve">guide </w:t>
+      </w:r>
+      <w:r>
+        <w:t xml:space="preserve">also </w:t>
+      </w:r>
+      <w:r>
+        <w:t xml:space="preserve">assumes that the reader </w:t>
+      </w:r>
+      <w:r>
+        <w:t>knows how to program in</w:t>
+      </w:r>
+      <w:r>
+        <w:t xml:space="preserve"> </w:t>
+      </w:r>
+      <w:r>
+        <w:rPr>
+          <w:i/>
+        </w:rPr>
+        <w:t>Java</w:t>
+      </w:r>
+      <w:r>
+        <w:t>.</w:t>
+      </w:r>
     </w:p>
     <w:p>
       <w:pPr>
@@ -5646,120 +5700,15 @@
           <w:lang w:eastAsia="ko-KR"/>
         </w:rPr>
       </w:pPr>
-      <w:r>
-        <w:rPr>
-          <w:rFonts w:eastAsia="Malgun Gothic"/>
-          <w:lang w:eastAsia="ko-KR"/>
-        </w:rPr>
-        <w:t xml:space="preserve">This guide is intended for programmers who want to develop </w:t>
-      </w:r>
-      <w:proofErr w:type="spellStart"/>
-      <w:r>
-        <w:rPr>
-          <w:rFonts w:eastAsia="Malgun Gothic"/>
-          <w:b/>
-          <w:lang w:eastAsia="ko-KR"/>
-        </w:rPr>
-        <w:t>FingerTips</w:t>
-      </w:r>
-      <w:proofErr w:type="spellEnd"/>
-      <w:r>
-        <w:rPr>
-          <w:rFonts w:eastAsia="Malgun Gothic"/>
-          <w:lang w:eastAsia="ko-KR"/>
-        </w:rPr>
-        <w:t xml:space="preserve">. </w:t>
-      </w:r>
-      <w:r>
-        <w:rPr>
-          <w:rFonts w:eastAsia="Malgun Gothic"/>
-          <w:i/>
-          <w:lang w:eastAsia="ko-KR"/>
-        </w:rPr>
-        <w:t>Java</w:t>
-      </w:r>
-      <w:r>
-        <w:rPr>
-          <w:rFonts w:eastAsia="Malgun Gothic"/>
-          <w:lang w:eastAsia="ko-KR"/>
-        </w:rPr>
-        <w:t xml:space="preserve"> </w:t>
-      </w:r>
-      <w:r>
-        <w:rPr>
-          <w:rFonts w:eastAsia="Malgun Gothic" w:hint="eastAsia"/>
-          <w:lang w:eastAsia="ko-KR"/>
-        </w:rPr>
-        <w:t>is</w:t>
-      </w:r>
-      <w:r>
-        <w:rPr>
-          <w:rFonts w:eastAsia="Malgun Gothic"/>
-          <w:lang w:eastAsia="ko-KR"/>
-        </w:rPr>
-        <w:t xml:space="preserve"> the main language used for </w:t>
-      </w:r>
-      <w:proofErr w:type="spellStart"/>
-      <w:r>
-        <w:rPr>
-          <w:rFonts w:eastAsia="Malgun Gothic"/>
-          <w:b/>
-          <w:lang w:eastAsia="ko-KR"/>
-        </w:rPr>
-        <w:t>FingerTips</w:t>
-      </w:r>
-      <w:proofErr w:type="spellEnd"/>
-      <w:r>
-        <w:rPr>
-          <w:rFonts w:eastAsia="Malgun Gothic"/>
-          <w:lang w:eastAsia="ko-KR"/>
-        </w:rPr>
-        <w:t xml:space="preserve"> and t</w:t>
-      </w:r>
-      <w:r>
-        <w:t xml:space="preserve">his </w:t>
-      </w:r>
-      <w:r>
-        <w:t xml:space="preserve">guide </w:t>
-      </w:r>
-      <w:r>
-        <w:t xml:space="preserve">also </w:t>
-      </w:r>
-      <w:r>
-        <w:t xml:space="preserve">assumes that the reader </w:t>
-      </w:r>
-      <w:r>
-        <w:t>knows how to program in</w:t>
-      </w:r>
-      <w:r>
-        <w:t xml:space="preserve"> </w:t>
-      </w:r>
-      <w:r>
-        <w:rPr>
-          <w:i/>
-        </w:rPr>
-        <w:t>Java</w:t>
-      </w:r>
-      <w:r>
-        <w:t>.</w:t>
-      </w:r>
     </w:p>
     <w:p>
       <w:pPr>
-        <w:rPr>
-          <w:rFonts w:eastAsia="Malgun Gothic"/>
-          <w:lang w:eastAsia="ko-KR"/>
-        </w:rPr>
-      </w:pPr>
-    </w:p>
-    <w:p>
-      <w:pPr>
         <w:pStyle w:val="Heading2"/>
         <w:rPr>
           <w:lang w:eastAsia="ko-KR"/>
         </w:rPr>
       </w:pPr>
-      <w:bookmarkStart w:id="15" w:name="_Toc338049438"/>
+      <w:bookmarkStart w:id="14" w:name="_Toc338109276"/>
       <w:r>
         <w:rPr>
           <w:rFonts w:eastAsia="Malgun Gothic" w:hint="eastAsia"/>
@@ -5788,7 +5737,7 @@
         </w:rPr>
         <w:t xml:space="preserve"> Architecture Overview</w:t>
       </w:r>
-      <w:bookmarkEnd w:id="15"/>
+      <w:bookmarkEnd w:id="14"/>
     </w:p>
     <w:p>
       <w:pPr>
@@ -6726,6 +6675,7 @@
         <w:rPr>
           <w:lang w:eastAsia="ko-KR"/>
         </w:rPr>
+        <w:lastRenderedPageBreak/>
         <w:t>The diagram above is a high level abstracted diagram of</w:t>
       </w:r>
       <w:r>
@@ -6788,14 +6738,14 @@
     <w:p>
       <w:pPr>
         <w:rPr>
-          <w:lang w:eastAsia="ko-KR"/>
-        </w:rPr>
-      </w:pPr>
-      <w:r>
-        <w:rPr>
-          <w:lang w:eastAsia="ko-KR"/>
-        </w:rPr>
-        <w:lastRenderedPageBreak/>
+          <w:rFonts w:eastAsia="Malgun Gothic" w:hint="eastAsia"/>
+          <w:lang w:eastAsia="ko-KR"/>
+        </w:rPr>
+      </w:pPr>
+      <w:r>
+        <w:rPr>
+          <w:lang w:eastAsia="ko-KR"/>
+        </w:rPr>
         <w:t xml:space="preserve">We are currently implementing a </w:t>
       </w:r>
       <w:r>
@@ -6842,7 +6792,49 @@
         <w:rPr>
           <w:lang w:eastAsia="ko-KR"/>
         </w:rPr>
-        <w:t xml:space="preserve"> with text commands being typed into the CLI. Upon entry of a command, the entry will be parsed into the Control, which will be routed into the processor. The processor will tokenise the command into two parts: the command string, and the arguments string. It will then invoke the relevant command handler.</w:t>
+        <w:t xml:space="preserve"> with text commands being typed into the CLI. Upon entry of a command, the entry will be parsed into the Control, which will be routed into the processor. The processor will tokenise the command into two parts: the command string, and the arguments string. It will then invoke the relevant co</w:t>
+      </w:r>
+      <w:r>
+        <w:rPr>
+          <w:lang w:eastAsia="ko-KR"/>
+        </w:rPr>
+        <w:t>mmand handler</w:t>
+      </w:r>
+      <w:r>
+        <w:rPr>
+          <w:rFonts w:eastAsia="Malgun Gothic" w:hint="eastAsia"/>
+          <w:lang w:eastAsia="ko-KR"/>
+        </w:rPr>
+        <w:t xml:space="preserve"> (e.g. </w:t>
+      </w:r>
+      <w:r>
+        <w:rPr>
+          <w:rFonts w:eastAsia="Malgun Gothic" w:hint="eastAsia"/>
+          <w:i/>
+          <w:lang w:eastAsia="ko-KR"/>
+        </w:rPr>
+        <w:t>add</w:t>
+      </w:r>
+      <w:r>
+        <w:rPr>
+          <w:rFonts w:eastAsia="Malgun Gothic" w:hint="eastAsia"/>
+          <w:lang w:eastAsia="ko-KR"/>
+        </w:rPr>
+        <w:t xml:space="preserve"> function), based on the </w:t>
+      </w:r>
+      <w:r>
+        <w:rPr>
+          <w:rFonts w:eastAsia="Malgun Gothic"/>
+          <w:lang w:eastAsia="ko-KR"/>
+        </w:rPr>
+        <w:t>command</w:t>
+      </w:r>
+      <w:r>
+        <w:rPr>
+          <w:rFonts w:eastAsia="Malgun Gothic" w:hint="eastAsia"/>
+          <w:lang w:eastAsia="ko-KR"/>
+        </w:rPr>
+        <w:t xml:space="preserve"> string.</w:t>
       </w:r>
     </w:p>
     <w:p>
@@ -6862,19 +6854,20 @@
         <w:rPr>
           <w:lang w:eastAsia="ko-KR"/>
         </w:rPr>
-        <w:t xml:space="preserve">Upon invoking the command handler, it will return a result to the </w:t>
-      </w:r>
-      <w:r>
-        <w:rPr>
-          <w:lang w:eastAsia="ko-KR"/>
-        </w:rPr>
-        <w:t>C</w:t>
-      </w:r>
-      <w:r>
-        <w:rPr>
-          <w:lang w:eastAsia="ko-KR"/>
-        </w:rPr>
-        <w:t xml:space="preserve">ontrol, and return </w:t>
+        <w:t xml:space="preserve">Upon invoking the command handler, </w:t>
+      </w:r>
+      <w:r>
+        <w:rPr>
+          <w:rFonts w:eastAsia="Malgun Gothic" w:hint="eastAsia"/>
+          <w:lang w:eastAsia="ko-KR"/>
+        </w:rPr>
+        <w:t>it will return a</w:t>
+      </w:r>
+      <w:r>
+        <w:rPr>
+          <w:lang w:eastAsia="ko-KR"/>
+        </w:rPr>
+        <w:t xml:space="preserve"> </w:t>
       </w:r>
       <w:r>
         <w:rPr>
@@ -6887,20 +6880,20 @@
         <w:rPr>
           <w:lang w:eastAsia="ko-KR"/>
         </w:rPr>
-        <w:t xml:space="preserve"> message, such as Exit, Invalid </w:t>
-      </w:r>
-      <w:r>
-        <w:rPr>
-          <w:rFonts w:hint="eastAsia"/>
-          <w:lang w:eastAsia="ko-KR"/>
-        </w:rPr>
-        <w:t>Input</w:t>
-      </w:r>
-      <w:r>
-        <w:rPr>
-          <w:lang w:eastAsia="ko-KR"/>
-        </w:rPr>
-        <w:t xml:space="preserve">. </w:t>
+        <w:t xml:space="preserve"> </w:t>
+      </w:r>
+      <w:r>
+        <w:rPr>
+          <w:rFonts w:eastAsia="Malgun Gothic" w:hint="eastAsia"/>
+          <w:lang w:eastAsia="ko-KR"/>
+        </w:rPr>
+        <w:t>object to Control.</w:t>
+      </w:r>
+      <w:r>
+        <w:rPr>
+          <w:lang w:eastAsia="ko-KR"/>
+        </w:rPr>
+        <w:t xml:space="preserve"> </w:t>
       </w:r>
       <w:r>
         <w:rPr>
@@ -6966,8 +6959,8 @@
       <w:pPr>
         <w:pStyle w:val="Heading2"/>
       </w:pPr>
-      <w:bookmarkStart w:id="16" w:name="_Toc337987585"/>
-      <w:bookmarkStart w:id="17" w:name="_Toc338049439"/>
+      <w:bookmarkStart w:id="15" w:name="_Toc337987585"/>
+      <w:bookmarkStart w:id="16" w:name="_Toc338109277"/>
       <w:r>
         <w:t>3.</w:t>
       </w:r>
@@ -6994,8 +6987,8 @@
       <w:r>
         <w:t>FingerTips</w:t>
       </w:r>
+      <w:bookmarkEnd w:id="15"/>
       <w:bookmarkEnd w:id="16"/>
-      <w:bookmarkEnd w:id="17"/>
       <w:proofErr w:type="spellEnd"/>
     </w:p>
     <w:p>
@@ -7011,7 +7004,7 @@
       <w:pPr>
         <w:ind w:firstLine="720"/>
         <w:rPr>
-          <w:rFonts w:eastAsia="Malgun Gothic"/>
+          <w:rFonts w:eastAsia="Malgun Gothic" w:hint="eastAsia"/>
           <w:lang w:eastAsia="ko-KR"/>
         </w:rPr>
       </w:pPr>
@@ -7053,22 +7046,21 @@
           <w:rFonts w:eastAsia="Malgun Gothic" w:hint="eastAsia"/>
           <w:lang w:eastAsia="ko-KR"/>
         </w:rPr>
-        <w:t xml:space="preserve"> will be simplified in the sections below:</w:t>
+        <w:t xml:space="preserve"> will be s</w:t>
+      </w:r>
+      <w:r>
+        <w:rPr>
+          <w:rFonts w:eastAsia="Malgun Gothic" w:hint="eastAsia"/>
+          <w:lang w:eastAsia="ko-KR"/>
+        </w:rPr>
+        <w:t>implified in the sections below. All the Command Type Objects are called from the Processor component.</w:t>
       </w:r>
     </w:p>
     <w:p>
       <w:pPr>
-        <w:ind w:firstLine="0"/>
-        <w:rPr>
-          <w:rFonts w:ascii="Arial" w:eastAsia="Calibri" w:hAnsi="Arial" w:cs="Arial"/>
-        </w:rPr>
-      </w:pPr>
-    </w:p>
-    <w:p>
-      <w:pPr>
         <w:pStyle w:val="Heading3"/>
       </w:pPr>
-      <w:bookmarkStart w:id="18" w:name="_Toc338049440"/>
+      <w:bookmarkStart w:id="17" w:name="_Toc338109278"/>
       <w:r>
         <w:t>3.3.1</w:t>
       </w:r>
@@ -7081,7 +7073,7 @@
         </w:rPr>
         <w:t>Determine Command Type Function</w:t>
       </w:r>
-      <w:bookmarkEnd w:id="18"/>
+      <w:bookmarkEnd w:id="17"/>
     </w:p>
     <w:p>
       <w:pPr>
@@ -7275,8 +7267,9 @@
       <w:pPr>
         <w:pStyle w:val="Heading3"/>
       </w:pPr>
-      <w:bookmarkStart w:id="19" w:name="_Toc338049441"/>
-      <w:r>
+      <w:bookmarkStart w:id="18" w:name="_Toc338109279"/>
+      <w:r>
+        <w:lastRenderedPageBreak/>
         <w:t>3.</w:t>
       </w:r>
       <w:r>
@@ -7303,7 +7296,7 @@
       <w:r>
         <w:t>dd Function</w:t>
       </w:r>
-      <w:bookmarkEnd w:id="19"/>
+      <w:bookmarkEnd w:id="18"/>
     </w:p>
     <w:p>
       <w:pPr>
@@ -7352,7 +7345,6 @@
               <w:rPr>
                 <w:lang w:eastAsia="ko-KR"/>
               </w:rPr>
-              <w:lastRenderedPageBreak/>
               <w:t>sd</w:t>
             </w:r>
             <w:proofErr w:type="spellEnd"/>
@@ -7526,7 +7518,33 @@
         <w:rPr>
           <w:lang w:eastAsia="ko-KR"/>
         </w:rPr>
-        <w:t xml:space="preserve"> and the control helps to sort the input into different fields before passing it to storage. When the input is stored, storage will then return a signal to control that the data is successfully added. The control will then output the success message.</w:t>
+        <w:t xml:space="preserve"> and the </w:t>
+      </w:r>
+      <w:r>
+        <w:rPr>
+          <w:rFonts w:eastAsia="Malgun Gothic" w:hint="eastAsia"/>
+          <w:lang w:eastAsia="ko-KR"/>
+        </w:rPr>
+        <w:t>processor</w:t>
+      </w:r>
+      <w:r>
+        <w:rPr>
+          <w:lang w:eastAsia="ko-KR"/>
+        </w:rPr>
+        <w:t xml:space="preserve"> helps to sort the input into different fields before passing it to storage</w:t>
+      </w:r>
+      <w:r>
+        <w:rPr>
+          <w:rFonts w:eastAsia="Malgun Gothic" w:hint="eastAsia"/>
+          <w:lang w:eastAsia="ko-KR"/>
+        </w:rPr>
+        <w:t xml:space="preserve"> via control</w:t>
+      </w:r>
+      <w:r>
+        <w:rPr>
+          <w:lang w:eastAsia="ko-KR"/>
+        </w:rPr>
+        <w:t>. When the input is stored, storage will then return a signal to control that the data is successfully added. The control will then output the success message.</w:t>
       </w:r>
     </w:p>
     <w:p>
@@ -7542,7 +7560,7 @@
       <w:pPr>
         <w:pStyle w:val="Heading3"/>
       </w:pPr>
-      <w:bookmarkStart w:id="20" w:name="_Toc338049442"/>
+      <w:bookmarkStart w:id="19" w:name="_Toc338109280"/>
       <w:r>
         <w:rPr>
           <w:rFonts w:hint="eastAsia"/>
@@ -7561,7 +7579,7 @@
         </w:rPr>
         <w:t>Display Function</w:t>
       </w:r>
-      <w:bookmarkEnd w:id="20"/>
+      <w:bookmarkEnd w:id="19"/>
     </w:p>
     <w:p>
       <w:pPr>
@@ -8060,8 +8078,9 @@
       <w:pPr>
         <w:pStyle w:val="Heading3"/>
       </w:pPr>
-      <w:bookmarkStart w:id="21" w:name="_Toc338049443"/>
-      <w:r>
+      <w:bookmarkStart w:id="20" w:name="_Toc338109281"/>
+      <w:r>
+        <w:lastRenderedPageBreak/>
         <w:t>3.</w:t>
       </w:r>
       <w:r>
@@ -8088,7 +8107,7 @@
       <w:r>
         <w:t>emove Function</w:t>
       </w:r>
-      <w:bookmarkEnd w:id="21"/>
+      <w:bookmarkEnd w:id="20"/>
     </w:p>
     <w:p>
       <w:pPr>
@@ -8201,56 +8220,31 @@
               </w:rPr>
             </w:pPr>
             <w:r>
-              <w:rPr>
-                <w:rFonts w:ascii="Arial" w:eastAsia="Calibri" w:hAnsi="Arial" w:cs="Arial"/>
-                <w:noProof/>
-              </w:rPr>
-              <w:lastRenderedPageBreak/>
-              <w:drawing>
-                <wp:inline distT="0" distB="0" distL="0" distR="0">
-                  <wp:extent cx="5534025" cy="2152650"/>
-                  <wp:effectExtent l="19050" t="0" r="9525" b="0"/>
-                  <wp:docPr id="18" name="Picture 1"/>
-                  <wp:cNvGraphicFramePr>
-                    <a:graphicFrameLocks xmlns:a="http://schemas.openxmlformats.org/drawingml/2006/main" noChangeAspect="1"/>
-                  </wp:cNvGraphicFramePr>
-                  <a:graphic xmlns:a="http://schemas.openxmlformats.org/drawingml/2006/main">
-                    <a:graphicData uri="http://schemas.openxmlformats.org/drawingml/2006/picture">
-                      <pic:pic xmlns:pic="http://schemas.openxmlformats.org/drawingml/2006/picture">
-                        <pic:nvPicPr>
-                          <pic:cNvPr id="0" name="Picture 1"/>
-                          <pic:cNvPicPr>
-                            <a:picLocks noChangeAspect="1" noChangeArrowheads="1"/>
-                          </pic:cNvPicPr>
-                        </pic:nvPicPr>
-                        <pic:blipFill>
-                          <a:blip r:embed="rId30" cstate="print"/>
-                          <a:srcRect/>
-                          <a:stretch>
-                            <a:fillRect/>
-                          </a:stretch>
-                        </pic:blipFill>
-                        <pic:spPr bwMode="auto">
-                          <a:xfrm>
-                            <a:off x="0" y="0"/>
-                            <a:ext cx="5534025" cy="2152650"/>
-                          </a:xfrm>
-                          <a:prstGeom prst="rect">
-                            <a:avLst/>
-                          </a:prstGeom>
-                          <a:noFill/>
-                          <a:ln w="9525">
-                            <a:noFill/>
-                            <a:miter lim="800000"/>
-                            <a:headEnd/>
-                            <a:tailEnd/>
-                          </a:ln>
-                        </pic:spPr>
-                      </pic:pic>
-                    </a:graphicData>
-                  </a:graphic>
-                </wp:inline>
-              </w:drawing>
+              <w:object w:dxaOrig="8715" w:dyaOrig="3390">
+                <v:shapetype id="_x0000_t75" coordsize="21600,21600" o:spt="75" o:preferrelative="t" path="m@4@5l@4@11@9@11@9@5xe" filled="f" stroked="f">
+                  <v:stroke joinstyle="miter"/>
+                  <v:formulas>
+                    <v:f eqn="if lineDrawn pixelLineWidth 0"/>
+                    <v:f eqn="sum @0 1 0"/>
+                    <v:f eqn="sum 0 0 @1"/>
+                    <v:f eqn="prod @2 1 2"/>
+                    <v:f eqn="prod @3 21600 pixelWidth"/>
+                    <v:f eqn="prod @3 21600 pixelHeight"/>
+                    <v:f eqn="sum @0 0 1"/>
+                    <v:f eqn="prod @6 1 2"/>
+                    <v:f eqn="prod @7 21600 pixelWidth"/>
+                    <v:f eqn="sum @8 21600 0"/>
+                    <v:f eqn="prod @7 21600 pixelHeight"/>
+                    <v:f eqn="sum @10 21600 0"/>
+                  </v:formulas>
+                  <v:path o:extrusionok="f" gradientshapeok="t" o:connecttype="rect"/>
+                  <o:lock v:ext="edit" aspectratio="t"/>
+                </v:shapetype>
+                <v:shape id="_x0000_i1027" type="#_x0000_t75" style="width:435.75pt;height:169.5pt" o:ole="">
+                  <v:imagedata r:id="rId30" o:title=""/>
+                </v:shape>
+                <o:OLEObject Type="Embed" ProgID="PBrush" ShapeID="_x0000_i1027" DrawAspect="Content" ObjectID="_1411851638" r:id="rId31"/>
+              </w:object>
             </w:r>
           </w:p>
         </w:tc>
@@ -8373,7 +8367,7 @@
           <w:lang w:eastAsia="ko-KR"/>
         </w:rPr>
       </w:pPr>
-      <w:bookmarkStart w:id="22" w:name="_Toc338049444"/>
+      <w:bookmarkStart w:id="21" w:name="_Toc338109282"/>
       <w:r>
         <w:rPr>
           <w:rFonts w:eastAsia="Calibri"/>
@@ -8419,7 +8413,7 @@
         </w:rPr>
         <w:t>dit Function</w:t>
       </w:r>
-      <w:bookmarkEnd w:id="22"/>
+      <w:bookmarkEnd w:id="21"/>
     </w:p>
     <w:p>
       <w:pPr>
@@ -8542,29 +8536,10 @@
             </w:pPr>
             <w:r>
               <w:object w:dxaOrig="8715" w:dyaOrig="4620">
-                <v:shapetype id="_x0000_t75" coordsize="21600,21600" o:spt="75" o:preferrelative="t" path="m@4@5l@4@11@9@11@9@5xe" filled="f" stroked="f">
-                  <v:stroke joinstyle="miter"/>
-                  <v:formulas>
-                    <v:f eqn="if lineDrawn pixelLineWidth 0"/>
-                    <v:f eqn="sum @0 1 0"/>
-                    <v:f eqn="sum 0 0 @1"/>
-                    <v:f eqn="prod @2 1 2"/>
-                    <v:f eqn="prod @3 21600 pixelWidth"/>
-                    <v:f eqn="prod @3 21600 pixelHeight"/>
-                    <v:f eqn="sum @0 0 1"/>
-                    <v:f eqn="prod @6 1 2"/>
-                    <v:f eqn="prod @7 21600 pixelWidth"/>
-                    <v:f eqn="sum @8 21600 0"/>
-                    <v:f eqn="prod @7 21600 pixelHeight"/>
-                    <v:f eqn="sum @10 21600 0"/>
-                  </v:formulas>
-                  <v:path o:extrusionok="f" gradientshapeok="t" o:connecttype="rect"/>
-                  <o:lock v:ext="edit" aspectratio="t"/>
-                </v:shapetype>
                 <v:shape id="_x0000_i1025" type="#_x0000_t75" style="width:435.75pt;height:231pt" o:ole="">
-                  <v:imagedata r:id="rId31" o:title=""/>
+                  <v:imagedata r:id="rId32" o:title=""/>
                 </v:shape>
-                <o:OLEObject Type="Embed" ProgID="PBrush" ShapeID="_x0000_i1025" DrawAspect="Content" ObjectID="_1411801716" r:id="rId32"/>
+                <o:OLEObject Type="Embed" ProgID="PBrush" ShapeID="_x0000_i1025" DrawAspect="Content" ObjectID="_1411851639" r:id="rId33"/>
               </w:object>
             </w:r>
           </w:p>
@@ -8716,12 +8691,13 @@
           <w:lang w:eastAsia="ko-KR"/>
         </w:rPr>
       </w:pPr>
-      <w:bookmarkStart w:id="23" w:name="_Toc338049445"/>
+      <w:bookmarkStart w:id="22" w:name="_Toc338109283"/>
       <w:r>
         <w:rPr>
           <w:rFonts w:hint="eastAsia"/>
           <w:lang w:eastAsia="ko-KR"/>
         </w:rPr>
+        <w:lastRenderedPageBreak/>
         <w:t>3.3.</w:t>
       </w:r>
       <w:r>
@@ -8757,7 +8733,7 @@
         </w:rPr>
         <w:t xml:space="preserve"> Function</w:t>
       </w:r>
-      <w:bookmarkEnd w:id="23"/>
+      <w:bookmarkEnd w:id="22"/>
     </w:p>
     <w:p>
       <w:pPr>
@@ -8807,7 +8783,6 @@
               <w:rPr>
                 <w:lang w:eastAsia="ko-KR"/>
               </w:rPr>
-              <w:lastRenderedPageBreak/>
               <w:t>sd</w:t>
             </w:r>
             <w:proofErr w:type="spellEnd"/>
@@ -8873,9 +8848,9 @@
             <w:r>
               <w:object w:dxaOrig="9105" w:dyaOrig="3390">
                 <v:shape id="_x0000_i1026" type="#_x0000_t75" style="width:435.75pt;height:169.5pt" o:ole="">
-                  <v:imagedata r:id="rId33" o:title=""/>
+                  <v:imagedata r:id="rId34" o:title=""/>
                 </v:shape>
-                <o:OLEObject Type="Embed" ProgID="PBrush" ShapeID="_x0000_i1026" DrawAspect="Content" ObjectID="_1411801717" r:id="rId34"/>
+                <o:OLEObject Type="Embed" ProgID="PBrush" ShapeID="_x0000_i1026" DrawAspect="Content" ObjectID="_1411851640" r:id="rId35"/>
               </w:object>
             </w:r>
           </w:p>
@@ -9070,7 +9045,7 @@
       <w:pPr>
         <w:pStyle w:val="Heading2"/>
       </w:pPr>
-      <w:bookmarkStart w:id="24" w:name="_Toc338049446"/>
+      <w:bookmarkStart w:id="23" w:name="_Toc338109284"/>
       <w:r>
         <w:t>3.</w:t>
       </w:r>
@@ -9080,6 +9055,48 @@
       <w:r>
         <w:tab/>
         <w:t>Important APIs</w:t>
+      </w:r>
+      <w:bookmarkEnd w:id="23"/>
+    </w:p>
+    <w:p>
+      <w:pPr>
+        <w:ind w:firstLine="0"/>
+        <w:rPr>
+          <w:rFonts w:eastAsia="Malgun Gothic"/>
+          <w:lang w:eastAsia="ko-KR"/>
+        </w:rPr>
+      </w:pPr>
+      <w:r>
+        <w:rPr>
+          <w:rFonts w:eastAsia="Malgun Gothic"/>
+          <w:lang w:eastAsia="ko-KR"/>
+        </w:rPr>
+        <w:t>This will be updated in V0.2.</w:t>
+      </w:r>
+    </w:p>
+    <w:p>
+      <w:pPr>
+        <w:pStyle w:val="Heading2"/>
+        <w:rPr>
+          <w:lang w:eastAsia="ko-KR"/>
+        </w:rPr>
+      </w:pPr>
+      <w:bookmarkStart w:id="24" w:name="_Toc338109285"/>
+      <w:r>
+        <w:t>3.</w:t>
+      </w:r>
+      <w:r>
+        <w:t>5</w:t>
+      </w:r>
+      <w:r>
+        <w:tab/>
+      </w:r>
+      <w:r>
+        <w:rPr>
+          <w:rFonts w:hint="eastAsia"/>
+          <w:lang w:eastAsia="ko-KR"/>
+        </w:rPr>
+        <w:t>Notable Algorithms</w:t>
       </w:r>
       <w:bookmarkEnd w:id="24"/>
     </w:p>
@@ -9101,36 +9118,22 @@
     </w:p>
     <w:p>
       <w:pPr>
-        <w:ind w:firstLine="0"/>
+        <w:pStyle w:val="Heading2"/>
         <w:rPr>
           <w:rFonts w:eastAsia="Malgun Gothic"/>
           <w:lang w:eastAsia="ko-KR"/>
         </w:rPr>
       </w:pPr>
-    </w:p>
-    <w:p>
-      <w:pPr>
-        <w:pStyle w:val="Heading2"/>
-        <w:rPr>
-          <w:lang w:eastAsia="ko-KR"/>
-        </w:rPr>
-      </w:pPr>
-      <w:bookmarkStart w:id="25" w:name="_Toc338049447"/>
+      <w:bookmarkStart w:id="25" w:name="_Toc338109286"/>
       <w:r>
         <w:t>3.</w:t>
       </w:r>
       <w:r>
-        <w:t>5</w:t>
+        <w:t>6</w:t>
       </w:r>
       <w:r>
         <w:tab/>
-      </w:r>
-      <w:r>
-        <w:rPr>
-          <w:rFonts w:hint="eastAsia"/>
-          <w:lang w:eastAsia="ko-KR"/>
-        </w:rPr>
-        <w:t>Notable Algorithms</w:t>
+        <w:t>Testing</w:t>
       </w:r>
       <w:bookmarkEnd w:id="25"/>
     </w:p>
@@ -9142,13 +9145,6 @@
           <w:lang w:eastAsia="ko-KR"/>
         </w:rPr>
       </w:pPr>
-      <w:r>
-        <w:rPr>
-          <w:rFonts w:eastAsia="Malgun Gothic"/>
-          <w:lang w:eastAsia="ko-KR"/>
-        </w:rPr>
-        <w:t>This will be updated in V0.2.</w:t>
-      </w:r>
     </w:p>
     <w:p>
       <w:pPr>
@@ -9158,27 +9154,53 @@
           <w:lang w:eastAsia="ko-KR"/>
         </w:rPr>
       </w:pPr>
+      <w:r>
+        <w:rPr>
+          <w:rFonts w:eastAsia="Malgun Gothic" w:hint="eastAsia"/>
+          <w:lang w:eastAsia="ko-KR"/>
+        </w:rPr>
+        <w:t xml:space="preserve">In developing or expanding the current functions of </w:t>
+      </w:r>
+      <w:proofErr w:type="spellStart"/>
+      <w:r>
+        <w:rPr>
+          <w:rFonts w:eastAsia="Malgun Gothic" w:hint="eastAsia"/>
+          <w:b/>
+          <w:lang w:eastAsia="ko-KR"/>
+        </w:rPr>
+        <w:t>FingerTips</w:t>
+      </w:r>
+      <w:proofErr w:type="spellEnd"/>
+      <w:r>
+        <w:rPr>
+          <w:rFonts w:eastAsia="Malgun Gothic" w:hint="eastAsia"/>
+          <w:lang w:eastAsia="ko-KR"/>
+        </w:rPr>
+        <w:t xml:space="preserve">, the developer is advised to update the test cases as well. This is to prevent regressions, and ensure that most, if not all, the functions/classes are </w:t>
+      </w:r>
+      <w:r>
+        <w:rPr>
+          <w:rFonts w:eastAsia="Malgun Gothic"/>
+          <w:lang w:eastAsia="ko-KR"/>
+        </w:rPr>
+        <w:t>working</w:t>
+      </w:r>
+      <w:r>
+        <w:rPr>
+          <w:rFonts w:eastAsia="Malgun Gothic" w:hint="eastAsia"/>
+          <w:lang w:eastAsia="ko-KR"/>
+        </w:rPr>
+        <w:t xml:space="preserve"> well.</w:t>
+      </w:r>
     </w:p>
     <w:p>
       <w:pPr>
-        <w:pStyle w:val="Heading2"/>
+        <w:ind w:firstLine="0"/>
         <w:rPr>
           <w:rFonts w:eastAsia="Malgun Gothic"/>
           <w:lang w:eastAsia="ko-KR"/>
         </w:rPr>
       </w:pPr>
-      <w:bookmarkStart w:id="26" w:name="_Toc338049448"/>
-      <w:r>
-        <w:t>3.</w:t>
-      </w:r>
-      <w:r>
-        <w:t>6</w:t>
-      </w:r>
-      <w:r>
-        <w:tab/>
-        <w:t>Testing</w:t>
-      </w:r>
-      <w:bookmarkEnd w:id="26"/>
     </w:p>
     <w:p>
       <w:pPr>
@@ -9188,243 +9210,97 @@
           <w:lang w:eastAsia="ko-KR"/>
         </w:rPr>
       </w:pPr>
+      <w:r>
+        <w:rPr>
+          <w:rFonts w:eastAsia="Malgun Gothic" w:hint="eastAsia"/>
+          <w:lang w:eastAsia="ko-KR"/>
+        </w:rPr>
+        <w:t xml:space="preserve">We have made use of the in-built </w:t>
+      </w:r>
+      <w:proofErr w:type="spellStart"/>
+      <w:r>
+        <w:rPr>
+          <w:rFonts w:eastAsia="Malgun Gothic" w:hint="eastAsia"/>
+          <w:i/>
+          <w:lang w:eastAsia="ko-KR"/>
+        </w:rPr>
+        <w:t>JUnit</w:t>
+      </w:r>
+      <w:proofErr w:type="spellEnd"/>
+      <w:r>
+        <w:rPr>
+          <w:rFonts w:eastAsia="Malgun Gothic" w:hint="eastAsia"/>
+          <w:lang w:eastAsia="ko-KR"/>
+        </w:rPr>
+        <w:t xml:space="preserve"> in </w:t>
+      </w:r>
+      <w:r>
+        <w:rPr>
+          <w:rFonts w:eastAsia="Malgun Gothic" w:hint="eastAsia"/>
+          <w:i/>
+          <w:lang w:eastAsia="ko-KR"/>
+        </w:rPr>
+        <w:t>Eclipse</w:t>
+      </w:r>
+      <w:r>
+        <w:rPr>
+          <w:rFonts w:eastAsia="Malgun Gothic" w:hint="eastAsia"/>
+          <w:lang w:eastAsia="ko-KR"/>
+        </w:rPr>
+        <w:t xml:space="preserve"> to carry out unit testing for </w:t>
+      </w:r>
+      <w:proofErr w:type="spellStart"/>
+      <w:r>
+        <w:rPr>
+          <w:rFonts w:eastAsia="Malgun Gothic"/>
+          <w:b/>
+          <w:lang w:eastAsia="ko-KR"/>
+        </w:rPr>
+        <w:t>FingerTips</w:t>
+      </w:r>
+      <w:proofErr w:type="spellEnd"/>
+      <w:r>
+        <w:rPr>
+          <w:rFonts w:eastAsia="Malgun Gothic" w:hint="eastAsia"/>
+          <w:lang w:eastAsia="ko-KR"/>
+        </w:rPr>
+        <w:t>.</w:t>
+      </w:r>
+      <w:r>
+        <w:rPr>
+          <w:rFonts w:eastAsia="Malgun Gothic" w:hint="eastAsia"/>
+          <w:lang w:eastAsia="ko-KR"/>
+        </w:rPr>
+        <w:t xml:space="preserve"> The test cases are as written in the test folder. Currently, we have built testing for the five main functions (</w:t>
+      </w:r>
+      <w:r>
+        <w:rPr>
+          <w:rFonts w:eastAsia="Malgun Gothic" w:hint="eastAsia"/>
+          <w:i/>
+          <w:lang w:eastAsia="ko-KR"/>
+        </w:rPr>
+        <w:t>add, remove, edit, display, undo</w:t>
+      </w:r>
+      <w:r>
+        <w:rPr>
+          <w:rFonts w:eastAsia="Malgun Gothic" w:hint="eastAsia"/>
+          <w:lang w:eastAsia="ko-KR"/>
+        </w:rPr>
+        <w:t>), as well as handled error exception during file reading and user command input.</w:t>
+      </w:r>
+      <w:r>
+        <w:rPr>
+          <w:rFonts w:eastAsia="Malgun Gothic"/>
+          <w:lang w:eastAsia="ko-KR"/>
+        </w:rPr>
+        <w:t xml:space="preserve"> </w:t>
+      </w:r>
     </w:p>
     <w:p>
       <w:pPr>
         <w:ind w:firstLine="0"/>
         <w:rPr>
-          <w:rFonts w:eastAsia="Malgun Gothic"/>
-          <w:lang w:eastAsia="ko-KR"/>
-        </w:rPr>
-      </w:pPr>
-      <w:r>
-        <w:rPr>
           <w:rFonts w:eastAsia="Malgun Gothic" w:hint="eastAsia"/>
-          <w:lang w:eastAsia="ko-KR"/>
-        </w:rPr>
-        <w:t xml:space="preserve">In developing or expanding the current functions of </w:t>
-      </w:r>
-      <w:proofErr w:type="spellStart"/>
-      <w:r>
-        <w:rPr>
-          <w:rFonts w:eastAsia="Malgun Gothic" w:hint="eastAsia"/>
-          <w:b/>
-          <w:lang w:eastAsia="ko-KR"/>
-        </w:rPr>
-        <w:t>FingerTips</w:t>
-      </w:r>
-      <w:proofErr w:type="spellEnd"/>
-      <w:r>
-        <w:rPr>
-          <w:rFonts w:eastAsia="Malgun Gothic" w:hint="eastAsia"/>
-          <w:lang w:eastAsia="ko-KR"/>
-        </w:rPr>
-        <w:t xml:space="preserve">, the developer is advised to update the test cases as well. This is to prevent regressions, and ensure that most, if not all, the functions/classes are </w:t>
-      </w:r>
-      <w:r>
-        <w:rPr>
-          <w:rFonts w:eastAsia="Malgun Gothic"/>
-          <w:lang w:eastAsia="ko-KR"/>
-        </w:rPr>
-        <w:t>working</w:t>
-      </w:r>
-      <w:r>
-        <w:rPr>
-          <w:rFonts w:eastAsia="Malgun Gothic" w:hint="eastAsia"/>
-          <w:lang w:eastAsia="ko-KR"/>
-        </w:rPr>
-        <w:t xml:space="preserve"> well.</w:t>
-      </w:r>
-    </w:p>
-    <w:p>
-      <w:pPr>
-        <w:ind w:firstLine="0"/>
-        <w:rPr>
-          <w:rFonts w:eastAsia="Malgun Gothic"/>
-          <w:lang w:eastAsia="ko-KR"/>
-        </w:rPr>
-      </w:pPr>
-    </w:p>
-    <w:p>
-      <w:pPr>
-        <w:ind w:firstLine="0"/>
-        <w:rPr>
-          <w:rFonts w:eastAsia="Malgun Gothic"/>
-          <w:lang w:eastAsia="ko-KR"/>
-        </w:rPr>
-      </w:pPr>
-      <w:r>
-        <w:rPr>
-          <w:rFonts w:eastAsia="Malgun Gothic" w:hint="eastAsia"/>
-          <w:lang w:eastAsia="ko-KR"/>
-        </w:rPr>
-        <w:t xml:space="preserve">We have made use of the in-built </w:t>
-      </w:r>
-      <w:proofErr w:type="spellStart"/>
-      <w:r>
-        <w:rPr>
-          <w:rFonts w:eastAsia="Malgun Gothic" w:hint="eastAsia"/>
-          <w:i/>
-          <w:lang w:eastAsia="ko-KR"/>
-        </w:rPr>
-        <w:t>JUnit</w:t>
-      </w:r>
-      <w:proofErr w:type="spellEnd"/>
-      <w:r>
-        <w:rPr>
-          <w:rFonts w:eastAsia="Malgun Gothic" w:hint="eastAsia"/>
-          <w:lang w:eastAsia="ko-KR"/>
-        </w:rPr>
-        <w:t xml:space="preserve"> in </w:t>
-      </w:r>
-      <w:r>
-        <w:rPr>
-          <w:rFonts w:eastAsia="Malgun Gothic" w:hint="eastAsia"/>
-          <w:i/>
-          <w:lang w:eastAsia="ko-KR"/>
-        </w:rPr>
-        <w:t>Eclipse</w:t>
-      </w:r>
-      <w:r>
-        <w:rPr>
-          <w:rFonts w:eastAsia="Malgun Gothic" w:hint="eastAsia"/>
-          <w:lang w:eastAsia="ko-KR"/>
-        </w:rPr>
-        <w:t xml:space="preserve"> to carry out unit testing for </w:t>
-      </w:r>
-      <w:proofErr w:type="spellStart"/>
-      <w:r>
-        <w:rPr>
-          <w:rFonts w:eastAsia="Malgun Gothic"/>
-          <w:b/>
-          <w:lang w:eastAsia="ko-KR"/>
-        </w:rPr>
-        <w:t>FingerTips</w:t>
-      </w:r>
-      <w:proofErr w:type="spellEnd"/>
-      <w:r>
-        <w:rPr>
-          <w:rFonts w:eastAsia="Malgun Gothic" w:hint="eastAsia"/>
-          <w:lang w:eastAsia="ko-KR"/>
-        </w:rPr>
-        <w:t>.</w:t>
-      </w:r>
-      <w:r>
-        <w:rPr>
-          <w:rFonts w:eastAsia="Malgun Gothic" w:hint="eastAsia"/>
-          <w:lang w:eastAsia="ko-KR"/>
-        </w:rPr>
-        <w:t xml:space="preserve"> The test cases are as written in the test folder. Currently, we have built testing for the five main functions (</w:t>
-      </w:r>
-      <w:r>
-        <w:rPr>
-          <w:rFonts w:eastAsia="Malgun Gothic" w:hint="eastAsia"/>
-          <w:i/>
-          <w:lang w:eastAsia="ko-KR"/>
-        </w:rPr>
-        <w:t>add, remove, edit, display, undo</w:t>
-      </w:r>
-      <w:r>
-        <w:rPr>
-          <w:rFonts w:eastAsia="Malgun Gothic" w:hint="eastAsia"/>
-          <w:lang w:eastAsia="ko-KR"/>
-        </w:rPr>
-        <w:t>), as well as handled error exception during file reading and user command input.</w:t>
-      </w:r>
-      <w:r>
-        <w:rPr>
-          <w:rFonts w:eastAsia="Malgun Gothic"/>
-          <w:lang w:eastAsia="ko-KR"/>
-        </w:rPr>
-        <w:t xml:space="preserve"> </w:t>
-      </w:r>
-    </w:p>
-    <w:p>
-      <w:pPr>
-        <w:ind w:firstLine="0"/>
-        <w:rPr>
-          <w:rFonts w:eastAsia="Malgun Gothic"/>
-          <w:lang w:eastAsia="ko-KR"/>
-        </w:rPr>
-      </w:pPr>
-    </w:p>
-    <w:p>
-      <w:pPr>
-        <w:ind w:firstLine="0"/>
-        <w:rPr>
-          <w:rFonts w:eastAsia="Malgun Gothic"/>
-          <w:i/>
-          <w:lang w:eastAsia="ko-KR"/>
-        </w:rPr>
-      </w:pPr>
-      <w:r>
-        <w:rPr>
-          <w:rFonts w:eastAsia="Malgun Gothic"/>
-          <w:i/>
-          <w:lang w:eastAsia="ko-KR"/>
-        </w:rPr>
-        <w:t>State all the unhandled exceptions and what inputs the program currently still does not accept or the program will crash.</w:t>
-      </w:r>
-    </w:p>
-    <w:p>
-      <w:pPr>
-        <w:ind w:firstLine="0"/>
-        <w:rPr>
-          <w:rFonts w:eastAsia="Malgun Gothic"/>
-          <w:lang w:eastAsia="ko-KR"/>
-        </w:rPr>
-      </w:pPr>
-    </w:p>
-    <w:p>
-      <w:pPr>
-        <w:ind w:firstLine="0"/>
-        <w:rPr>
-          <w:rFonts w:eastAsia="Malgun Gothic"/>
-          <w:lang w:eastAsia="ko-KR"/>
-        </w:rPr>
-      </w:pPr>
-    </w:p>
-    <w:p>
-      <w:pPr>
-        <w:ind w:firstLine="0"/>
-        <w:rPr>
-          <w:rFonts w:eastAsia="Malgun Gothic"/>
-          <w:lang w:eastAsia="ko-KR"/>
-        </w:rPr>
-      </w:pPr>
-    </w:p>
-    <w:p>
-      <w:pPr>
-        <w:ind w:firstLine="0"/>
-        <w:rPr>
-          <w:rFonts w:eastAsia="Malgun Gothic"/>
-          <w:lang w:eastAsia="ko-KR"/>
-        </w:rPr>
-      </w:pPr>
-    </w:p>
-    <w:p>
-      <w:pPr>
-        <w:ind w:firstLine="0"/>
-        <w:rPr>
-          <w:rFonts w:eastAsia="Malgun Gothic"/>
-          <w:lang w:eastAsia="ko-KR"/>
-        </w:rPr>
-      </w:pPr>
-    </w:p>
-    <w:p>
-      <w:pPr>
-        <w:ind w:firstLine="0"/>
-        <w:rPr>
-          <w:rFonts w:eastAsia="Malgun Gothic"/>
-          <w:lang w:eastAsia="ko-KR"/>
-        </w:rPr>
-      </w:pPr>
-    </w:p>
-    <w:p>
-      <w:pPr>
-        <w:ind w:firstLine="0"/>
-        <w:rPr>
-          <w:rFonts w:eastAsia="Malgun Gothic"/>
           <w:lang w:eastAsia="ko-KR"/>
         </w:rPr>
       </w:pPr>
@@ -9486,6 +9362,7 @@
       <w:tr>
         <w:trPr>
           <w:cnfStyle w:val="100000000000" w:firstRow="1" w:lastRow="0" w:firstColumn="0" w:lastColumn="0" w:oddVBand="0" w:evenVBand="0" w:oddHBand="0" w:evenHBand="0" w:firstRowFirstColumn="0" w:firstRowLastColumn="0" w:lastRowFirstColumn="0" w:lastRowLastColumn="0"/>
+          <w:tblHeader/>
         </w:trPr>
         <w:tc>
           <w:tcPr>
@@ -9511,17 +9388,7 @@
                 <w:szCs w:val="28"/>
                 <w:lang w:eastAsia="ko-KR"/>
               </w:rPr>
-              <w:t xml:space="preserve">Use </w:t>
-            </w:r>
-            <w:r>
-              <w:rPr>
-                <w:rFonts w:eastAsia="Malgun Gothic"/>
-                <w:sz w:val="32"/>
-                <w:szCs w:val="28"/>
-                <w:lang w:eastAsia="ko-KR"/>
-              </w:rPr>
-              <w:lastRenderedPageBreak/>
-              <w:t>Case</w:t>
+              <w:t>Use Case</w:t>
             </w:r>
           </w:p>
         </w:tc>
@@ -9549,18 +9416,7 @@
                 <w:szCs w:val="28"/>
                 <w:lang w:eastAsia="ko-KR"/>
               </w:rPr>
-              <w:lastRenderedPageBreak/>
-              <w:t xml:space="preserve">Test </w:t>
-            </w:r>
-            <w:r>
-              <w:rPr>
-                <w:rFonts w:eastAsia="Malgun Gothic"/>
-                <w:sz w:val="32"/>
-                <w:szCs w:val="28"/>
-                <w:lang w:eastAsia="ko-KR"/>
-              </w:rPr>
-              <w:lastRenderedPageBreak/>
-              <w:t>Case No.</w:t>
+              <w:t>Test Case No.</w:t>
             </w:r>
           </w:p>
         </w:tc>
@@ -9588,7 +9444,6 @@
                 <w:szCs w:val="28"/>
                 <w:lang w:eastAsia="ko-KR"/>
               </w:rPr>
-              <w:lastRenderedPageBreak/>
               <w:t>Test Case Description</w:t>
             </w:r>
           </w:p>
@@ -9648,7 +9503,6 @@
                 <w:b w:val="0"/>
                 <w:lang w:eastAsia="ko-KR"/>
               </w:rPr>
-              <w:lastRenderedPageBreak/>
               <w:t>add</w:t>
             </w:r>
           </w:p>
@@ -10180,6 +10034,7 @@
                 <w:b w:val="0"/>
                 <w:lang w:eastAsia="ko-KR"/>
               </w:rPr>
+              <w:lastRenderedPageBreak/>
               <w:t>remove</w:t>
             </w:r>
           </w:p>
@@ -11074,11 +10929,11 @@
       <w:pPr>
         <w:pStyle w:val="Heading3"/>
       </w:pPr>
-      <w:bookmarkStart w:id="27" w:name="_Toc338049449"/>
+      <w:bookmarkStart w:id="26" w:name="_Toc338109287"/>
       <w:r>
         <w:t>3.6.1 Unit Testing</w:t>
       </w:r>
-      <w:bookmarkEnd w:id="27"/>
+      <w:bookmarkEnd w:id="26"/>
     </w:p>
     <w:p>
       <w:pPr>
@@ -11257,43 +11112,296 @@
       <w:pPr>
         <w:pStyle w:val="Heading3"/>
       </w:pPr>
-      <w:bookmarkStart w:id="28" w:name="_Toc338049450"/>
+      <w:bookmarkStart w:id="27" w:name="_Toc338109288"/>
       <w:r>
         <w:t>3.6.2 Automated Testing</w:t>
+      </w:r>
+      <w:bookmarkEnd w:id="27"/>
+    </w:p>
+    <w:p>
+      <w:pPr>
+        <w:rPr>
+          <w:rFonts w:eastAsia="Malgun Gothic"/>
+          <w:lang w:val="en-US" w:eastAsia="ko-KR"/>
+        </w:rPr>
+      </w:pPr>
+    </w:p>
+    <w:p>
+      <w:pPr>
+        <w:ind w:firstLine="426"/>
+        <w:rPr>
+          <w:rFonts w:eastAsia="Malgun Gothic" w:hint="eastAsia"/>
+          <w:lang w:eastAsia="ko-KR"/>
+        </w:rPr>
+      </w:pPr>
+      <w:r>
+        <w:rPr>
+          <w:rFonts w:eastAsia="Malgun Gothic"/>
+          <w:lang w:eastAsia="ko-KR"/>
+        </w:rPr>
+        <w:t>This will be updated in V0.2.</w:t>
+      </w:r>
+    </w:p>
+    <w:p>
+      <w:pPr>
+        <w:pStyle w:val="Heading1"/>
+        <w:rPr>
+          <w:rFonts w:eastAsia="Malgun Gothic" w:hint="eastAsia"/>
+          <w:lang w:eastAsia="ko-KR"/>
+        </w:rPr>
+      </w:pPr>
+      <w:bookmarkStart w:id="28" w:name="_Toc338109289"/>
+      <w:r>
+        <w:rPr>
+          <w:rFonts w:hint="eastAsia"/>
+          <w:lang w:eastAsia="ko-KR"/>
+        </w:rPr>
+        <w:t>4</w:t>
+      </w:r>
+      <w:r>
+        <w:rPr>
+          <w:rFonts w:eastAsia="Malgun Gothic" w:hint="eastAsia"/>
+          <w:lang w:eastAsia="ko-KR"/>
+        </w:rPr>
+        <w:tab/>
+      </w:r>
+      <w:r>
+        <w:rPr>
+          <w:rFonts w:hint="eastAsia"/>
+          <w:lang w:eastAsia="ko-KR"/>
+        </w:rPr>
+        <w:t>Change Log</w:t>
       </w:r>
       <w:bookmarkEnd w:id="28"/>
     </w:p>
     <w:p>
       <w:pPr>
-        <w:rPr>
-          <w:rFonts w:eastAsia="Malgun Gothic"/>
-          <w:lang w:val="en-US" w:eastAsia="ko-KR"/>
+        <w:ind w:firstLine="0"/>
+        <w:rPr>
+          <w:rFonts w:eastAsia="Malgun Gothic" w:hint="eastAsia"/>
+          <w:lang w:eastAsia="ko-KR"/>
         </w:rPr>
       </w:pPr>
     </w:p>
     <w:p>
       <w:pPr>
-        <w:ind w:firstLine="426"/>
-        <w:rPr>
-          <w:rFonts w:eastAsia="Malgun Gothic"/>
-          <w:lang w:eastAsia="ko-KR"/>
-        </w:rPr>
-      </w:pPr>
-      <w:r>
-        <w:rPr>
-          <w:rFonts w:eastAsia="Malgun Gothic"/>
-          <w:lang w:eastAsia="ko-KR"/>
-        </w:rPr>
-        <w:t>This will be updated in V0.2.</w:t>
-      </w:r>
+        <w:ind w:firstLine="0"/>
+        <w:rPr>
+          <w:rFonts w:eastAsia="Malgun Gothic" w:hint="eastAsia"/>
+          <w:lang w:eastAsia="ko-KR"/>
+        </w:rPr>
+      </w:pPr>
+      <w:r>
+        <w:rPr>
+          <w:rFonts w:eastAsia="Malgun Gothic" w:hint="eastAsia"/>
+          <w:lang w:eastAsia="ko-KR"/>
+        </w:rPr>
+        <w:tab/>
+        <w:t>V0.0 (10 Sep 2012):</w:t>
+      </w:r>
+    </w:p>
+    <w:p>
+      <w:pPr>
+        <w:pStyle w:val="ListParagraph"/>
+        <w:numPr>
+          <w:ilvl w:val="0"/>
+          <w:numId w:val="11"/>
+        </w:numPr>
+        <w:rPr>
+          <w:rFonts w:eastAsia="Malgun Gothic" w:hint="eastAsia"/>
+          <w:lang w:eastAsia="ko-KR"/>
+        </w:rPr>
+      </w:pPr>
+      <w:r>
+        <w:rPr>
+          <w:rFonts w:eastAsia="Malgun Gothic" w:hint="eastAsia"/>
+          <w:lang w:eastAsia="ko-KR"/>
+        </w:rPr>
+        <w:t>Added in User Guide</w:t>
+      </w:r>
+    </w:p>
+    <w:p>
+      <w:pPr>
+        <w:pStyle w:val="ListParagraph"/>
+        <w:numPr>
+          <w:ilvl w:val="1"/>
+          <w:numId w:val="11"/>
+        </w:numPr>
+        <w:rPr>
+          <w:rFonts w:eastAsia="Malgun Gothic" w:hint="eastAsia"/>
+          <w:lang w:eastAsia="ko-KR"/>
+        </w:rPr>
+      </w:pPr>
+      <w:r>
+        <w:rPr>
+          <w:rFonts w:eastAsia="Malgun Gothic" w:hint="eastAsia"/>
+          <w:lang w:eastAsia="ko-KR"/>
+        </w:rPr>
+        <w:t xml:space="preserve">Listed Main Functions (Add, Remove, Edit, Search, </w:t>
+      </w:r>
+      <w:r>
+        <w:rPr>
+          <w:rFonts w:eastAsia="Malgun Gothic" w:hint="eastAsia"/>
+          <w:lang w:eastAsia="ko-KR"/>
+        </w:rPr>
+        <w:t>Undo)</w:t>
+      </w:r>
+    </w:p>
+    <w:p>
+      <w:pPr>
+        <w:ind w:left="720" w:firstLine="0"/>
+        <w:rPr>
+          <w:rFonts w:eastAsia="Malgun Gothic" w:hint="eastAsia"/>
+          <w:lang w:eastAsia="ko-KR"/>
+        </w:rPr>
+      </w:pPr>
+      <w:r>
+        <w:rPr>
+          <w:rFonts w:eastAsia="Malgun Gothic" w:hint="eastAsia"/>
+          <w:lang w:eastAsia="ko-KR"/>
+        </w:rPr>
+        <w:t>V0.1 (16 Oct 2012):</w:t>
+      </w:r>
+    </w:p>
+    <w:p>
+      <w:pPr>
+        <w:pStyle w:val="ListParagraph"/>
+        <w:numPr>
+          <w:ilvl w:val="0"/>
+          <w:numId w:val="11"/>
+        </w:numPr>
+        <w:rPr>
+          <w:rFonts w:eastAsia="Malgun Gothic" w:hint="eastAsia"/>
+          <w:lang w:eastAsia="ko-KR"/>
+        </w:rPr>
+      </w:pPr>
+      <w:r>
+        <w:rPr>
+          <w:rFonts w:eastAsia="Malgun Gothic" w:hint="eastAsia"/>
+          <w:lang w:eastAsia="ko-KR"/>
+        </w:rPr>
+        <w:t>Added in Developer Guide</w:t>
+      </w:r>
+    </w:p>
+    <w:p>
+      <w:pPr>
+        <w:pStyle w:val="ListParagraph"/>
+        <w:numPr>
+          <w:ilvl w:val="1"/>
+          <w:numId w:val="11"/>
+        </w:numPr>
+        <w:rPr>
+          <w:rFonts w:eastAsia="Malgun Gothic" w:hint="eastAsia"/>
+          <w:lang w:eastAsia="ko-KR"/>
+        </w:rPr>
+      </w:pPr>
+      <w:r>
+        <w:rPr>
+          <w:rFonts w:eastAsia="Malgun Gothic" w:hint="eastAsia"/>
+          <w:lang w:eastAsia="ko-KR"/>
+        </w:rPr>
+        <w:t>Updated Core Functions</w:t>
+      </w:r>
+    </w:p>
+    <w:p>
+      <w:pPr>
+        <w:pStyle w:val="ListParagraph"/>
+        <w:numPr>
+          <w:ilvl w:val="2"/>
+          <w:numId w:val="11"/>
+        </w:numPr>
+        <w:rPr>
+          <w:rFonts w:eastAsia="Malgun Gothic" w:hint="eastAsia"/>
+          <w:lang w:eastAsia="ko-KR"/>
+        </w:rPr>
+      </w:pPr>
+      <w:r>
+        <w:rPr>
+          <w:rFonts w:eastAsia="Malgun Gothic" w:hint="eastAsia"/>
+          <w:lang w:eastAsia="ko-KR"/>
+        </w:rPr>
+        <w:t>Search function updated to Display Function</w:t>
+      </w:r>
+    </w:p>
+    <w:p>
+      <w:pPr>
+        <w:pStyle w:val="ListParagraph"/>
+        <w:numPr>
+          <w:ilvl w:val="2"/>
+          <w:numId w:val="11"/>
+        </w:numPr>
+        <w:rPr>
+          <w:rFonts w:eastAsia="Malgun Gothic" w:hint="eastAsia"/>
+          <w:lang w:eastAsia="ko-KR"/>
+        </w:rPr>
+      </w:pPr>
+      <w:r>
+        <w:rPr>
+          <w:rFonts w:eastAsia="Malgun Gothic" w:hint="eastAsia"/>
+          <w:lang w:eastAsia="ko-KR"/>
+        </w:rPr>
+        <w:t>Added in new functions: Done, Quit, Help</w:t>
+      </w:r>
+    </w:p>
+    <w:p>
+      <w:pPr>
+        <w:pStyle w:val="ListParagraph"/>
+        <w:numPr>
+          <w:ilvl w:val="0"/>
+          <w:numId w:val="11"/>
+        </w:numPr>
+        <w:rPr>
+          <w:rFonts w:eastAsia="Malgun Gothic" w:hint="eastAsia"/>
+          <w:lang w:eastAsia="ko-KR"/>
+        </w:rPr>
+      </w:pPr>
+      <w:r>
+        <w:rPr>
+          <w:rFonts w:eastAsia="Malgun Gothic" w:hint="eastAsia"/>
+          <w:lang w:eastAsia="ko-KR"/>
+        </w:rPr>
+        <w:t xml:space="preserve">First Working iteration of </w:t>
+      </w:r>
+      <w:proofErr w:type="spellStart"/>
+      <w:r>
+        <w:rPr>
+          <w:rFonts w:eastAsia="Malgun Gothic" w:hint="eastAsia"/>
+          <w:b/>
+          <w:lang w:eastAsia="ko-KR"/>
+        </w:rPr>
+        <w:t>FingerTips</w:t>
+      </w:r>
+      <w:proofErr w:type="spellEnd"/>
+    </w:p>
+    <w:p>
+      <w:pPr>
+        <w:pStyle w:val="ListParagraph"/>
+        <w:numPr>
+          <w:ilvl w:val="0"/>
+          <w:numId w:val="11"/>
+        </w:numPr>
+        <w:rPr>
+          <w:rFonts w:eastAsia="Malgun Gothic" w:hint="eastAsia"/>
+          <w:lang w:eastAsia="ko-KR"/>
+        </w:rPr>
+      </w:pPr>
+      <w:r>
+        <w:rPr>
+          <w:rFonts w:eastAsia="Malgun Gothic" w:hint="eastAsia"/>
+          <w:lang w:eastAsia="ko-KR"/>
+        </w:rPr>
+        <w:t>Added in basic Unit Testing</w:t>
+      </w:r>
+      <w:bookmarkStart w:id="29" w:name="_GoBack"/>
+      <w:bookmarkEnd w:id="29"/>
     </w:p>
     <w:sectPr>
-      <w:headerReference w:type="even" r:id="rId35"/>
-      <w:headerReference w:type="default" r:id="rId36"/>
-      <w:footerReference w:type="even" r:id="rId37"/>
-      <w:footerReference w:type="default" r:id="rId38"/>
-      <w:headerReference w:type="first" r:id="rId39"/>
-      <w:footerReference w:type="first" r:id="rId40"/>
+      <w:headerReference w:type="even" r:id="rId36"/>
+      <w:headerReference w:type="default" r:id="rId37"/>
+      <w:footerReference w:type="even" r:id="rId38"/>
+      <w:footerReference w:type="default" r:id="rId39"/>
+      <w:headerReference w:type="first" r:id="rId40"/>
+      <w:footerReference w:type="first" r:id="rId41"/>
       <w:endnotePr>
         <w:numFmt w:val="decimal"/>
       </w:endnotePr>
@@ -11403,7 +11511,7 @@
         <w:bCs/>
         <w:noProof/>
       </w:rPr>
-      <w:t>3</w:t>
+      <w:t>11</w:t>
     </w:r>
     <w:r>
       <w:rPr>
@@ -11593,7 +11701,6 @@
       <w:tabs>
         <w:tab w:val="center" w:pos="4680"/>
       </w:tabs>
-      <w:spacing w:line="276" w:lineRule="auto"/>
       <w:jc w:val="center"/>
       <w:rPr>
         <w:rFonts w:eastAsia="Malgun Gothic"/>
@@ -11709,6 +11816,119 @@
 <file path=word/numbering.xml><?xml version="1.0" encoding="utf-8"?>
 <w:numbering xmlns:wpc="http://schemas.microsoft.com/office/word/2010/wordprocessingCanvas" xmlns:mc="http://schemas.openxmlformats.org/markup-compatibility/2006" xmlns:o="urn:schemas-microsoft-com:office:office" xmlns:r="http://schemas.openxmlformats.org/officeDocument/2006/relationships" xmlns:m="http://schemas.openxmlformats.org/officeDocument/2006/math" xmlns:v="urn:schemas-microsoft-com:vml" xmlns:wp14="http://schemas.microsoft.com/office/word/2010/wordprocessingDrawing" xmlns:wp="http://schemas.openxmlformats.org/drawingml/2006/wordprocessingDrawing" xmlns:w10="urn:schemas-microsoft-com:office:word" xmlns:w="http://schemas.openxmlformats.org/wordprocessingml/2006/main" xmlns:w14="http://schemas.microsoft.com/office/word/2010/wordml" xmlns:wpg="http://schemas.microsoft.com/office/word/2010/wordprocessingGroup" xmlns:wpi="http://schemas.microsoft.com/office/word/2010/wordprocessingInk" xmlns:wne="http://schemas.microsoft.com/office/word/2006/wordml" xmlns:wps="http://schemas.microsoft.com/office/word/2010/wordprocessingShape" mc:Ignorable="w14 wp14">
   <w:abstractNum w:abstractNumId="0">
+    <w:nsid w:val="328F58F9"/>
+    <w:multiLevelType w:val="hybridMultilevel"/>
+    <w:tmpl w:val="C7D239A2"/>
+    <w:lvl w:ilvl="0" w:tplc="A2F64E78">
+      <w:start w:val="4"/>
+      <w:numFmt w:val="bullet"/>
+      <w:lvlText w:val="-"/>
+      <w:lvlJc w:val="left"/>
+      <w:pPr>
+        <w:ind w:left="720" w:hanging="360"/>
+      </w:pPr>
+      <w:rPr>
+        <w:rFonts w:ascii="Calibri" w:eastAsia="Malgun Gothic" w:hAnsi="Calibri" w:cs="Calibri" w:hint="default"/>
+      </w:rPr>
+    </w:lvl>
+    <w:lvl w:ilvl="1" w:tplc="48090003">
+      <w:start w:val="1"/>
+      <w:numFmt w:val="bullet"/>
+      <w:lvlText w:val="o"/>
+      <w:lvlJc w:val="left"/>
+      <w:pPr>
+        <w:ind w:left="1440" w:hanging="360"/>
+      </w:pPr>
+      <w:rPr>
+        <w:rFonts w:ascii="Courier New" w:hAnsi="Courier New" w:cs="Courier New" w:hint="default"/>
+      </w:rPr>
+    </w:lvl>
+    <w:lvl w:ilvl="2" w:tplc="48090005">
+      <w:start w:val="1"/>
+      <w:numFmt w:val="bullet"/>
+      <w:lvlText w:val=""/>
+      <w:lvlJc w:val="left"/>
+      <w:pPr>
+        <w:ind w:left="2160" w:hanging="360"/>
+      </w:pPr>
+      <w:rPr>
+        <w:rFonts w:ascii="Wingdings" w:hAnsi="Wingdings" w:hint="default"/>
+      </w:rPr>
+    </w:lvl>
+    <w:lvl w:ilvl="3" w:tplc="48090001" w:tentative="1">
+      <w:start w:val="1"/>
+      <w:numFmt w:val="bullet"/>
+      <w:lvlText w:val=""/>
+      <w:lvlJc w:val="left"/>
+      <w:pPr>
+        <w:ind w:left="2880" w:hanging="360"/>
+      </w:pPr>
+      <w:rPr>
+        <w:rFonts w:ascii="Symbol" w:hAnsi="Symbol" w:hint="default"/>
+      </w:rPr>
+    </w:lvl>
+    <w:lvl w:ilvl="4" w:tplc="48090003" w:tentative="1">
+      <w:start w:val="1"/>
+      <w:numFmt w:val="bullet"/>
+      <w:lvlText w:val="o"/>
+      <w:lvlJc w:val="left"/>
+      <w:pPr>
+        <w:ind w:left="3600" w:hanging="360"/>
+      </w:pPr>
+      <w:rPr>
+        <w:rFonts w:ascii="Courier New" w:hAnsi="Courier New" w:cs="Courier New" w:hint="default"/>
+      </w:rPr>
+    </w:lvl>
+    <w:lvl w:ilvl="5" w:tplc="48090005" w:tentative="1">
+      <w:start w:val="1"/>
+      <w:numFmt w:val="bullet"/>
+      <w:lvlText w:val=""/>
+      <w:lvlJc w:val="left"/>
+      <w:pPr>
+        <w:ind w:left="4320" w:hanging="360"/>
+      </w:pPr>
+      <w:rPr>
+        <w:rFonts w:ascii="Wingdings" w:hAnsi="Wingdings" w:hint="default"/>
+      </w:rPr>
+    </w:lvl>
+    <w:lvl w:ilvl="6" w:tplc="48090001" w:tentative="1">
+      <w:start w:val="1"/>
+      <w:numFmt w:val="bullet"/>
+      <w:lvlText w:val=""/>
+      <w:lvlJc w:val="left"/>
+      <w:pPr>
+        <w:ind w:left="5040" w:hanging="360"/>
+      </w:pPr>
+      <w:rPr>
+        <w:rFonts w:ascii="Symbol" w:hAnsi="Symbol" w:hint="default"/>
+      </w:rPr>
+    </w:lvl>
+    <w:lvl w:ilvl="7" w:tplc="48090003" w:tentative="1">
+      <w:start w:val="1"/>
+      <w:numFmt w:val="bullet"/>
+      <w:lvlText w:val="o"/>
+      <w:lvlJc w:val="left"/>
+      <w:pPr>
+        <w:ind w:left="5760" w:hanging="360"/>
+      </w:pPr>
+      <w:rPr>
+        <w:rFonts w:ascii="Courier New" w:hAnsi="Courier New" w:cs="Courier New" w:hint="default"/>
+      </w:rPr>
+    </w:lvl>
+    <w:lvl w:ilvl="8" w:tplc="48090005" w:tentative="1">
+      <w:start w:val="1"/>
+      <w:numFmt w:val="bullet"/>
+      <w:lvlText w:val=""/>
+      <w:lvlJc w:val="left"/>
+      <w:pPr>
+        <w:ind w:left="6480" w:hanging="360"/>
+      </w:pPr>
+      <w:rPr>
+        <w:rFonts w:ascii="Wingdings" w:hAnsi="Wingdings" w:hint="default"/>
+      </w:rPr>
+    </w:lvl>
+  </w:abstractNum>
+  <w:abstractNum w:abstractNumId="1">
     <w:nsid w:val="440E2085"/>
     <w:multiLevelType w:val="hybridMultilevel"/>
     <w:tmpl w:val="8C84172A"/>
@@ -11794,7 +12014,7 @@
       </w:pPr>
     </w:lvl>
   </w:abstractNum>
-  <w:abstractNum w:abstractNumId="1">
+  <w:abstractNum w:abstractNumId="2">
     <w:nsid w:val="46A74004"/>
     <w:multiLevelType w:val="hybridMultilevel"/>
     <w:tmpl w:val="DA62746A"/>
@@ -11907,7 +12127,7 @@
       </w:rPr>
     </w:lvl>
   </w:abstractNum>
-  <w:abstractNum w:abstractNumId="2">
+  <w:abstractNum w:abstractNumId="3">
     <w:nsid w:val="4EB83113"/>
     <w:multiLevelType w:val="hybridMultilevel"/>
     <w:tmpl w:val="AB6CD630"/>
@@ -11993,7 +12213,7 @@
       </w:pPr>
     </w:lvl>
   </w:abstractNum>
-  <w:abstractNum w:abstractNumId="3">
+  <w:abstractNum w:abstractNumId="4">
     <w:nsid w:val="53924505"/>
     <w:multiLevelType w:val="multilevel"/>
     <w:tmpl w:val="110445BC"/>
@@ -12142,7 +12362,7 @@
       </w:rPr>
     </w:lvl>
   </w:abstractNum>
-  <w:abstractNum w:abstractNumId="4">
+  <w:abstractNum w:abstractNumId="5">
     <w:nsid w:val="55462D3A"/>
     <w:multiLevelType w:val="multilevel"/>
     <w:tmpl w:val="95B6D910"/>
@@ -12291,7 +12511,7 @@
       </w:rPr>
     </w:lvl>
   </w:abstractNum>
-  <w:abstractNum w:abstractNumId="5">
+  <w:abstractNum w:abstractNumId="6">
     <w:nsid w:val="5C946296"/>
     <w:multiLevelType w:val="singleLevel"/>
     <w:tmpl w:val="00000000"/>
@@ -12309,7 +12529,7 @@
       </w:rPr>
     </w:lvl>
   </w:abstractNum>
-  <w:abstractNum w:abstractNumId="6">
+  <w:abstractNum w:abstractNumId="7">
     <w:nsid w:val="5C946297"/>
     <w:multiLevelType w:val="singleLevel"/>
     <w:tmpl w:val="00000000"/>
@@ -12327,7 +12547,7 @@
       </w:rPr>
     </w:lvl>
   </w:abstractNum>
-  <w:abstractNum w:abstractNumId="7">
+  <w:abstractNum w:abstractNumId="8">
     <w:nsid w:val="5C946298"/>
     <w:multiLevelType w:val="singleLevel"/>
     <w:tmpl w:val="00000000"/>
@@ -12345,7 +12565,7 @@
       </w:rPr>
     </w:lvl>
   </w:abstractNum>
-  <w:abstractNum w:abstractNumId="8">
+  <w:abstractNum w:abstractNumId="9">
     <w:nsid w:val="6E3A6659"/>
     <w:multiLevelType w:val="multilevel"/>
     <w:tmpl w:val="727EA746"/>
@@ -12490,7 +12710,7 @@
       </w:rPr>
     </w:lvl>
   </w:abstractNum>
-  <w:abstractNum w:abstractNumId="9">
+  <w:abstractNum w:abstractNumId="10">
     <w:nsid w:val="7FB46868"/>
     <w:multiLevelType w:val="hybridMultilevel"/>
     <w:tmpl w:val="FB5CAAC0"/>
@@ -12580,34 +12800,37 @@
     </w:lvl>
   </w:abstractNum>
   <w:num w:numId="1">
+    <w:abstractNumId w:val="6"/>
+  </w:num>
+  <w:num w:numId="2">
+    <w:abstractNumId w:val="7"/>
+  </w:num>
+  <w:num w:numId="3">
+    <w:abstractNumId w:val="8"/>
+  </w:num>
+  <w:num w:numId="4">
+    <w:abstractNumId w:val="4"/>
+  </w:num>
+  <w:num w:numId="5">
     <w:abstractNumId w:val="5"/>
   </w:num>
-  <w:num w:numId="2">
-    <w:abstractNumId w:val="6"/>
+  <w:num w:numId="6">
+    <w:abstractNumId w:val="9"/>
   </w:num>
-  <w:num w:numId="3">
-    <w:abstractNumId w:val="7"/>
-  </w:num>
-  <w:num w:numId="4">
+  <w:num w:numId="7">
     <w:abstractNumId w:val="3"/>
   </w:num>
-  <w:num w:numId="5">
-    <w:abstractNumId w:val="4"/>
+  <w:num w:numId="8">
+    <w:abstractNumId w:val="1"/>
   </w:num>
-  <w:num w:numId="6">
-    <w:abstractNumId w:val="8"/>
+  <w:num w:numId="9">
+    <w:abstractNumId w:val="10"/>
   </w:num>
-  <w:num w:numId="7">
+  <w:num w:numId="10">
     <w:abstractNumId w:val="2"/>
   </w:num>
-  <w:num w:numId="8">
+  <w:num w:numId="11">
     <w:abstractNumId w:val="0"/>
-  </w:num>
-  <w:num w:numId="9">
-    <w:abstractNumId w:val="9"/>
-  </w:num>
-  <w:num w:numId="10">
-    <w:abstractNumId w:val="1"/>
   </w:num>
 </w:numbering>
 </file>
@@ -16168,34 +16391,34 @@
     </dgm:pt>
   </dgm:ptLst>
   <dgm:cxnLst>
-    <dgm:cxn modelId="{DD732281-3CD4-4B22-9BD3-3B804E440C50}" type="presOf" srcId="{53BBAFEA-34DD-4EAF-A7FC-1183B0FE17FA}" destId="{794A0BA5-E3FE-4F5A-ADDB-9878A51C3FDA}" srcOrd="0" destOrd="0" presId="urn:microsoft.com/office/officeart/2005/8/layout/vProcess5"/>
-    <dgm:cxn modelId="{B37A90CD-6085-47FD-B8EE-BA028334A1C8}" type="presOf" srcId="{53BBAFEA-34DD-4EAF-A7FC-1183B0FE17FA}" destId="{5E67BFEB-D1F5-4982-A6DB-47AD0126E762}" srcOrd="1" destOrd="0" presId="urn:microsoft.com/office/officeart/2005/8/layout/vProcess5"/>
-    <dgm:cxn modelId="{F00A7E75-8C6A-4C62-8779-606EC07CCE49}" type="presOf" srcId="{BF0CE2D3-0569-4795-85B3-49CF69751CAD}" destId="{E9DFCF37-CC80-401D-9B46-2B862B38EA08}" srcOrd="1" destOrd="0" presId="urn:microsoft.com/office/officeart/2005/8/layout/vProcess5"/>
-    <dgm:cxn modelId="{8D14E331-0006-4DC6-BA80-D9D406E06B20}" type="presOf" srcId="{47FF3837-317E-44D1-8A6C-2BE7A8D6B365}" destId="{2FB7F4D1-943A-4C5B-AC67-487A0BBCB9CF}" srcOrd="0" destOrd="0" presId="urn:microsoft.com/office/officeart/2005/8/layout/vProcess5"/>
-    <dgm:cxn modelId="{6F7D9C16-0550-4D99-9521-E8071317CA08}" type="presOf" srcId="{05AF1E67-0C5A-4389-9C82-52BD0BA0098D}" destId="{6A177D46-B212-48B3-96CF-0266ABBCB434}" srcOrd="0" destOrd="0" presId="urn:microsoft.com/office/officeart/2005/8/layout/vProcess5"/>
+    <dgm:cxn modelId="{2DF5471F-8FE9-4489-8018-CE1C2BEB5CCC}" type="presOf" srcId="{05AF1E67-0C5A-4389-9C82-52BD0BA0098D}" destId="{729B2EF5-2840-4C72-BBF8-C83C3833F649}" srcOrd="1" destOrd="0" presId="urn:microsoft.com/office/officeart/2005/8/layout/vProcess5"/>
+    <dgm:cxn modelId="{9EF86E32-9C13-4B5A-912B-BDEC2909B7E7}" srcId="{47FF3837-317E-44D1-8A6C-2BE7A8D6B365}" destId="{BF0CE2D3-0569-4795-85B3-49CF69751CAD}" srcOrd="3" destOrd="0" parTransId="{246EE562-F746-4FBA-9CFC-4FE9FC820B66}" sibTransId="{B15F9518-4354-470C-B058-21DA0635F9CA}"/>
+    <dgm:cxn modelId="{69DD1F96-DD13-47B6-9BED-40CEF9EC39EA}" type="presOf" srcId="{071AA0BD-EF76-4927-9ECB-29AF32A161B9}" destId="{D336C3C5-9209-469F-AE9A-0F9BBD21C89F}" srcOrd="0" destOrd="0" presId="urn:microsoft.com/office/officeart/2005/8/layout/vProcess5"/>
+    <dgm:cxn modelId="{A2A0621D-2CD6-4616-B004-119FEEFC9E48}" type="presOf" srcId="{53BBAFEA-34DD-4EAF-A7FC-1183B0FE17FA}" destId="{5E67BFEB-D1F5-4982-A6DB-47AD0126E762}" srcOrd="1" destOrd="0" presId="urn:microsoft.com/office/officeart/2005/8/layout/vProcess5"/>
+    <dgm:cxn modelId="{E518AC86-80B9-468D-8E2D-98A4F19861DC}" type="presOf" srcId="{8DE98F3B-FB50-4E77-BBAB-36DFCA0E8A7C}" destId="{F7ED8B9F-320E-4436-B4A1-2A9E3A1831AD}" srcOrd="1" destOrd="0" presId="urn:microsoft.com/office/officeart/2005/8/layout/vProcess5"/>
     <dgm:cxn modelId="{F7D61360-00B6-4A67-9307-F53902227146}" srcId="{47FF3837-317E-44D1-8A6C-2BE7A8D6B365}" destId="{05AF1E67-0C5A-4389-9C82-52BD0BA0098D}" srcOrd="1" destOrd="0" parTransId="{ED60654D-B068-421F-AEC4-232A2D1D29B6}" sibTransId="{3C735716-532B-4A4D-8DCC-7787A59D8DE8}"/>
-    <dgm:cxn modelId="{B38737A1-9394-497F-9732-D245634E762B}" type="presOf" srcId="{BF0CE2D3-0569-4795-85B3-49CF69751CAD}" destId="{A40BB5E7-D0D5-4196-8CC5-26F72145464D}" srcOrd="0" destOrd="0" presId="urn:microsoft.com/office/officeart/2005/8/layout/vProcess5"/>
+    <dgm:cxn modelId="{19EB68C0-E42F-49A7-8257-84DEDECF6057}" type="presOf" srcId="{3C735716-532B-4A4D-8DCC-7787A59D8DE8}" destId="{EA1B9D27-C643-491D-9DF8-5C9FECD377C4}" srcOrd="0" destOrd="0" presId="urn:microsoft.com/office/officeart/2005/8/layout/vProcess5"/>
+    <dgm:cxn modelId="{91735F09-EFCA-4C82-A12E-4DEDBD605116}" type="presOf" srcId="{05AF1E67-0C5A-4389-9C82-52BD0BA0098D}" destId="{6A177D46-B212-48B3-96CF-0266ABBCB434}" srcOrd="0" destOrd="0" presId="urn:microsoft.com/office/officeart/2005/8/layout/vProcess5"/>
+    <dgm:cxn modelId="{A79D70EF-CC08-4748-A4CE-BF21E375BD2A}" type="presOf" srcId="{E551BF40-256A-46A5-A734-4458C3ADA555}" destId="{9F536663-0B7A-4C60-AA78-4FDD8AA345B5}" srcOrd="0" destOrd="0" presId="urn:microsoft.com/office/officeart/2005/8/layout/vProcess5"/>
+    <dgm:cxn modelId="{6838920A-D780-40F7-9AE1-E9CC968E1987}" type="presOf" srcId="{8DE98F3B-FB50-4E77-BBAB-36DFCA0E8A7C}" destId="{3B6F1BD7-45B4-4336-AE04-A7F588DA3D62}" srcOrd="0" destOrd="0" presId="urn:microsoft.com/office/officeart/2005/8/layout/vProcess5"/>
+    <dgm:cxn modelId="{5A02B9D0-1DB7-48B4-836B-F95C9AA37751}" type="presOf" srcId="{53BBAFEA-34DD-4EAF-A7FC-1183B0FE17FA}" destId="{794A0BA5-E3FE-4F5A-ADDB-9878A51C3FDA}" srcOrd="0" destOrd="0" presId="urn:microsoft.com/office/officeart/2005/8/layout/vProcess5"/>
+    <dgm:cxn modelId="{2A984CD7-278D-4628-97E4-C7ED037C14AD}" srcId="{47FF3837-317E-44D1-8A6C-2BE7A8D6B365}" destId="{8DE98F3B-FB50-4E77-BBAB-36DFCA0E8A7C}" srcOrd="2" destOrd="0" parTransId="{528A6D0F-197F-4D18-BC4F-E9D54876CB5D}" sibTransId="{071AA0BD-EF76-4927-9ECB-29AF32A161B9}"/>
+    <dgm:cxn modelId="{F03DECC6-87A8-4DB3-B0FB-39EBD7A569BE}" type="presOf" srcId="{47FF3837-317E-44D1-8A6C-2BE7A8D6B365}" destId="{2FB7F4D1-943A-4C5B-AC67-487A0BBCB9CF}" srcOrd="0" destOrd="0" presId="urn:microsoft.com/office/officeart/2005/8/layout/vProcess5"/>
+    <dgm:cxn modelId="{B2DEFCFB-45C9-4B49-8D84-64807472147F}" type="presOf" srcId="{BF0CE2D3-0569-4795-85B3-49CF69751CAD}" destId="{E9DFCF37-CC80-401D-9B46-2B862B38EA08}" srcOrd="1" destOrd="0" presId="urn:microsoft.com/office/officeart/2005/8/layout/vProcess5"/>
+    <dgm:cxn modelId="{F6CF2942-09DB-4378-A7E7-35AFE2B59208}" type="presOf" srcId="{BF0CE2D3-0569-4795-85B3-49CF69751CAD}" destId="{A40BB5E7-D0D5-4196-8CC5-26F72145464D}" srcOrd="0" destOrd="0" presId="urn:microsoft.com/office/officeart/2005/8/layout/vProcess5"/>
     <dgm:cxn modelId="{E8EFC720-4CC9-4E2A-B7F8-F18908016A15}" srcId="{47FF3837-317E-44D1-8A6C-2BE7A8D6B365}" destId="{53BBAFEA-34DD-4EAF-A7FC-1183B0FE17FA}" srcOrd="0" destOrd="0" parTransId="{19F07D95-8B90-4576-8609-FB483B50E9D3}" sibTransId="{E551BF40-256A-46A5-A734-4458C3ADA555}"/>
-    <dgm:cxn modelId="{6EA3592C-394A-4193-B602-A3F21562A6C6}" type="presOf" srcId="{071AA0BD-EF76-4927-9ECB-29AF32A161B9}" destId="{D336C3C5-9209-469F-AE9A-0F9BBD21C89F}" srcOrd="0" destOrd="0" presId="urn:microsoft.com/office/officeart/2005/8/layout/vProcess5"/>
-    <dgm:cxn modelId="{68E2CC16-A6BD-4781-9462-EF58004993C5}" type="presOf" srcId="{E551BF40-256A-46A5-A734-4458C3ADA555}" destId="{9F536663-0B7A-4C60-AA78-4FDD8AA345B5}" srcOrd="0" destOrd="0" presId="urn:microsoft.com/office/officeart/2005/8/layout/vProcess5"/>
-    <dgm:cxn modelId="{9EF86E32-9C13-4B5A-912B-BDEC2909B7E7}" srcId="{47FF3837-317E-44D1-8A6C-2BE7A8D6B365}" destId="{BF0CE2D3-0569-4795-85B3-49CF69751CAD}" srcOrd="3" destOrd="0" parTransId="{246EE562-F746-4FBA-9CFC-4FE9FC820B66}" sibTransId="{B15F9518-4354-470C-B058-21DA0635F9CA}"/>
-    <dgm:cxn modelId="{FD6CB5DF-2983-4F11-AEA7-30F95C39552F}" type="presOf" srcId="{8DE98F3B-FB50-4E77-BBAB-36DFCA0E8A7C}" destId="{3B6F1BD7-45B4-4336-AE04-A7F588DA3D62}" srcOrd="0" destOrd="0" presId="urn:microsoft.com/office/officeart/2005/8/layout/vProcess5"/>
-    <dgm:cxn modelId="{9B370473-397D-47FF-AFA1-D0BDCA002F00}" type="presOf" srcId="{05AF1E67-0C5A-4389-9C82-52BD0BA0098D}" destId="{729B2EF5-2840-4C72-BBF8-C83C3833F649}" srcOrd="1" destOrd="0" presId="urn:microsoft.com/office/officeart/2005/8/layout/vProcess5"/>
-    <dgm:cxn modelId="{2A984CD7-278D-4628-97E4-C7ED037C14AD}" srcId="{47FF3837-317E-44D1-8A6C-2BE7A8D6B365}" destId="{8DE98F3B-FB50-4E77-BBAB-36DFCA0E8A7C}" srcOrd="2" destOrd="0" parTransId="{528A6D0F-197F-4D18-BC4F-E9D54876CB5D}" sibTransId="{071AA0BD-EF76-4927-9ECB-29AF32A161B9}"/>
-    <dgm:cxn modelId="{5901711B-DA4C-442B-874B-B9974F134591}" type="presOf" srcId="{8DE98F3B-FB50-4E77-BBAB-36DFCA0E8A7C}" destId="{F7ED8B9F-320E-4436-B4A1-2A9E3A1831AD}" srcOrd="1" destOrd="0" presId="urn:microsoft.com/office/officeart/2005/8/layout/vProcess5"/>
-    <dgm:cxn modelId="{0B293D57-FDDC-4C3A-AA88-7A63C7B81864}" type="presOf" srcId="{3C735716-532B-4A4D-8DCC-7787A59D8DE8}" destId="{EA1B9D27-C643-491D-9DF8-5C9FECD377C4}" srcOrd="0" destOrd="0" presId="urn:microsoft.com/office/officeart/2005/8/layout/vProcess5"/>
-    <dgm:cxn modelId="{744FC63E-A963-4895-8815-A54D621D970D}" type="presParOf" srcId="{2FB7F4D1-943A-4C5B-AC67-487A0BBCB9CF}" destId="{EA74A3C5-64B4-4C59-B069-2FA14C105CD6}" srcOrd="0" destOrd="0" presId="urn:microsoft.com/office/officeart/2005/8/layout/vProcess5"/>
-    <dgm:cxn modelId="{229676E7-91F1-4543-B7B2-F1C693F9DE4B}" type="presParOf" srcId="{2FB7F4D1-943A-4C5B-AC67-487A0BBCB9CF}" destId="{794A0BA5-E3FE-4F5A-ADDB-9878A51C3FDA}" srcOrd="1" destOrd="0" presId="urn:microsoft.com/office/officeart/2005/8/layout/vProcess5"/>
-    <dgm:cxn modelId="{4DBAF9F4-6E25-40DE-8FB9-E644ACFAC7A4}" type="presParOf" srcId="{2FB7F4D1-943A-4C5B-AC67-487A0BBCB9CF}" destId="{6A177D46-B212-48B3-96CF-0266ABBCB434}" srcOrd="2" destOrd="0" presId="urn:microsoft.com/office/officeart/2005/8/layout/vProcess5"/>
-    <dgm:cxn modelId="{EB909BA6-BFA7-416A-AB34-9BEB276513CD}" type="presParOf" srcId="{2FB7F4D1-943A-4C5B-AC67-487A0BBCB9CF}" destId="{3B6F1BD7-45B4-4336-AE04-A7F588DA3D62}" srcOrd="3" destOrd="0" presId="urn:microsoft.com/office/officeart/2005/8/layout/vProcess5"/>
-    <dgm:cxn modelId="{65C89588-7FE6-4A4C-992F-89A028F131AB}" type="presParOf" srcId="{2FB7F4D1-943A-4C5B-AC67-487A0BBCB9CF}" destId="{A40BB5E7-D0D5-4196-8CC5-26F72145464D}" srcOrd="4" destOrd="0" presId="urn:microsoft.com/office/officeart/2005/8/layout/vProcess5"/>
-    <dgm:cxn modelId="{FC409B09-A014-43E4-B22A-F7F249D4C4FE}" type="presParOf" srcId="{2FB7F4D1-943A-4C5B-AC67-487A0BBCB9CF}" destId="{9F536663-0B7A-4C60-AA78-4FDD8AA345B5}" srcOrd="5" destOrd="0" presId="urn:microsoft.com/office/officeart/2005/8/layout/vProcess5"/>
-    <dgm:cxn modelId="{ED8DC644-7001-4323-BF3F-3D32929AFECD}" type="presParOf" srcId="{2FB7F4D1-943A-4C5B-AC67-487A0BBCB9CF}" destId="{EA1B9D27-C643-491D-9DF8-5C9FECD377C4}" srcOrd="6" destOrd="0" presId="urn:microsoft.com/office/officeart/2005/8/layout/vProcess5"/>
-    <dgm:cxn modelId="{8838E2A5-BA87-46BE-B816-9425DCCBA333}" type="presParOf" srcId="{2FB7F4D1-943A-4C5B-AC67-487A0BBCB9CF}" destId="{D336C3C5-9209-469F-AE9A-0F9BBD21C89F}" srcOrd="7" destOrd="0" presId="urn:microsoft.com/office/officeart/2005/8/layout/vProcess5"/>
-    <dgm:cxn modelId="{B64DA3B7-F1FF-4290-9848-E3A206B78289}" type="presParOf" srcId="{2FB7F4D1-943A-4C5B-AC67-487A0BBCB9CF}" destId="{5E67BFEB-D1F5-4982-A6DB-47AD0126E762}" srcOrd="8" destOrd="0" presId="urn:microsoft.com/office/officeart/2005/8/layout/vProcess5"/>
-    <dgm:cxn modelId="{13734E70-AAE1-4875-8B7B-7244E9AD69D4}" type="presParOf" srcId="{2FB7F4D1-943A-4C5B-AC67-487A0BBCB9CF}" destId="{729B2EF5-2840-4C72-BBF8-C83C3833F649}" srcOrd="9" destOrd="0" presId="urn:microsoft.com/office/officeart/2005/8/layout/vProcess5"/>
-    <dgm:cxn modelId="{AC078B9A-DF43-46BF-8407-E44B481FE65F}" type="presParOf" srcId="{2FB7F4D1-943A-4C5B-AC67-487A0BBCB9CF}" destId="{F7ED8B9F-320E-4436-B4A1-2A9E3A1831AD}" srcOrd="10" destOrd="0" presId="urn:microsoft.com/office/officeart/2005/8/layout/vProcess5"/>
-    <dgm:cxn modelId="{065BCE6C-E6DD-42F5-A49E-B4F391424ECC}" type="presParOf" srcId="{2FB7F4D1-943A-4C5B-AC67-487A0BBCB9CF}" destId="{E9DFCF37-CC80-401D-9B46-2B862B38EA08}" srcOrd="11" destOrd="0" presId="urn:microsoft.com/office/officeart/2005/8/layout/vProcess5"/>
+    <dgm:cxn modelId="{D92C0F60-BADD-44B6-8559-0FF31E16F2C9}" type="presParOf" srcId="{2FB7F4D1-943A-4C5B-AC67-487A0BBCB9CF}" destId="{EA74A3C5-64B4-4C59-B069-2FA14C105CD6}" srcOrd="0" destOrd="0" presId="urn:microsoft.com/office/officeart/2005/8/layout/vProcess5"/>
+    <dgm:cxn modelId="{6DCCDA62-2B81-4F36-8461-CF0DEB73FF71}" type="presParOf" srcId="{2FB7F4D1-943A-4C5B-AC67-487A0BBCB9CF}" destId="{794A0BA5-E3FE-4F5A-ADDB-9878A51C3FDA}" srcOrd="1" destOrd="0" presId="urn:microsoft.com/office/officeart/2005/8/layout/vProcess5"/>
+    <dgm:cxn modelId="{FF166B97-C7A9-4A28-AE22-30BB8FEA2257}" type="presParOf" srcId="{2FB7F4D1-943A-4C5B-AC67-487A0BBCB9CF}" destId="{6A177D46-B212-48B3-96CF-0266ABBCB434}" srcOrd="2" destOrd="0" presId="urn:microsoft.com/office/officeart/2005/8/layout/vProcess5"/>
+    <dgm:cxn modelId="{5443242A-4D30-4BDF-96D8-176027DD0134}" type="presParOf" srcId="{2FB7F4D1-943A-4C5B-AC67-487A0BBCB9CF}" destId="{3B6F1BD7-45B4-4336-AE04-A7F588DA3D62}" srcOrd="3" destOrd="0" presId="urn:microsoft.com/office/officeart/2005/8/layout/vProcess5"/>
+    <dgm:cxn modelId="{B543A324-C8E2-4FBB-B701-F44ED19D2A28}" type="presParOf" srcId="{2FB7F4D1-943A-4C5B-AC67-487A0BBCB9CF}" destId="{A40BB5E7-D0D5-4196-8CC5-26F72145464D}" srcOrd="4" destOrd="0" presId="urn:microsoft.com/office/officeart/2005/8/layout/vProcess5"/>
+    <dgm:cxn modelId="{4523C26E-B27E-4994-B9AF-A5D5E4BCF279}" type="presParOf" srcId="{2FB7F4D1-943A-4C5B-AC67-487A0BBCB9CF}" destId="{9F536663-0B7A-4C60-AA78-4FDD8AA345B5}" srcOrd="5" destOrd="0" presId="urn:microsoft.com/office/officeart/2005/8/layout/vProcess5"/>
+    <dgm:cxn modelId="{4CB1655B-E6C3-45BC-83BB-24056D398228}" type="presParOf" srcId="{2FB7F4D1-943A-4C5B-AC67-487A0BBCB9CF}" destId="{EA1B9D27-C643-491D-9DF8-5C9FECD377C4}" srcOrd="6" destOrd="0" presId="urn:microsoft.com/office/officeart/2005/8/layout/vProcess5"/>
+    <dgm:cxn modelId="{AE0047FD-F441-4EF2-8874-F0D87C6C9863}" type="presParOf" srcId="{2FB7F4D1-943A-4C5B-AC67-487A0BBCB9CF}" destId="{D336C3C5-9209-469F-AE9A-0F9BBD21C89F}" srcOrd="7" destOrd="0" presId="urn:microsoft.com/office/officeart/2005/8/layout/vProcess5"/>
+    <dgm:cxn modelId="{7068EACC-CF3D-49FB-B0D4-1BA0A97513BA}" type="presParOf" srcId="{2FB7F4D1-943A-4C5B-AC67-487A0BBCB9CF}" destId="{5E67BFEB-D1F5-4982-A6DB-47AD0126E762}" srcOrd="8" destOrd="0" presId="urn:microsoft.com/office/officeart/2005/8/layout/vProcess5"/>
+    <dgm:cxn modelId="{1DA3D882-4FB7-409A-96C8-C1FA0BA6FF06}" type="presParOf" srcId="{2FB7F4D1-943A-4C5B-AC67-487A0BBCB9CF}" destId="{729B2EF5-2840-4C72-BBF8-C83C3833F649}" srcOrd="9" destOrd="0" presId="urn:microsoft.com/office/officeart/2005/8/layout/vProcess5"/>
+    <dgm:cxn modelId="{C2CF6E69-26E0-45BD-A69C-DF26EEE2AB72}" type="presParOf" srcId="{2FB7F4D1-943A-4C5B-AC67-487A0BBCB9CF}" destId="{F7ED8B9F-320E-4436-B4A1-2A9E3A1831AD}" srcOrd="10" destOrd="0" presId="urn:microsoft.com/office/officeart/2005/8/layout/vProcess5"/>
+    <dgm:cxn modelId="{BE0E48D8-E11C-4C53-8D98-8F1E1CB7CA47}" type="presParOf" srcId="{2FB7F4D1-943A-4C5B-AC67-487A0BBCB9CF}" destId="{E9DFCF37-CC80-401D-9B46-2B862B38EA08}" srcOrd="11" destOrd="0" presId="urn:microsoft.com/office/officeart/2005/8/layout/vProcess5"/>
   </dgm:cxnLst>
   <dgm:bg/>
   <dgm:whole/>
@@ -17023,70 +17246,70 @@
     </dgm:pt>
   </dgm:ptLst>
   <dgm:cxnLst>
-    <dgm:cxn modelId="{50B5D359-F4AD-4468-9AC6-48BCD4612805}" type="presOf" srcId="{5145C916-34E5-4E4C-BD4E-45B945629B06}" destId="{8566F170-FFD0-4C9B-BB60-FA2C45361DEE}" srcOrd="1" destOrd="0" presId="urn:microsoft.com/office/officeart/2005/8/layout/hList9"/>
-    <dgm:cxn modelId="{9AC4FB44-A25C-4ED9-A371-03B9ECDD27FA}" srcId="{F7032AC4-17D3-4F5E-8ACE-78A4BDDFEEAC}" destId="{61B7FD32-B9FF-4F98-A3A8-D2667D2945F7}" srcOrd="0" destOrd="0" parTransId="{CCE7F601-F469-454A-992C-C0A3DCF1B163}" sibTransId="{A1B9EEF0-86D0-40E3-B9C5-4F6D1926C452}"/>
-    <dgm:cxn modelId="{AC8F4BEA-4D75-40EB-B288-5AB00CB5F67A}" type="presOf" srcId="{183826A8-9202-4C49-B7FA-E8AEE435863A}" destId="{0BFB6D55-D074-43A4-A291-D506FE709891}" srcOrd="1" destOrd="0" presId="urn:microsoft.com/office/officeart/2005/8/layout/hList9"/>
-    <dgm:cxn modelId="{0A15DCD5-BB21-4A2F-B9EB-64A6DF8F5ABC}" type="presOf" srcId="{5B8DC641-5E5B-49CE-BDCB-088A67DF0CC2}" destId="{3F38F433-2266-48F8-B802-FD0741818B64}" srcOrd="0" destOrd="0" presId="urn:microsoft.com/office/officeart/2005/8/layout/hList9"/>
-    <dgm:cxn modelId="{DE8CF386-06A8-4C9D-AD61-A0B9D99AF70C}" type="presOf" srcId="{61B7FD32-B9FF-4F98-A3A8-D2667D2945F7}" destId="{F40DC94F-8863-4837-B995-E97400A49481}" srcOrd="1" destOrd="0" presId="urn:microsoft.com/office/officeart/2005/8/layout/hList9"/>
-    <dgm:cxn modelId="{8A81DB6D-891D-4105-9D7D-797193999658}" type="presOf" srcId="{D7FCC148-2DAB-42E5-9BB8-4DF0C2CBA117}" destId="{BC5ADF00-810A-464A-AC0F-1549C31D7BF1}" srcOrd="1" destOrd="0" presId="urn:microsoft.com/office/officeart/2005/8/layout/hList9"/>
-    <dgm:cxn modelId="{F888BF18-628D-4BB9-861E-C7DB40D5EC22}" type="presOf" srcId="{EA0D589B-B02D-46B7-B1B1-1DE510AA7DEC}" destId="{F86503C3-613E-48D1-B729-676E2B53929D}" srcOrd="1" destOrd="0" presId="urn:microsoft.com/office/officeart/2005/8/layout/hList9"/>
-    <dgm:cxn modelId="{FB4BFDD0-7C59-4474-A06C-2572F34A0E1C}" type="presOf" srcId="{66A11949-2EC8-496B-89F1-6693C4C8CBDE}" destId="{E3BC26AD-D4EC-4826-AC63-4FD51DA4FAAB}" srcOrd="0" destOrd="0" presId="urn:microsoft.com/office/officeart/2005/8/layout/hList9"/>
-    <dgm:cxn modelId="{09E6DC94-E419-4CED-ADF7-CA4985448018}" type="presOf" srcId="{EA0D589B-B02D-46B7-B1B1-1DE510AA7DEC}" destId="{CBD2C7E1-23B7-4252-965E-4BDCB70BA030}" srcOrd="0" destOrd="0" presId="urn:microsoft.com/office/officeart/2005/8/layout/hList9"/>
-    <dgm:cxn modelId="{3C1B2308-7053-44AC-848F-D097A9DE7E1C}" type="presOf" srcId="{D7FCC148-2DAB-42E5-9BB8-4DF0C2CBA117}" destId="{77CA8F61-8E38-40AB-A6BA-04F58A600D2C}" srcOrd="0" destOrd="0" presId="urn:microsoft.com/office/officeart/2005/8/layout/hList9"/>
-    <dgm:cxn modelId="{7F6A44DA-87D5-4B64-BF1A-9F45F4AF2C7C}" type="presOf" srcId="{5145C916-34E5-4E4C-BD4E-45B945629B06}" destId="{94D5C0D1-3999-4CEB-AF13-D2E9AAF7874E}" srcOrd="0" destOrd="0" presId="urn:microsoft.com/office/officeart/2005/8/layout/hList9"/>
+    <dgm:cxn modelId="{6035B04C-7411-4323-94EC-670F875E7CEC}" type="presOf" srcId="{D7FCC148-2DAB-42E5-9BB8-4DF0C2CBA117}" destId="{BC5ADF00-810A-464A-AC0F-1549C31D7BF1}" srcOrd="1" destOrd="0" presId="urn:microsoft.com/office/officeart/2005/8/layout/hList9"/>
+    <dgm:cxn modelId="{0D93FC92-2A65-453C-9B68-502A2C449969}" type="presOf" srcId="{66A11949-2EC8-496B-89F1-6693C4C8CBDE}" destId="{E3BC26AD-D4EC-4826-AC63-4FD51DA4FAAB}" srcOrd="0" destOrd="0" presId="urn:microsoft.com/office/officeart/2005/8/layout/hList9"/>
+    <dgm:cxn modelId="{F2FA0B55-CDBB-4728-831F-D8DAF44249D8}" type="presOf" srcId="{183826A8-9202-4C49-B7FA-E8AEE435863A}" destId="{0BFB6D55-D074-43A4-A291-D506FE709891}" srcOrd="1" destOrd="0" presId="urn:microsoft.com/office/officeart/2005/8/layout/hList9"/>
+    <dgm:cxn modelId="{962FB96A-1077-466A-8877-5FD954C5EC26}" type="presOf" srcId="{5145C916-34E5-4E4C-BD4E-45B945629B06}" destId="{8566F170-FFD0-4C9B-BB60-FA2C45361DEE}" srcOrd="1" destOrd="0" presId="urn:microsoft.com/office/officeart/2005/8/layout/hList9"/>
     <dgm:cxn modelId="{48486C10-BF06-428B-8D86-796720D10558}" srcId="{5B8DC641-5E5B-49CE-BDCB-088A67DF0CC2}" destId="{D7FCC148-2DAB-42E5-9BB8-4DF0C2CBA117}" srcOrd="1" destOrd="0" parTransId="{334085E7-15CD-4C70-99F9-BEE2B32B857E}" sibTransId="{F84A41C7-A752-48E3-837D-4D0E2CFC16AC}"/>
-    <dgm:cxn modelId="{066BE948-681C-4A5C-B0DE-B726C3215D8C}" type="presOf" srcId="{66A11949-2EC8-496B-89F1-6693C4C8CBDE}" destId="{6988F339-70B7-4561-BBE5-659167F91BC7}" srcOrd="1" destOrd="0" presId="urn:microsoft.com/office/officeart/2005/8/layout/hList9"/>
+    <dgm:cxn modelId="{5050C574-CEA8-43AC-BD49-A25030BF6EDE}" srcId="{5B8DC641-5E5B-49CE-BDCB-088A67DF0CC2}" destId="{3A35C318-C466-4832-A233-5B59937B75DC}" srcOrd="2" destOrd="0" parTransId="{66EEDE5D-6AF6-4A37-84F3-90D8CA9C3C56}" sibTransId="{CF75DDD9-CFC8-49A4-B627-BC788C1D7CD2}"/>
+    <dgm:cxn modelId="{A3EB498D-9B0A-4814-B250-714957EB4D55}" type="presOf" srcId="{61B7FD32-B9FF-4F98-A3A8-D2667D2945F7}" destId="{745C1DAA-739E-4B5E-A5F7-76105FA3195F}" srcOrd="0" destOrd="0" presId="urn:microsoft.com/office/officeart/2005/8/layout/hList9"/>
+    <dgm:cxn modelId="{E33C72D2-18DE-4F90-ACFA-0D00488CDFFA}" type="presOf" srcId="{5145C916-34E5-4E4C-BD4E-45B945629B06}" destId="{94D5C0D1-3999-4CEB-AF13-D2E9AAF7874E}" srcOrd="0" destOrd="0" presId="urn:microsoft.com/office/officeart/2005/8/layout/hList9"/>
+    <dgm:cxn modelId="{B57DBC1B-CB95-4246-9BB4-41CC28856FAB}" type="presOf" srcId="{AFA4C87D-0386-4F26-9A95-61A904450D9A}" destId="{459CE75B-1739-47DF-9B66-DBB9EEFBFA05}" srcOrd="0" destOrd="0" presId="urn:microsoft.com/office/officeart/2005/8/layout/hList9"/>
+    <dgm:cxn modelId="{B2EBDC9E-6A75-448A-88D9-F8E2AA066AD0}" srcId="{9659AD29-B40A-44A6-A356-38BBE2DFAAFF}" destId="{F7032AC4-17D3-4F5E-8ACE-78A4BDDFEEAC}" srcOrd="1" destOrd="0" parTransId="{7CD4D01E-6A17-4B48-A5EC-9027130036F0}" sibTransId="{707A9C59-4EDF-4BD9-BE03-A3CFFEE29B3A}"/>
+    <dgm:cxn modelId="{3E380FB6-61B8-49AB-93A2-AFD7A4D062B9}" srcId="{F7032AC4-17D3-4F5E-8ACE-78A4BDDFEEAC}" destId="{66A11949-2EC8-496B-89F1-6693C4C8CBDE}" srcOrd="1" destOrd="0" parTransId="{2FA58B06-9A16-4984-904E-B614E3E53410}" sibTransId="{B8029663-0149-4C2E-957A-0AF12C2058C4}"/>
+    <dgm:cxn modelId="{5E2F399D-F7E4-4119-83D9-08305D2ACD45}" type="presOf" srcId="{D7FCC148-2DAB-42E5-9BB8-4DF0C2CBA117}" destId="{77CA8F61-8E38-40AB-A6BA-04F58A600D2C}" srcOrd="0" destOrd="0" presId="urn:microsoft.com/office/officeart/2005/8/layout/hList9"/>
+    <dgm:cxn modelId="{5FA83C74-A1E6-4EE9-B6ED-F5D808BF6D1D}" srcId="{F7032AC4-17D3-4F5E-8ACE-78A4BDDFEEAC}" destId="{EA0D589B-B02D-46B7-B1B1-1DE510AA7DEC}" srcOrd="2" destOrd="0" parTransId="{ABB7DD0D-A4EF-4CCD-A778-0409D0EAF237}" sibTransId="{77BC5E79-9CC0-40E9-8A98-054429F21CA1}"/>
+    <dgm:cxn modelId="{7C10A7DB-029C-4AE1-9D69-07462AFB1888}" type="presOf" srcId="{AFA4C87D-0386-4F26-9A95-61A904450D9A}" destId="{FF97DE96-5872-410C-AB64-3F01F428F9EA}" srcOrd="1" destOrd="0" presId="urn:microsoft.com/office/officeart/2005/8/layout/hList9"/>
+    <dgm:cxn modelId="{67F767AC-04F4-49AE-B8E3-A2AFA198C8A1}" type="presOf" srcId="{9659AD29-B40A-44A6-A356-38BBE2DFAAFF}" destId="{886105D9-416E-46EE-9008-01C699A9BDAB}" srcOrd="0" destOrd="0" presId="urn:microsoft.com/office/officeart/2005/8/layout/hList9"/>
+    <dgm:cxn modelId="{CB31BEAE-01F4-40AF-969D-B6D7C807857A}" type="presOf" srcId="{3A35C318-C466-4832-A233-5B59937B75DC}" destId="{E41A8FD5-7994-473B-AECC-6C6A24184B14}" srcOrd="0" destOrd="0" presId="urn:microsoft.com/office/officeart/2005/8/layout/hList9"/>
+    <dgm:cxn modelId="{65E2A2A6-0CCA-48C7-9D33-3A5092EFC35A}" type="presOf" srcId="{61B7FD32-B9FF-4F98-A3A8-D2667D2945F7}" destId="{F40DC94F-8863-4837-B995-E97400A49481}" srcOrd="1" destOrd="0" presId="urn:microsoft.com/office/officeart/2005/8/layout/hList9"/>
     <dgm:cxn modelId="{C55958B7-8EE5-48CF-82B5-99CA5D037DE2}" srcId="{5B8DC641-5E5B-49CE-BDCB-088A67DF0CC2}" destId="{5145C916-34E5-4E4C-BD4E-45B945629B06}" srcOrd="0" destOrd="0" parTransId="{749BE410-443A-4A43-B2F0-F537A26860C1}" sibTransId="{B8CBA705-E9EC-4AC7-9685-AB26401D25B7}"/>
-    <dgm:cxn modelId="{3E380FB6-61B8-49AB-93A2-AFD7A4D062B9}" srcId="{F7032AC4-17D3-4F5E-8ACE-78A4BDDFEEAC}" destId="{66A11949-2EC8-496B-89F1-6693C4C8CBDE}" srcOrd="1" destOrd="0" parTransId="{2FA58B06-9A16-4984-904E-B614E3E53410}" sibTransId="{B8029663-0149-4C2E-957A-0AF12C2058C4}"/>
-    <dgm:cxn modelId="{E6E7C26C-CABA-4BE6-8658-096FFFD9A8DF}" type="presOf" srcId="{183826A8-9202-4C49-B7FA-E8AEE435863A}" destId="{1A5F542A-ECFE-448B-A1EA-D2B098A15D83}" srcOrd="0" destOrd="0" presId="urn:microsoft.com/office/officeart/2005/8/layout/hList9"/>
-    <dgm:cxn modelId="{5050C574-CEA8-43AC-BD49-A25030BF6EDE}" srcId="{5B8DC641-5E5B-49CE-BDCB-088A67DF0CC2}" destId="{3A35C318-C466-4832-A233-5B59937B75DC}" srcOrd="2" destOrd="0" parTransId="{66EEDE5D-6AF6-4A37-84F3-90D8CA9C3C56}" sibTransId="{CF75DDD9-CFC8-49A4-B627-BC788C1D7CD2}"/>
-    <dgm:cxn modelId="{5FA83C74-A1E6-4EE9-B6ED-F5D808BF6D1D}" srcId="{F7032AC4-17D3-4F5E-8ACE-78A4BDDFEEAC}" destId="{EA0D589B-B02D-46B7-B1B1-1DE510AA7DEC}" srcOrd="2" destOrd="0" parTransId="{ABB7DD0D-A4EF-4CCD-A778-0409D0EAF237}" sibTransId="{77BC5E79-9CC0-40E9-8A98-054429F21CA1}"/>
-    <dgm:cxn modelId="{6F31E6BD-B000-4F84-9996-A5D143274CE5}" type="presOf" srcId="{3A35C318-C466-4832-A233-5B59937B75DC}" destId="{E41A8FD5-7994-473B-AECC-6C6A24184B14}" srcOrd="0" destOrd="0" presId="urn:microsoft.com/office/officeart/2005/8/layout/hList9"/>
-    <dgm:cxn modelId="{9B7A4627-AFC8-4B2E-A99B-2850EE52FB18}" srcId="{F7032AC4-17D3-4F5E-8ACE-78A4BDDFEEAC}" destId="{183826A8-9202-4C49-B7FA-E8AEE435863A}" srcOrd="3" destOrd="0" parTransId="{9A57125E-EA21-48DC-B8DA-2B39E2385481}" sibTransId="{6CBD938F-0AF1-4EF8-B3FE-EBE58F45EA88}"/>
-    <dgm:cxn modelId="{FCE37947-1B77-4BEC-B79E-09EF54FBB6C3}" type="presOf" srcId="{F7032AC4-17D3-4F5E-8ACE-78A4BDDFEEAC}" destId="{DFE2B31E-F298-4562-BCDA-E83DAD00225B}" srcOrd="0" destOrd="0" presId="urn:microsoft.com/office/officeart/2005/8/layout/hList9"/>
-    <dgm:cxn modelId="{DAF17FB8-A235-4FD1-81F3-7F626DA305CF}" type="presOf" srcId="{AFA4C87D-0386-4F26-9A95-61A904450D9A}" destId="{FF97DE96-5872-410C-AB64-3F01F428F9EA}" srcOrd="1" destOrd="0" presId="urn:microsoft.com/office/officeart/2005/8/layout/hList9"/>
-    <dgm:cxn modelId="{FDCA6FA6-73E0-4F1A-8C66-A223843547E0}" type="presOf" srcId="{9659AD29-B40A-44A6-A356-38BBE2DFAAFF}" destId="{886105D9-416E-46EE-9008-01C699A9BDAB}" srcOrd="0" destOrd="0" presId="urn:microsoft.com/office/officeart/2005/8/layout/hList9"/>
-    <dgm:cxn modelId="{E4DF304A-39F1-4EDB-9BDC-BC61CCDE9C20}" type="presOf" srcId="{61B7FD32-B9FF-4F98-A3A8-D2667D2945F7}" destId="{745C1DAA-739E-4B5E-A5F7-76105FA3195F}" srcOrd="0" destOrd="0" presId="urn:microsoft.com/office/officeart/2005/8/layout/hList9"/>
-    <dgm:cxn modelId="{B2EBDC9E-6A75-448A-88D9-F8E2AA066AD0}" srcId="{9659AD29-B40A-44A6-A356-38BBE2DFAAFF}" destId="{F7032AC4-17D3-4F5E-8ACE-78A4BDDFEEAC}" srcOrd="1" destOrd="0" parTransId="{7CD4D01E-6A17-4B48-A5EC-9027130036F0}" sibTransId="{707A9C59-4EDF-4BD9-BE03-A3CFFEE29B3A}"/>
-    <dgm:cxn modelId="{920F6F77-9F9D-43DB-A78D-18F1219B7CA1}" type="presOf" srcId="{AFA4C87D-0386-4F26-9A95-61A904450D9A}" destId="{459CE75B-1739-47DF-9B66-DBB9EEFBFA05}" srcOrd="0" destOrd="0" presId="urn:microsoft.com/office/officeart/2005/8/layout/hList9"/>
+    <dgm:cxn modelId="{F5FE89AB-D54D-481C-BCF0-431A1AB89F3F}" type="presOf" srcId="{EA0D589B-B02D-46B7-B1B1-1DE510AA7DEC}" destId="{CBD2C7E1-23B7-4252-965E-4BDCB70BA030}" srcOrd="0" destOrd="0" presId="urn:microsoft.com/office/officeart/2005/8/layout/hList9"/>
+    <dgm:cxn modelId="{87776CC5-4FE2-422B-9C70-0971D92E9984}" type="presOf" srcId="{66A11949-2EC8-496B-89F1-6693C4C8CBDE}" destId="{6988F339-70B7-4561-BBE5-659167F91BC7}" srcOrd="1" destOrd="0" presId="urn:microsoft.com/office/officeart/2005/8/layout/hList9"/>
+    <dgm:cxn modelId="{B3591031-1D9A-4B48-8F95-3A4616A16BB5}" type="presOf" srcId="{EA0D589B-B02D-46B7-B1B1-1DE510AA7DEC}" destId="{F86503C3-613E-48D1-B729-676E2B53929D}" srcOrd="1" destOrd="0" presId="urn:microsoft.com/office/officeart/2005/8/layout/hList9"/>
     <dgm:cxn modelId="{013E336F-7A45-4F8D-BBA6-E9EBD6795480}" srcId="{5B8DC641-5E5B-49CE-BDCB-088A67DF0CC2}" destId="{AFA4C87D-0386-4F26-9A95-61A904450D9A}" srcOrd="3" destOrd="0" parTransId="{D14486C7-532A-4C21-8E40-30957FDF2BDE}" sibTransId="{97AA61F0-8E2E-4F39-8966-FED7D58901E5}"/>
     <dgm:cxn modelId="{BF959AEC-7EBB-491E-A8F3-6A80C1F13C0F}" srcId="{9659AD29-B40A-44A6-A356-38BBE2DFAAFF}" destId="{5B8DC641-5E5B-49CE-BDCB-088A67DF0CC2}" srcOrd="0" destOrd="0" parTransId="{2711B46C-CE81-46FB-B215-57C733410BBD}" sibTransId="{E273EAFC-C403-49E3-9E72-D0B54C680B3C}"/>
-    <dgm:cxn modelId="{430D4612-7E9F-4B9B-962A-BF8C1C4AD37C}" type="presOf" srcId="{3A35C318-C466-4832-A233-5B59937B75DC}" destId="{0FA72378-88A6-48AC-99A3-595C710EC1BA}" srcOrd="1" destOrd="0" presId="urn:microsoft.com/office/officeart/2005/8/layout/hList9"/>
-    <dgm:cxn modelId="{73BA903D-F041-4ECA-8F30-3A03A2D8C5FA}" type="presParOf" srcId="{886105D9-416E-46EE-9008-01C699A9BDAB}" destId="{B3D710D2-00F0-42C6-A78E-4B7AA13CAC7B}" srcOrd="0" destOrd="0" presId="urn:microsoft.com/office/officeart/2005/8/layout/hList9"/>
-    <dgm:cxn modelId="{F0903421-4600-42D0-8145-A6A560260C7E}" type="presParOf" srcId="{886105D9-416E-46EE-9008-01C699A9BDAB}" destId="{7C03AF98-B6C9-44B9-8932-7AF506DACD7A}" srcOrd="1" destOrd="0" presId="urn:microsoft.com/office/officeart/2005/8/layout/hList9"/>
-    <dgm:cxn modelId="{09B192BA-F68C-486F-A33A-89D5CB07E7D8}" type="presParOf" srcId="{7C03AF98-B6C9-44B9-8932-7AF506DACD7A}" destId="{5D51D8D2-A66E-4DD7-A1EE-053EC85D010A}" srcOrd="0" destOrd="0" presId="urn:microsoft.com/office/officeart/2005/8/layout/hList9"/>
-    <dgm:cxn modelId="{936331C4-F8F9-41A2-8040-26D647FBC5FB}" type="presParOf" srcId="{7C03AF98-B6C9-44B9-8932-7AF506DACD7A}" destId="{3ADF9B99-29A8-48BC-8729-642BBCA9015B}" srcOrd="1" destOrd="0" presId="urn:microsoft.com/office/officeart/2005/8/layout/hList9"/>
-    <dgm:cxn modelId="{31F2CB5B-B6F4-429D-8FF3-A04FD4AF9762}" type="presParOf" srcId="{3ADF9B99-29A8-48BC-8729-642BBCA9015B}" destId="{94D5C0D1-3999-4CEB-AF13-D2E9AAF7874E}" srcOrd="0" destOrd="0" presId="urn:microsoft.com/office/officeart/2005/8/layout/hList9"/>
-    <dgm:cxn modelId="{25EFD3A7-B087-4027-9152-8564A9CA2943}" type="presParOf" srcId="{3ADF9B99-29A8-48BC-8729-642BBCA9015B}" destId="{8566F170-FFD0-4C9B-BB60-FA2C45361DEE}" srcOrd="1" destOrd="0" presId="urn:microsoft.com/office/officeart/2005/8/layout/hList9"/>
-    <dgm:cxn modelId="{ABC27573-2B18-435E-8EF2-C0532B283B1A}" type="presParOf" srcId="{7C03AF98-B6C9-44B9-8932-7AF506DACD7A}" destId="{D669FBD5-E1E6-4F51-B87E-29BC905DDE26}" srcOrd="2" destOrd="0" presId="urn:microsoft.com/office/officeart/2005/8/layout/hList9"/>
-    <dgm:cxn modelId="{6520173B-835B-4EF3-B894-04472E6A9758}" type="presParOf" srcId="{D669FBD5-E1E6-4F51-B87E-29BC905DDE26}" destId="{77CA8F61-8E38-40AB-A6BA-04F58A600D2C}" srcOrd="0" destOrd="0" presId="urn:microsoft.com/office/officeart/2005/8/layout/hList9"/>
-    <dgm:cxn modelId="{A7DE17D8-7E10-4ACB-9510-F6D7A000BB4F}" type="presParOf" srcId="{D669FBD5-E1E6-4F51-B87E-29BC905DDE26}" destId="{BC5ADF00-810A-464A-AC0F-1549C31D7BF1}" srcOrd="1" destOrd="0" presId="urn:microsoft.com/office/officeart/2005/8/layout/hList9"/>
-    <dgm:cxn modelId="{2035BAB4-8229-4C0C-97CC-F6A5D62C3F04}" type="presParOf" srcId="{7C03AF98-B6C9-44B9-8932-7AF506DACD7A}" destId="{D9747281-D7E0-4D30-AE5F-741D3E18E121}" srcOrd="3" destOrd="0" presId="urn:microsoft.com/office/officeart/2005/8/layout/hList9"/>
-    <dgm:cxn modelId="{BA949A22-8510-48D1-B9FC-9D846FA64E6C}" type="presParOf" srcId="{D9747281-D7E0-4D30-AE5F-741D3E18E121}" destId="{E41A8FD5-7994-473B-AECC-6C6A24184B14}" srcOrd="0" destOrd="0" presId="urn:microsoft.com/office/officeart/2005/8/layout/hList9"/>
-    <dgm:cxn modelId="{B460C38C-E6F9-4A09-875D-5244CF65B51B}" type="presParOf" srcId="{D9747281-D7E0-4D30-AE5F-741D3E18E121}" destId="{0FA72378-88A6-48AC-99A3-595C710EC1BA}" srcOrd="1" destOrd="0" presId="urn:microsoft.com/office/officeart/2005/8/layout/hList9"/>
-    <dgm:cxn modelId="{EA510EB4-89C4-48C0-98A1-ED3D325B5326}" type="presParOf" srcId="{7C03AF98-B6C9-44B9-8932-7AF506DACD7A}" destId="{1C3924B3-FDCD-4F53-ABBA-0EA83D2CA181}" srcOrd="4" destOrd="0" presId="urn:microsoft.com/office/officeart/2005/8/layout/hList9"/>
-    <dgm:cxn modelId="{A0D0EEEB-8A90-4851-BDD4-E19A503ED8B8}" type="presParOf" srcId="{1C3924B3-FDCD-4F53-ABBA-0EA83D2CA181}" destId="{459CE75B-1739-47DF-9B66-DBB9EEFBFA05}" srcOrd="0" destOrd="0" presId="urn:microsoft.com/office/officeart/2005/8/layout/hList9"/>
-    <dgm:cxn modelId="{D2A52FB0-EC95-4FB6-9A5C-0112069785BF}" type="presParOf" srcId="{1C3924B3-FDCD-4F53-ABBA-0EA83D2CA181}" destId="{FF97DE96-5872-410C-AB64-3F01F428F9EA}" srcOrd="1" destOrd="0" presId="urn:microsoft.com/office/officeart/2005/8/layout/hList9"/>
-    <dgm:cxn modelId="{E5BD2234-3CC3-4F80-BC25-37B9AF80809C}" type="presParOf" srcId="{886105D9-416E-46EE-9008-01C699A9BDAB}" destId="{220459C7-56FC-446F-ABBF-7665C2E677F3}" srcOrd="2" destOrd="0" presId="urn:microsoft.com/office/officeart/2005/8/layout/hList9"/>
-    <dgm:cxn modelId="{5EE2BC3E-1F02-40EA-B542-81BC3F4A903C}" type="presParOf" srcId="{886105D9-416E-46EE-9008-01C699A9BDAB}" destId="{3F38F433-2266-48F8-B802-FD0741818B64}" srcOrd="3" destOrd="0" presId="urn:microsoft.com/office/officeart/2005/8/layout/hList9"/>
-    <dgm:cxn modelId="{375E8682-F709-4541-937D-3664DE43DDD1}" type="presParOf" srcId="{886105D9-416E-46EE-9008-01C699A9BDAB}" destId="{217502D3-CCA4-43C1-A8E9-63B687852AE2}" srcOrd="4" destOrd="0" presId="urn:microsoft.com/office/officeart/2005/8/layout/hList9"/>
-    <dgm:cxn modelId="{220BC923-2134-4C09-A313-B0A0F1275441}" type="presParOf" srcId="{886105D9-416E-46EE-9008-01C699A9BDAB}" destId="{C672F215-02FF-4D93-8FF6-98D8D842EAEF}" srcOrd="5" destOrd="0" presId="urn:microsoft.com/office/officeart/2005/8/layout/hList9"/>
-    <dgm:cxn modelId="{EB9AD6B4-1F5C-484F-9461-F68F8C44C860}" type="presParOf" srcId="{886105D9-416E-46EE-9008-01C699A9BDAB}" destId="{8D7A10AC-13F7-48D9-8417-784F2B38C5E4}" srcOrd="6" destOrd="0" presId="urn:microsoft.com/office/officeart/2005/8/layout/hList9"/>
-    <dgm:cxn modelId="{073FD614-6379-4E42-ACEC-EAC72623E8E4}" type="presParOf" srcId="{8D7A10AC-13F7-48D9-8417-784F2B38C5E4}" destId="{8B13A3F7-84C7-4AEA-9B42-14A03DA9F534}" srcOrd="0" destOrd="0" presId="urn:microsoft.com/office/officeart/2005/8/layout/hList9"/>
-    <dgm:cxn modelId="{73DE9B9A-A283-46D9-9A58-2D1EFDC0F9E7}" type="presParOf" srcId="{8D7A10AC-13F7-48D9-8417-784F2B38C5E4}" destId="{A0C1408D-3C4A-4854-BFED-C0BD80F633CF}" srcOrd="1" destOrd="0" presId="urn:microsoft.com/office/officeart/2005/8/layout/hList9"/>
-    <dgm:cxn modelId="{98A7A406-624F-444C-8089-6218601B4DA7}" type="presParOf" srcId="{A0C1408D-3C4A-4854-BFED-C0BD80F633CF}" destId="{745C1DAA-739E-4B5E-A5F7-76105FA3195F}" srcOrd="0" destOrd="0" presId="urn:microsoft.com/office/officeart/2005/8/layout/hList9"/>
-    <dgm:cxn modelId="{FF91D40A-A167-4699-BBD4-E1E54AE50234}" type="presParOf" srcId="{A0C1408D-3C4A-4854-BFED-C0BD80F633CF}" destId="{F40DC94F-8863-4837-B995-E97400A49481}" srcOrd="1" destOrd="0" presId="urn:microsoft.com/office/officeart/2005/8/layout/hList9"/>
-    <dgm:cxn modelId="{A367F635-5016-47BE-9BC2-43D6BA5F910D}" type="presParOf" srcId="{8D7A10AC-13F7-48D9-8417-784F2B38C5E4}" destId="{177C385B-9A53-4F6D-8B95-468A0405DA4C}" srcOrd="2" destOrd="0" presId="urn:microsoft.com/office/officeart/2005/8/layout/hList9"/>
-    <dgm:cxn modelId="{96FA09A9-2B94-4866-BAF9-A71E0C1E72D3}" type="presParOf" srcId="{177C385B-9A53-4F6D-8B95-468A0405DA4C}" destId="{E3BC26AD-D4EC-4826-AC63-4FD51DA4FAAB}" srcOrd="0" destOrd="0" presId="urn:microsoft.com/office/officeart/2005/8/layout/hList9"/>
-    <dgm:cxn modelId="{C13A6A2E-B24C-4CA7-889A-00C9ECFCF122}" type="presParOf" srcId="{177C385B-9A53-4F6D-8B95-468A0405DA4C}" destId="{6988F339-70B7-4561-BBE5-659167F91BC7}" srcOrd="1" destOrd="0" presId="urn:microsoft.com/office/officeart/2005/8/layout/hList9"/>
-    <dgm:cxn modelId="{1C46F51C-92C4-4E86-A79A-609298AAAB27}" type="presParOf" srcId="{8D7A10AC-13F7-48D9-8417-784F2B38C5E4}" destId="{26C288C4-A858-4568-BA02-5AB0BEB9271E}" srcOrd="3" destOrd="0" presId="urn:microsoft.com/office/officeart/2005/8/layout/hList9"/>
-    <dgm:cxn modelId="{2425EDA7-A0F8-42D1-B521-BEB5446FD99E}" type="presParOf" srcId="{26C288C4-A858-4568-BA02-5AB0BEB9271E}" destId="{CBD2C7E1-23B7-4252-965E-4BDCB70BA030}" srcOrd="0" destOrd="0" presId="urn:microsoft.com/office/officeart/2005/8/layout/hList9"/>
-    <dgm:cxn modelId="{423D1873-AB3B-496A-A83A-0FB17EA541EA}" type="presParOf" srcId="{26C288C4-A858-4568-BA02-5AB0BEB9271E}" destId="{F86503C3-613E-48D1-B729-676E2B53929D}" srcOrd="1" destOrd="0" presId="urn:microsoft.com/office/officeart/2005/8/layout/hList9"/>
-    <dgm:cxn modelId="{9F9F1756-F987-4620-BFFB-BB6E6F24099B}" type="presParOf" srcId="{8D7A10AC-13F7-48D9-8417-784F2B38C5E4}" destId="{665B475F-3452-47A8-9AF3-3E29196792A3}" srcOrd="4" destOrd="0" presId="urn:microsoft.com/office/officeart/2005/8/layout/hList9"/>
-    <dgm:cxn modelId="{C0B9D23C-04F3-4016-9DA8-D5F4859476FF}" type="presParOf" srcId="{665B475F-3452-47A8-9AF3-3E29196792A3}" destId="{1A5F542A-ECFE-448B-A1EA-D2B098A15D83}" srcOrd="0" destOrd="0" presId="urn:microsoft.com/office/officeart/2005/8/layout/hList9"/>
-    <dgm:cxn modelId="{A138685A-59D8-48F8-BD88-EF315C055520}" type="presParOf" srcId="{665B475F-3452-47A8-9AF3-3E29196792A3}" destId="{0BFB6D55-D074-43A4-A291-D506FE709891}" srcOrd="1" destOrd="0" presId="urn:microsoft.com/office/officeart/2005/8/layout/hList9"/>
-    <dgm:cxn modelId="{043E63FE-99D2-42EE-BE7A-45A3FF35B7E4}" type="presParOf" srcId="{886105D9-416E-46EE-9008-01C699A9BDAB}" destId="{F2D8D536-CA66-425F-B382-47EFB8006BE5}" srcOrd="7" destOrd="0" presId="urn:microsoft.com/office/officeart/2005/8/layout/hList9"/>
-    <dgm:cxn modelId="{D3DF8414-000C-4B91-B378-CE80791D173A}" type="presParOf" srcId="{886105D9-416E-46EE-9008-01C699A9BDAB}" destId="{DFE2B31E-F298-4562-BCDA-E83DAD00225B}" srcOrd="8" destOrd="0" presId="urn:microsoft.com/office/officeart/2005/8/layout/hList9"/>
+    <dgm:cxn modelId="{E3724982-F2F0-43CA-AC42-B98DC1632F0B}" type="presOf" srcId="{183826A8-9202-4C49-B7FA-E8AEE435863A}" destId="{1A5F542A-ECFE-448B-A1EA-D2B098A15D83}" srcOrd="0" destOrd="0" presId="urn:microsoft.com/office/officeart/2005/8/layout/hList9"/>
+    <dgm:cxn modelId="{0BC3164A-E0C4-4733-B59E-180F4D1AC68D}" type="presOf" srcId="{3A35C318-C466-4832-A233-5B59937B75DC}" destId="{0FA72378-88A6-48AC-99A3-595C710EC1BA}" srcOrd="1" destOrd="0" presId="urn:microsoft.com/office/officeart/2005/8/layout/hList9"/>
+    <dgm:cxn modelId="{9AC4FB44-A25C-4ED9-A371-03B9ECDD27FA}" srcId="{F7032AC4-17D3-4F5E-8ACE-78A4BDDFEEAC}" destId="{61B7FD32-B9FF-4F98-A3A8-D2667D2945F7}" srcOrd="0" destOrd="0" parTransId="{CCE7F601-F469-454A-992C-C0A3DCF1B163}" sibTransId="{A1B9EEF0-86D0-40E3-B9C5-4F6D1926C452}"/>
+    <dgm:cxn modelId="{662F260D-3915-4EE0-9C21-9E108FF6F3AE}" type="presOf" srcId="{5B8DC641-5E5B-49CE-BDCB-088A67DF0CC2}" destId="{3F38F433-2266-48F8-B802-FD0741818B64}" srcOrd="0" destOrd="0" presId="urn:microsoft.com/office/officeart/2005/8/layout/hList9"/>
+    <dgm:cxn modelId="{9B7A4627-AFC8-4B2E-A99B-2850EE52FB18}" srcId="{F7032AC4-17D3-4F5E-8ACE-78A4BDDFEEAC}" destId="{183826A8-9202-4C49-B7FA-E8AEE435863A}" srcOrd="3" destOrd="0" parTransId="{9A57125E-EA21-48DC-B8DA-2B39E2385481}" sibTransId="{6CBD938F-0AF1-4EF8-B3FE-EBE58F45EA88}"/>
+    <dgm:cxn modelId="{803E1566-FB33-44BF-8E7C-A7AC3347758F}" type="presOf" srcId="{F7032AC4-17D3-4F5E-8ACE-78A4BDDFEEAC}" destId="{DFE2B31E-F298-4562-BCDA-E83DAD00225B}" srcOrd="0" destOrd="0" presId="urn:microsoft.com/office/officeart/2005/8/layout/hList9"/>
+    <dgm:cxn modelId="{FF3C566B-5EDF-4BEF-BEDA-476D98CBC7E1}" type="presParOf" srcId="{886105D9-416E-46EE-9008-01C699A9BDAB}" destId="{B3D710D2-00F0-42C6-A78E-4B7AA13CAC7B}" srcOrd="0" destOrd="0" presId="urn:microsoft.com/office/officeart/2005/8/layout/hList9"/>
+    <dgm:cxn modelId="{D4C76F19-5335-41B0-B8E1-9C33EE98A215}" type="presParOf" srcId="{886105D9-416E-46EE-9008-01C699A9BDAB}" destId="{7C03AF98-B6C9-44B9-8932-7AF506DACD7A}" srcOrd="1" destOrd="0" presId="urn:microsoft.com/office/officeart/2005/8/layout/hList9"/>
+    <dgm:cxn modelId="{D715F713-7F87-4B8D-89EA-93A60453A195}" type="presParOf" srcId="{7C03AF98-B6C9-44B9-8932-7AF506DACD7A}" destId="{5D51D8D2-A66E-4DD7-A1EE-053EC85D010A}" srcOrd="0" destOrd="0" presId="urn:microsoft.com/office/officeart/2005/8/layout/hList9"/>
+    <dgm:cxn modelId="{40C381B6-F159-48E4-A4D6-B1ADDCB99F65}" type="presParOf" srcId="{7C03AF98-B6C9-44B9-8932-7AF506DACD7A}" destId="{3ADF9B99-29A8-48BC-8729-642BBCA9015B}" srcOrd="1" destOrd="0" presId="urn:microsoft.com/office/officeart/2005/8/layout/hList9"/>
+    <dgm:cxn modelId="{9B5B4597-F3E6-432D-89D3-2C2668B8360D}" type="presParOf" srcId="{3ADF9B99-29A8-48BC-8729-642BBCA9015B}" destId="{94D5C0D1-3999-4CEB-AF13-D2E9AAF7874E}" srcOrd="0" destOrd="0" presId="urn:microsoft.com/office/officeart/2005/8/layout/hList9"/>
+    <dgm:cxn modelId="{0D7BB66E-B76C-47BC-A669-8178CCAE7FCF}" type="presParOf" srcId="{3ADF9B99-29A8-48BC-8729-642BBCA9015B}" destId="{8566F170-FFD0-4C9B-BB60-FA2C45361DEE}" srcOrd="1" destOrd="0" presId="urn:microsoft.com/office/officeart/2005/8/layout/hList9"/>
+    <dgm:cxn modelId="{31FD0AAF-1AC6-4F67-B243-0D299D4D01B2}" type="presParOf" srcId="{7C03AF98-B6C9-44B9-8932-7AF506DACD7A}" destId="{D669FBD5-E1E6-4F51-B87E-29BC905DDE26}" srcOrd="2" destOrd="0" presId="urn:microsoft.com/office/officeart/2005/8/layout/hList9"/>
+    <dgm:cxn modelId="{8AF74509-1FA8-4930-B2D7-8D5B2CC9686B}" type="presParOf" srcId="{D669FBD5-E1E6-4F51-B87E-29BC905DDE26}" destId="{77CA8F61-8E38-40AB-A6BA-04F58A600D2C}" srcOrd="0" destOrd="0" presId="urn:microsoft.com/office/officeart/2005/8/layout/hList9"/>
+    <dgm:cxn modelId="{F7AC2190-41A6-4DE3-ACB9-2973CEF6D0ED}" type="presParOf" srcId="{D669FBD5-E1E6-4F51-B87E-29BC905DDE26}" destId="{BC5ADF00-810A-464A-AC0F-1549C31D7BF1}" srcOrd="1" destOrd="0" presId="urn:microsoft.com/office/officeart/2005/8/layout/hList9"/>
+    <dgm:cxn modelId="{91D3EDC9-ACE2-4273-A66E-A0C08D4A7231}" type="presParOf" srcId="{7C03AF98-B6C9-44B9-8932-7AF506DACD7A}" destId="{D9747281-D7E0-4D30-AE5F-741D3E18E121}" srcOrd="3" destOrd="0" presId="urn:microsoft.com/office/officeart/2005/8/layout/hList9"/>
+    <dgm:cxn modelId="{6B194504-9CD3-469E-ACEB-15A84F2BCC29}" type="presParOf" srcId="{D9747281-D7E0-4D30-AE5F-741D3E18E121}" destId="{E41A8FD5-7994-473B-AECC-6C6A24184B14}" srcOrd="0" destOrd="0" presId="urn:microsoft.com/office/officeart/2005/8/layout/hList9"/>
+    <dgm:cxn modelId="{D76ED08C-5365-4322-8F6C-9FEB65ABBC58}" type="presParOf" srcId="{D9747281-D7E0-4D30-AE5F-741D3E18E121}" destId="{0FA72378-88A6-48AC-99A3-595C710EC1BA}" srcOrd="1" destOrd="0" presId="urn:microsoft.com/office/officeart/2005/8/layout/hList9"/>
+    <dgm:cxn modelId="{F66994EB-68DA-4419-8FB3-8154BA9EFDBB}" type="presParOf" srcId="{7C03AF98-B6C9-44B9-8932-7AF506DACD7A}" destId="{1C3924B3-FDCD-4F53-ABBA-0EA83D2CA181}" srcOrd="4" destOrd="0" presId="urn:microsoft.com/office/officeart/2005/8/layout/hList9"/>
+    <dgm:cxn modelId="{037CA1F1-E724-4590-BF4A-32FB7297D898}" type="presParOf" srcId="{1C3924B3-FDCD-4F53-ABBA-0EA83D2CA181}" destId="{459CE75B-1739-47DF-9B66-DBB9EEFBFA05}" srcOrd="0" destOrd="0" presId="urn:microsoft.com/office/officeart/2005/8/layout/hList9"/>
+    <dgm:cxn modelId="{717BDF8A-5962-4A94-A1DE-2BEF8C318B15}" type="presParOf" srcId="{1C3924B3-FDCD-4F53-ABBA-0EA83D2CA181}" destId="{FF97DE96-5872-410C-AB64-3F01F428F9EA}" srcOrd="1" destOrd="0" presId="urn:microsoft.com/office/officeart/2005/8/layout/hList9"/>
+    <dgm:cxn modelId="{06B606F0-26A8-43EB-8CE7-57A9F90EC705}" type="presParOf" srcId="{886105D9-416E-46EE-9008-01C699A9BDAB}" destId="{220459C7-56FC-446F-ABBF-7665C2E677F3}" srcOrd="2" destOrd="0" presId="urn:microsoft.com/office/officeart/2005/8/layout/hList9"/>
+    <dgm:cxn modelId="{1C132862-A7C1-4ABC-BC9E-8DC79F87CDEA}" type="presParOf" srcId="{886105D9-416E-46EE-9008-01C699A9BDAB}" destId="{3F38F433-2266-48F8-B802-FD0741818B64}" srcOrd="3" destOrd="0" presId="urn:microsoft.com/office/officeart/2005/8/layout/hList9"/>
+    <dgm:cxn modelId="{7C6CCEC9-0922-48DE-A8AA-0D7F827662CB}" type="presParOf" srcId="{886105D9-416E-46EE-9008-01C699A9BDAB}" destId="{217502D3-CCA4-43C1-A8E9-63B687852AE2}" srcOrd="4" destOrd="0" presId="urn:microsoft.com/office/officeart/2005/8/layout/hList9"/>
+    <dgm:cxn modelId="{486F99B2-91CC-4483-BE27-86238B91A36D}" type="presParOf" srcId="{886105D9-416E-46EE-9008-01C699A9BDAB}" destId="{C672F215-02FF-4D93-8FF6-98D8D842EAEF}" srcOrd="5" destOrd="0" presId="urn:microsoft.com/office/officeart/2005/8/layout/hList9"/>
+    <dgm:cxn modelId="{C1FFACB9-0F7D-4BFD-9D1B-70FC28BE30CC}" type="presParOf" srcId="{886105D9-416E-46EE-9008-01C699A9BDAB}" destId="{8D7A10AC-13F7-48D9-8417-784F2B38C5E4}" srcOrd="6" destOrd="0" presId="urn:microsoft.com/office/officeart/2005/8/layout/hList9"/>
+    <dgm:cxn modelId="{71C84502-782D-4514-90D9-9F4447BF052B}" type="presParOf" srcId="{8D7A10AC-13F7-48D9-8417-784F2B38C5E4}" destId="{8B13A3F7-84C7-4AEA-9B42-14A03DA9F534}" srcOrd="0" destOrd="0" presId="urn:microsoft.com/office/officeart/2005/8/layout/hList9"/>
+    <dgm:cxn modelId="{4732D254-E39B-4897-A396-9A049EB0E77E}" type="presParOf" srcId="{8D7A10AC-13F7-48D9-8417-784F2B38C5E4}" destId="{A0C1408D-3C4A-4854-BFED-C0BD80F633CF}" srcOrd="1" destOrd="0" presId="urn:microsoft.com/office/officeart/2005/8/layout/hList9"/>
+    <dgm:cxn modelId="{5D432672-B586-498A-B703-C67F9B79EE95}" type="presParOf" srcId="{A0C1408D-3C4A-4854-BFED-C0BD80F633CF}" destId="{745C1DAA-739E-4B5E-A5F7-76105FA3195F}" srcOrd="0" destOrd="0" presId="urn:microsoft.com/office/officeart/2005/8/layout/hList9"/>
+    <dgm:cxn modelId="{43F45E8D-B0CE-4739-A665-A21E4D60F9DD}" type="presParOf" srcId="{A0C1408D-3C4A-4854-BFED-C0BD80F633CF}" destId="{F40DC94F-8863-4837-B995-E97400A49481}" srcOrd="1" destOrd="0" presId="urn:microsoft.com/office/officeart/2005/8/layout/hList9"/>
+    <dgm:cxn modelId="{D2376C31-98BA-4157-A06C-DE4503D0CC84}" type="presParOf" srcId="{8D7A10AC-13F7-48D9-8417-784F2B38C5E4}" destId="{177C385B-9A53-4F6D-8B95-468A0405DA4C}" srcOrd="2" destOrd="0" presId="urn:microsoft.com/office/officeart/2005/8/layout/hList9"/>
+    <dgm:cxn modelId="{4DCFB84F-2179-4E8E-9A6C-D71E59736669}" type="presParOf" srcId="{177C385B-9A53-4F6D-8B95-468A0405DA4C}" destId="{E3BC26AD-D4EC-4826-AC63-4FD51DA4FAAB}" srcOrd="0" destOrd="0" presId="urn:microsoft.com/office/officeart/2005/8/layout/hList9"/>
+    <dgm:cxn modelId="{8BCDD41B-0B64-4AEB-9420-949723DACEE0}" type="presParOf" srcId="{177C385B-9A53-4F6D-8B95-468A0405DA4C}" destId="{6988F339-70B7-4561-BBE5-659167F91BC7}" srcOrd="1" destOrd="0" presId="urn:microsoft.com/office/officeart/2005/8/layout/hList9"/>
+    <dgm:cxn modelId="{2A38DEBE-B073-401C-B72C-2CF9A53632C8}" type="presParOf" srcId="{8D7A10AC-13F7-48D9-8417-784F2B38C5E4}" destId="{26C288C4-A858-4568-BA02-5AB0BEB9271E}" srcOrd="3" destOrd="0" presId="urn:microsoft.com/office/officeart/2005/8/layout/hList9"/>
+    <dgm:cxn modelId="{BAC1F83A-624A-4F25-8FA8-55206E48F05C}" type="presParOf" srcId="{26C288C4-A858-4568-BA02-5AB0BEB9271E}" destId="{CBD2C7E1-23B7-4252-965E-4BDCB70BA030}" srcOrd="0" destOrd="0" presId="urn:microsoft.com/office/officeart/2005/8/layout/hList9"/>
+    <dgm:cxn modelId="{ED554633-7819-48BB-A539-31956B2A267E}" type="presParOf" srcId="{26C288C4-A858-4568-BA02-5AB0BEB9271E}" destId="{F86503C3-613E-48D1-B729-676E2B53929D}" srcOrd="1" destOrd="0" presId="urn:microsoft.com/office/officeart/2005/8/layout/hList9"/>
+    <dgm:cxn modelId="{D5E70DB9-2CA4-4223-BC72-8B9431D36C57}" type="presParOf" srcId="{8D7A10AC-13F7-48D9-8417-784F2B38C5E4}" destId="{665B475F-3452-47A8-9AF3-3E29196792A3}" srcOrd="4" destOrd="0" presId="urn:microsoft.com/office/officeart/2005/8/layout/hList9"/>
+    <dgm:cxn modelId="{4977F0F3-4D33-46C3-A4F1-66E7AB8A7267}" type="presParOf" srcId="{665B475F-3452-47A8-9AF3-3E29196792A3}" destId="{1A5F542A-ECFE-448B-A1EA-D2B098A15D83}" srcOrd="0" destOrd="0" presId="urn:microsoft.com/office/officeart/2005/8/layout/hList9"/>
+    <dgm:cxn modelId="{73866A54-1D3F-4993-8384-D59E8DBC6322}" type="presParOf" srcId="{665B475F-3452-47A8-9AF3-3E29196792A3}" destId="{0BFB6D55-D074-43A4-A291-D506FE709891}" srcOrd="1" destOrd="0" presId="urn:microsoft.com/office/officeart/2005/8/layout/hList9"/>
+    <dgm:cxn modelId="{C9923F17-456A-47D3-B381-216C7A807AB8}" type="presParOf" srcId="{886105D9-416E-46EE-9008-01C699A9BDAB}" destId="{F2D8D536-CA66-425F-B382-47EFB8006BE5}" srcOrd="7" destOrd="0" presId="urn:microsoft.com/office/officeart/2005/8/layout/hList9"/>
+    <dgm:cxn modelId="{BC773419-C7BD-4E47-83BB-E8E41F3FAF98}" type="presParOf" srcId="{886105D9-416E-46EE-9008-01C699A9BDAB}" destId="{DFE2B31E-F298-4562-BCDA-E83DAD00225B}" srcOrd="8" destOrd="0" presId="urn:microsoft.com/office/officeart/2005/8/layout/hList9"/>
   </dgm:cxnLst>
   <dgm:bg/>
   <dgm:whole/>
@@ -23035,7 +23258,7 @@
 </file>
 
 <file path=customXml/itemProps1.xml><?xml version="1.0" encoding="utf-8"?>
-<ds:datastoreItem xmlns:ds="http://schemas.openxmlformats.org/officeDocument/2006/customXml" ds:itemID="{57788127-DE68-4087-AEC8-87C6ACA55892}">
+<ds:datastoreItem xmlns:ds="http://schemas.openxmlformats.org/officeDocument/2006/customXml" ds:itemID="{9C1477DC-E882-414E-A729-36BF6C55F124}">
   <ds:schemaRefs>
     <ds:schemaRef ds:uri="http://schemas.openxmlformats.org/officeDocument/2006/bibliography"/>
   </ds:schemaRefs>

</xml_diff>